<commit_message>
Fix typos in docs and plugin xml
</commit_message>
<xml_diff>
--- a/tutorial/docs/Gamma-core-tutorial.docx
+++ b/tutorial/docs/Gamma-core-tutorial.docx
@@ -260,7 +260,6 @@
         </w:rPr>
         <w:t xml:space="preserve"> directory in the </w:t>
       </w:r>
-      <w:proofErr w:type="spellStart"/>
       <w:r>
         <w:rPr>
           <w:i/>
@@ -268,7 +267,6 @@
         </w:rPr>
         <w:t>dropins</w:t>
       </w:r>
-      <w:proofErr w:type="spellEnd"/>
       <w:r>
         <w:rPr>
           <w:lang w:val="en-US"/>
@@ -330,7 +328,6 @@
         </w:rPr>
         <w:t xml:space="preserve"> of the </w:t>
       </w:r>
-      <w:proofErr w:type="spellStart"/>
       <w:r>
         <w:rPr>
           <w:i/>
@@ -338,7 +335,6 @@
         </w:rPr>
         <w:t>dropins</w:t>
       </w:r>
-      <w:proofErr w:type="spellEnd"/>
       <w:r>
         <w:rPr>
           <w:lang w:val="en-US"/>
@@ -428,8 +424,6 @@
         </w:rPr>
         <w:t xml:space="preserve"> and look for entries starting with </w:t>
       </w:r>
-      <w:proofErr w:type="spellStart"/>
-      <w:proofErr w:type="gramStart"/>
       <w:r>
         <w:rPr>
           <w:i/>
@@ -437,8 +431,6 @@
         </w:rPr>
         <w:t>hu.bme.mit.gamma</w:t>
       </w:r>
-      <w:proofErr w:type="spellEnd"/>
-      <w:proofErr w:type="gramEnd"/>
       <w:r>
         <w:rPr>
           <w:lang w:val="en-US"/>
@@ -500,7 +492,7 @@
             <v:path o:extrusionok="f" gradientshapeok="t" o:connecttype="rect"/>
             <o:lock v:ext="edit" aspectratio="t"/>
           </v:shapetype>
-          <v:shape id="_x0000_i1025" type="#_x0000_t75" style="width:409.75pt;height:78pt">
+          <v:shape id="_x0000_i1025" type="#_x0000_t75" style="width:409.5pt;height:78pt">
             <v:imagedata r:id="rId11" o:title="refresh"/>
           </v:shape>
         </w:pict>
@@ -533,19 +525,11 @@
         </w:rPr>
         <w:t xml:space="preserve">. In order to let </w:t>
       </w:r>
-      <w:proofErr w:type="gramStart"/>
-      <w:r>
-        <w:rPr>
-          <w:lang w:val="en-US"/>
-        </w:rPr>
-        <w:t>Gamma</w:t>
-      </w:r>
-      <w:proofErr w:type="gramEnd"/>
-      <w:r>
-        <w:rPr>
-          <w:lang w:val="en-US"/>
-        </w:rPr>
-        <w:t xml:space="preserve"> </w:t>
+      <w:r>
+        <w:rPr>
+          <w:lang w:val="en-US"/>
+        </w:rPr>
+        <w:t xml:space="preserve">Gamma </w:t>
       </w:r>
       <w:r>
         <w:rPr>
@@ -740,21 +724,7 @@
         <w:rPr>
           <w:lang w:val="en-US"/>
         </w:rPr>
-        <w:t xml:space="preserve"> You will see </w:t>
-      </w:r>
-      <w:proofErr w:type="gramStart"/>
-      <w:r>
-        <w:rPr>
-          <w:lang w:val="en-US"/>
-        </w:rPr>
-        <w:t>a number of</w:t>
-      </w:r>
-      <w:proofErr w:type="gramEnd"/>
-      <w:r>
-        <w:rPr>
-          <w:lang w:val="en-US"/>
-        </w:rPr>
-        <w:t xml:space="preserve"> existing artifacts, including a </w:t>
+        <w:t xml:space="preserve"> You will see a number of existing artifacts, including a </w:t>
       </w:r>
       <w:r>
         <w:rPr>
@@ -832,33 +802,8 @@
           <w:i/>
           <w:lang w:val="en-US"/>
         </w:rPr>
-        <w:t>/model/</w:t>
-      </w:r>
-      <w:proofErr w:type="spellStart"/>
-      <w:r>
-        <w:rPr>
-          <w:i/>
-          <w:lang w:val="en-US"/>
-        </w:rPr>
-        <w:t>TrafficLight</w:t>
-      </w:r>
-      <w:proofErr w:type="spellEnd"/>
-      <w:r>
-        <w:rPr>
-          <w:i/>
-          <w:lang w:val="en-US"/>
-        </w:rPr>
-        <w:t>/</w:t>
-      </w:r>
-      <w:proofErr w:type="spellStart"/>
-      <w:r>
-        <w:rPr>
-          <w:i/>
-          <w:lang w:val="en-US"/>
-        </w:rPr>
-        <w:t>TrafficLightCtrl.sct</w:t>
-      </w:r>
-      <w:proofErr w:type="spellEnd"/>
+        <w:t>/model/TrafficLight/TrafficLightCtrl.sct</w:t>
+      </w:r>
       <w:r>
         <w:rPr>
           <w:lang w:val="en-US"/>
@@ -883,17 +828,8 @@
           <w:i/>
           <w:lang w:val="en-US"/>
         </w:rPr>
-        <w:t>/model/Controller/</w:t>
-      </w:r>
-      <w:proofErr w:type="spellStart"/>
-      <w:r>
-        <w:rPr>
-          <w:i/>
-          <w:lang w:val="en-US"/>
-        </w:rPr>
-        <w:t>Controller.sct</w:t>
-      </w:r>
-      <w:proofErr w:type="spellEnd"/>
+        <w:t>/model/Controller/Controller.sct</w:t>
+      </w:r>
       <w:r>
         <w:rPr>
           <w:lang w:val="en-US"/>
@@ -932,7 +868,6 @@
         </w:rPr>
         <w:t xml:space="preserve"> start from the </w:t>
       </w:r>
-      <w:proofErr w:type="gramStart"/>
       <w:r>
         <w:rPr>
           <w:i/>
@@ -940,7 +875,6 @@
         </w:rPr>
         <w:t>Red</w:t>
       </w:r>
-      <w:proofErr w:type="gramEnd"/>
       <w:r>
         <w:rPr>
           <w:lang w:val="en-US"/>
@@ -999,7 +933,6 @@
         </w:rPr>
         <w:t xml:space="preserve"> will react to the passing of time, so that it can decide which traffic light(s) to toggle in the given step. This strategy separates the responsibility of handling the lights (through the </w:t>
       </w:r>
-      <w:proofErr w:type="spellStart"/>
       <w:r>
         <w:rPr>
           <w:i/>
@@ -1007,7 +940,6 @@
         </w:rPr>
         <w:t>LightCommands</w:t>
       </w:r>
-      <w:proofErr w:type="spellEnd"/>
       <w:r>
         <w:rPr>
           <w:lang w:val="en-US"/>
@@ -1027,7 +959,7 @@
           <w:lang w:val="en-US"/>
         </w:rPr>
         <w:pict w14:anchorId="171E5B71">
-          <v:shape id="_x0000_i1026" type="#_x0000_t75" style="width:240.6pt;height:321.1pt">
+          <v:shape id="_x0000_i1026" type="#_x0000_t75" style="width:240.75pt;height:321pt">
             <v:imagedata r:id="rId14" o:title="import"/>
           </v:shape>
         </w:pict>
@@ -1166,17 +1098,8 @@
           <w:i/>
           <w:lang w:val="en-US"/>
         </w:rPr>
-        <w:t>/model/Monitor/</w:t>
-      </w:r>
-      <w:proofErr w:type="spellStart"/>
-      <w:r>
-        <w:rPr>
-          <w:i/>
-          <w:lang w:val="en-US"/>
-        </w:rPr>
-        <w:t>Monitor.sct</w:t>
-      </w:r>
-      <w:proofErr w:type="spellEnd"/>
+        <w:t>/model/Monitor/Monitor.sct</w:t>
+      </w:r>
       <w:r>
         <w:rPr>
           <w:lang w:val="en-US"/>
@@ -1259,7 +1182,31 @@
         <w:rPr>
           <w:lang w:val="en-US"/>
         </w:rPr>
-        <w:t xml:space="preserve"> an interface. An output event on a provided interface will be an output event on a required one, </w:t>
+        <w:t xml:space="preserve"> an interface. An output event on a provided interface will be an </w:t>
+      </w:r>
+      <w:r>
+        <w:rPr>
+          <w:lang w:val="en-US"/>
+        </w:rPr>
+        <w:t>in</w:t>
+      </w:r>
+      <w:r>
+        <w:rPr>
+          <w:lang w:val="en-US"/>
+        </w:rPr>
+        <w:t>put event on a required one</w:t>
+      </w:r>
+      <w:r>
+        <w:rPr>
+          <w:lang w:val="en-US"/>
+        </w:rPr>
+        <w:t xml:space="preserve"> and vice versa</w:t>
+      </w:r>
+      <w:r>
+        <w:rPr>
+          <w:lang w:val="en-US"/>
+        </w:rPr>
+        <w:t xml:space="preserve">, </w:t>
       </w:r>
       <w:r>
         <w:rPr>
@@ -1336,30 +1283,14 @@
           <w:i/>
           <w:lang w:val="en-US"/>
         </w:rPr>
-        <w:t>/model/</w:t>
-      </w:r>
-      <w:proofErr w:type="spellStart"/>
-      <w:r>
-        <w:rPr>
-          <w:i/>
-          <w:lang w:val="en-US"/>
-        </w:rPr>
-        <w:t>Crossroad.</w:t>
-      </w:r>
-      <w:r>
-        <w:rPr>
-          <w:i/>
-          <w:lang w:val="en-US"/>
-        </w:rPr>
-        <w:t>gcd</w:t>
-      </w:r>
-      <w:proofErr w:type="spellEnd"/>
-      <w:r>
-        <w:rPr>
-          <w:i/>
-          <w:lang w:val="en-US"/>
-        </w:rPr>
-        <w:t xml:space="preserve"> </w:t>
+        <w:t>/model/Crossroad.</w:t>
+      </w:r>
+      <w:r>
+        <w:rPr>
+          <w:i/>
+          <w:lang w:val="en-US"/>
+        </w:rPr>
+        <w:t xml:space="preserve">gcd </w:t>
       </w:r>
       <w:r>
         <w:rPr>
@@ -1449,7 +1380,6 @@
         </w:rPr>
         <w:t xml:space="preserve">system, which will consist of a </w:t>
       </w:r>
-      <w:proofErr w:type="spellStart"/>
       <w:r>
         <w:rPr>
           <w:i/>
@@ -1457,7 +1387,6 @@
         </w:rPr>
         <w:t>CrossroadComponent</w:t>
       </w:r>
-      <w:proofErr w:type="spellEnd"/>
       <w:r>
         <w:rPr>
           <w:lang w:val="en-US"/>
@@ -1668,8 +1597,6 @@
         </w:rPr>
         <w:t xml:space="preserve"> </w:t>
       </w:r>
-      <w:proofErr w:type="spellStart"/>
-      <w:proofErr w:type="gramStart"/>
       <w:r>
         <w:rPr>
           <w:i/>
@@ -1677,39 +1604,8 @@
           <w:szCs w:val="21"/>
           <w:lang w:val="en-US"/>
         </w:rPr>
-        <w:t>componentID</w:t>
-      </w:r>
-      <w:proofErr w:type="spellEnd"/>
-      <w:r>
-        <w:rPr>
-          <w:i/>
-          <w:sz w:val="21"/>
-          <w:szCs w:val="21"/>
-          <w:lang w:val="en-US"/>
-        </w:rPr>
-        <w:t xml:space="preserve"> :</w:t>
-      </w:r>
-      <w:proofErr w:type="gramEnd"/>
-      <w:r>
-        <w:rPr>
-          <w:i/>
-          <w:sz w:val="21"/>
-          <w:szCs w:val="21"/>
-          <w:lang w:val="en-US"/>
-        </w:rPr>
-        <w:t xml:space="preserve"> </w:t>
-      </w:r>
-      <w:proofErr w:type="spellStart"/>
-      <w:r>
-        <w:rPr>
-          <w:i/>
-          <w:sz w:val="21"/>
-          <w:szCs w:val="21"/>
-          <w:lang w:val="en-US"/>
-        </w:rPr>
-        <w:t>ComponentType</w:t>
-      </w:r>
-      <w:proofErr w:type="spellEnd"/>
+        <w:t>componentID : ComponentType</w:t>
+      </w:r>
     </w:p>
     <w:p>
       <w:pPr>
@@ -1782,7 +1678,6 @@
         </w:rPr>
         <w:t xml:space="preserve"> </w:t>
       </w:r>
-      <w:proofErr w:type="spellStart"/>
       <w:r>
         <w:rPr>
           <w:i/>
@@ -1790,29 +1685,8 @@
           <w:szCs w:val="21"/>
           <w:lang w:val="en-US"/>
         </w:rPr>
-        <w:t>systemPortID</w:t>
-      </w:r>
-      <w:proofErr w:type="spellEnd"/>
-      <w:r>
-        <w:rPr>
-          <w:i/>
-          <w:sz w:val="21"/>
-          <w:szCs w:val="21"/>
-          <w:lang w:val="en-US"/>
-        </w:rPr>
-        <w:t xml:space="preserve"> -&gt; </w:t>
-      </w:r>
-      <w:proofErr w:type="spellStart"/>
-      <w:r>
-        <w:rPr>
-          <w:i/>
-          <w:sz w:val="21"/>
-          <w:szCs w:val="21"/>
-          <w:lang w:val="en-US"/>
-        </w:rPr>
-        <w:t>componentID.componentPortID</w:t>
-      </w:r>
-      <w:proofErr w:type="spellEnd"/>
+        <w:t>systemPortID -&gt; componentID.componentPortID</w:t>
+      </w:r>
     </w:p>
     <w:p>
       <w:pPr>
@@ -1893,47 +1767,7 @@
           <w:szCs w:val="21"/>
           <w:lang w:val="en-US"/>
         </w:rPr>
-        <w:t>[</w:t>
-      </w:r>
-      <w:proofErr w:type="spellStart"/>
-      <w:r>
-        <w:rPr>
-          <w:i/>
-          <w:sz w:val="21"/>
-          <w:szCs w:val="21"/>
-          <w:lang w:val="en-US"/>
-        </w:rPr>
-        <w:t>componentID.componentPortID</w:t>
-      </w:r>
-      <w:proofErr w:type="spellEnd"/>
-      <w:r>
-        <w:rPr>
-          <w:i/>
-          <w:sz w:val="21"/>
-          <w:szCs w:val="21"/>
-          <w:lang w:val="en-US"/>
-        </w:rPr>
-        <w:t>] -o)- [</w:t>
-      </w:r>
-      <w:proofErr w:type="spellStart"/>
-      <w:r>
-        <w:rPr>
-          <w:i/>
-          <w:sz w:val="21"/>
-          <w:szCs w:val="21"/>
-          <w:lang w:val="en-US"/>
-        </w:rPr>
-        <w:t>componentID.componentPortID</w:t>
-      </w:r>
-      <w:proofErr w:type="spellEnd"/>
-      <w:r>
-        <w:rPr>
-          <w:i/>
-          <w:sz w:val="21"/>
-          <w:szCs w:val="21"/>
-          <w:lang w:val="en-US"/>
-        </w:rPr>
-        <w:t>]</w:t>
+        <w:t>[componentID.componentPortID] -o)- [componentID.componentPortID]</w:t>
       </w:r>
       <w:r>
         <w:rPr>
@@ -2031,25 +1865,7 @@
                 <w:szCs w:val="21"/>
                 <w:lang w:val="en-US"/>
               </w:rPr>
-              <w:t xml:space="preserve">It is also important to note that Gamma considers the pieces of information passed through channels as signals (or events). In contrast to messages, these signals are synchronous, not queued, not buffered, they </w:t>
-            </w:r>
-            <w:proofErr w:type="gramStart"/>
-            <w:r>
-              <w:rPr>
-                <w:sz w:val="21"/>
-                <w:szCs w:val="21"/>
-                <w:lang w:val="en-US"/>
-              </w:rPr>
-              <w:t>have to</w:t>
-            </w:r>
-            <w:proofErr w:type="gramEnd"/>
-            <w:r>
-              <w:rPr>
-                <w:sz w:val="21"/>
-                <w:szCs w:val="21"/>
-                <w:lang w:val="en-US"/>
-              </w:rPr>
-              <w:t xml:space="preserve"> be processed in the cycle they arrive. One of the consequences is the restriction on multiple source ports for a channel – there is no way in synchronous-reactive semantics to distinguish the source and the signals will overwrite themselves in an undefined order.</w:t>
+              <w:t>It is also important to note that Gamma considers the pieces of information passed through channels as signals (or events). In contrast to messages, these signals are synchronous, not queued, not buffered, they have to be processed in the cycle they arrive. One of the consequences is the restriction on multiple source ports for a channel – there is no way in synchronous-reactive semantics to distinguish the source and the signals will overwrite themselves in an undefined order.</w:t>
             </w:r>
           </w:p>
           <w:p>
@@ -2100,21 +1916,7 @@
           <w:lang w:val="en-US"/>
         </w:rPr>
         <w:lastRenderedPageBreak/>
-        <w:t xml:space="preserve">Note: By default, channels are 1-to-1 </w:t>
-      </w:r>
-      <w:proofErr w:type="gramStart"/>
-      <w:r>
-        <w:rPr>
-          <w:lang w:val="en-US"/>
-        </w:rPr>
-        <w:t>connections</w:t>
-      </w:r>
-      <w:proofErr w:type="gramEnd"/>
-      <w:r>
-        <w:rPr>
-          <w:lang w:val="en-US"/>
-        </w:rPr>
-        <w:t xml:space="preserve"> and no port can connect through more than one channel. The only exception is </w:t>
+        <w:t xml:space="preserve">Note: By default, channels are 1-to-1 connections and no port can connect through more than one channel. The only exception is </w:t>
       </w:r>
       <w:r>
         <w:rPr>
@@ -2172,21 +1974,7 @@
         <w:rPr>
           <w:lang w:val="en-US"/>
         </w:rPr>
-        <w:t xml:space="preserve">a frontend to the formal modeling language of Gamma. Therefore, Yakindu statecharts </w:t>
-      </w:r>
-      <w:proofErr w:type="gramStart"/>
-      <w:r>
-        <w:rPr>
-          <w:lang w:val="en-US"/>
-        </w:rPr>
-        <w:t>have to</w:t>
-      </w:r>
-      <w:proofErr w:type="gramEnd"/>
-      <w:r>
-        <w:rPr>
-          <w:lang w:val="en-US"/>
-        </w:rPr>
-        <w:t xml:space="preserve"> be </w:t>
+        <w:t xml:space="preserve">a frontend to the formal modeling language of Gamma. Therefore, Yakindu statecharts have to be </w:t>
       </w:r>
       <w:r>
         <w:rPr>
@@ -2233,7 +2021,6 @@
         </w:rPr>
         <w:t>/model/Interfaces/</w:t>
       </w:r>
-      <w:proofErr w:type="spellStart"/>
       <w:r>
         <w:rPr>
           <w:i/>
@@ -2248,7 +2035,6 @@
         </w:rPr>
         <w:t>.sct</w:t>
       </w:r>
-      <w:proofErr w:type="spellEnd"/>
       <w:r>
         <w:rPr>
           <w:lang w:val="en-US"/>
@@ -2274,7 +2060,6 @@
         </w:rPr>
         <w:t xml:space="preserve"> This should generate a new file called </w:t>
       </w:r>
-      <w:proofErr w:type="spellStart"/>
       <w:r>
         <w:rPr>
           <w:i/>
@@ -2317,7 +2102,6 @@
         </w:rPr>
         <w:t>cd</w:t>
       </w:r>
-      <w:proofErr w:type="spellEnd"/>
       <w:r>
         <w:rPr>
           <w:lang w:val="en-US"/>
@@ -2404,267 +2188,307 @@
           <w:i/>
           <w:lang w:val="en-US"/>
         </w:rPr>
+        <w:t>.ggen</w:t>
+      </w:r>
+      <w:r>
+        <w:rPr>
+          <w:lang w:val="en-US"/>
+        </w:rPr>
+        <w:t>).</w:t>
+      </w:r>
+    </w:p>
+    <w:p>
+      <w:pPr>
+        <w:rPr>
+          <w:lang w:val="en-US"/>
+        </w:rPr>
+      </w:pPr>
+      <w:r>
+        <w:rPr>
+          <w:lang w:val="en-US"/>
+        </w:rPr>
+        <w:t xml:space="preserve">Open </w:t>
+      </w:r>
+      <w:r>
+        <w:rPr>
+          <w:i/>
+          <w:lang w:val="en-US"/>
+        </w:rPr>
+        <w:t>/model/</w:t>
+      </w:r>
+      <w:r>
+        <w:rPr>
+          <w:i/>
+          <w:lang w:val="en-US"/>
+        </w:rPr>
+        <w:t>Controller</w:t>
+      </w:r>
+      <w:r>
+        <w:rPr>
+          <w:i/>
+          <w:lang w:val="en-US"/>
+        </w:rPr>
+        <w:t>/Controller.ggen</w:t>
+      </w:r>
+      <w:r>
+        <w:rPr>
+          <w:lang w:val="en-US"/>
+        </w:rPr>
+        <w:t xml:space="preserve"> to see what a Gamma generator model does. You will see that the file specifies the Yakindu statechart to map (this is the </w:t>
+      </w:r>
+      <w:r>
+        <w:rPr>
+          <w:i/>
+          <w:lang w:val="en-US"/>
+        </w:rPr>
+        <w:t>name</w:t>
+      </w:r>
+      <w:r>
+        <w:rPr>
+          <w:lang w:val="en-US"/>
+        </w:rPr>
+        <w:t xml:space="preserve"> of the statechart, which is by default the same as the filename, but can be changed in the properties view), then a series of mappings. For each interface in the Yakindu model, we have to create a port with an interface matching the Yakindu interface </w:t>
+      </w:r>
+      <w:r>
+        <w:rPr>
+          <w:i/>
+          <w:lang w:val="en-US"/>
+        </w:rPr>
+        <w:t>in the specified mode</w:t>
+      </w:r>
+      <w:r>
+        <w:rPr>
+          <w:lang w:val="en-US"/>
+        </w:rPr>
+        <w:t xml:space="preserve"> (provided or required). In this file, there are two pairs of ports that implement the same interface in the same mode, as well as </w:t>
+      </w:r>
+      <w:r>
+        <w:rPr>
+          <w:lang w:val="en-US"/>
+        </w:rPr>
+        <w:t>one that implements the same but</w:t>
+      </w:r>
+      <w:r>
+        <w:rPr>
+          <w:lang w:val="en-US"/>
+        </w:rPr>
+        <w:t xml:space="preserve"> in a different mode.</w:t>
+      </w:r>
+    </w:p>
+    <w:p>
+      <w:pPr>
+        <w:rPr>
+          <w:lang w:val="en-US"/>
+        </w:rPr>
+      </w:pPr>
+      <w:r>
+        <w:rPr>
+          <w:lang w:val="en-US"/>
+        </w:rPr>
+        <w:t>With the specified information, Gamma can now c</w:t>
+      </w:r>
+      <w:r>
+        <w:rPr>
+          <w:lang w:val="en-US"/>
+        </w:rPr>
+        <w:t>ompile the Yakindu statecharts.</w:t>
+      </w:r>
+    </w:p>
+    <w:p>
+      <w:pPr>
+        <w:rPr>
+          <w:lang w:val="en-US"/>
+        </w:rPr>
+      </w:pPr>
+      <w:r>
+        <w:rPr>
+          <w:lang w:val="en-US"/>
+        </w:rPr>
+        <w:t xml:space="preserve">Right-click the </w:t>
+      </w:r>
+      <w:r>
+        <w:rPr>
+          <w:i/>
+          <w:lang w:val="en-US"/>
+        </w:rPr>
+        <w:t>.ggen</w:t>
+      </w:r>
+      <w:r>
+        <w:rPr>
+          <w:lang w:val="en-US"/>
+        </w:rPr>
+        <w:t xml:space="preserve"> files one by one and select </w:t>
+      </w:r>
+      <w:r>
+        <w:rPr>
+          <w:i/>
+          <w:lang w:val="en-US"/>
+        </w:rPr>
+        <w:t xml:space="preserve">Gamma Commands &gt; </w:t>
+      </w:r>
+      <w:r>
+        <w:rPr>
+          <w:i/>
+          <w:lang w:val="en-US"/>
+        </w:rPr>
+        <w:t>Generate</w:t>
+      </w:r>
+      <w:r>
+        <w:rPr>
+          <w:i/>
+          <w:lang w:val="en-US"/>
+        </w:rPr>
+        <w:t xml:space="preserve"> </w:t>
+      </w:r>
+      <w:r>
+        <w:rPr>
+          <w:i/>
+          <w:lang w:val="en-US"/>
+        </w:rPr>
+        <w:t>Artefacts</w:t>
+      </w:r>
+      <w:r>
+        <w:rPr>
+          <w:lang w:val="en-US"/>
+        </w:rPr>
+        <w:t xml:space="preserve">. This should create a new file for every statechart with the </w:t>
+      </w:r>
+      <w:r>
+        <w:rPr>
+          <w:i/>
+          <w:lang w:val="en-US"/>
+        </w:rPr>
         <w:t>.</w:t>
       </w:r>
-      <w:proofErr w:type="spellStart"/>
-      <w:r>
-        <w:rPr>
-          <w:i/>
-          <w:lang w:val="en-US"/>
-        </w:rPr>
-        <w:t>ggen</w:t>
-      </w:r>
-      <w:proofErr w:type="spellEnd"/>
-      <w:r>
-        <w:rPr>
-          <w:lang w:val="en-US"/>
-        </w:rPr>
-        <w:t>).</w:t>
-      </w:r>
-    </w:p>
-    <w:p>
-      <w:pPr>
-        <w:rPr>
-          <w:lang w:val="en-US"/>
-        </w:rPr>
-      </w:pPr>
-      <w:r>
-        <w:rPr>
-          <w:lang w:val="en-US"/>
-        </w:rPr>
-        <w:t xml:space="preserve">Open </w:t>
-      </w:r>
-      <w:r>
-        <w:rPr>
-          <w:i/>
-          <w:lang w:val="en-US"/>
-        </w:rPr>
-        <w:t>/model/</w:t>
-      </w:r>
-      <w:r>
-        <w:rPr>
-          <w:i/>
-          <w:lang w:val="en-US"/>
-        </w:rPr>
-        <w:t>Controller</w:t>
-      </w:r>
-      <w:r>
-        <w:rPr>
-          <w:i/>
-          <w:lang w:val="en-US"/>
-        </w:rPr>
-        <w:t>/</w:t>
-      </w:r>
-      <w:proofErr w:type="spellStart"/>
-      <w:r>
-        <w:rPr>
-          <w:i/>
-          <w:lang w:val="en-US"/>
-        </w:rPr>
-        <w:t>Controller.ggen</w:t>
-      </w:r>
-      <w:proofErr w:type="spellEnd"/>
-      <w:r>
-        <w:rPr>
-          <w:lang w:val="en-US"/>
-        </w:rPr>
-        <w:t xml:space="preserve"> to see what a Gamma generator model does. You will see that the file specifies the Yakindu statechart to map (this is the </w:t>
-      </w:r>
-      <w:r>
-        <w:rPr>
-          <w:i/>
-          <w:lang w:val="en-US"/>
-        </w:rPr>
-        <w:t>name</w:t>
-      </w:r>
-      <w:r>
-        <w:rPr>
-          <w:lang w:val="en-US"/>
-        </w:rPr>
-        <w:t xml:space="preserve"> of the statechart, which is by default the same as the filename, but can be changed in the properties view), then a series of mappings. For each interface in the Yakindu model, we </w:t>
-      </w:r>
-      <w:proofErr w:type="gramStart"/>
-      <w:r>
-        <w:rPr>
-          <w:lang w:val="en-US"/>
-        </w:rPr>
-        <w:t>have to</w:t>
-      </w:r>
-      <w:proofErr w:type="gramEnd"/>
-      <w:r>
-        <w:rPr>
-          <w:lang w:val="en-US"/>
-        </w:rPr>
-        <w:t xml:space="preserve"> create a port with an interface matching the Yakindu interface </w:t>
-      </w:r>
-      <w:r>
-        <w:rPr>
-          <w:i/>
-          <w:lang w:val="en-US"/>
-        </w:rPr>
-        <w:t>in the specified mode</w:t>
-      </w:r>
-      <w:r>
-        <w:rPr>
-          <w:lang w:val="en-US"/>
-        </w:rPr>
-        <w:t xml:space="preserve"> (provided or required). In this file, there are two pairs of ports that implement the same interface in the same mode, as well as </w:t>
-      </w:r>
-      <w:r>
-        <w:rPr>
-          <w:lang w:val="en-US"/>
-        </w:rPr>
-        <w:t>one that implements the same but</w:t>
-      </w:r>
-      <w:r>
-        <w:rPr>
-          <w:lang w:val="en-US"/>
-        </w:rPr>
-        <w:t xml:space="preserve"> in a different mode.</w:t>
-      </w:r>
-    </w:p>
-    <w:p>
-      <w:pPr>
-        <w:rPr>
-          <w:lang w:val="en-US"/>
-        </w:rPr>
-      </w:pPr>
-      <w:r>
-        <w:rPr>
-          <w:lang w:val="en-US"/>
-        </w:rPr>
-        <w:t>With the specified information, Gamma can now c</w:t>
-      </w:r>
-      <w:r>
-        <w:rPr>
-          <w:lang w:val="en-US"/>
-        </w:rPr>
-        <w:t>ompile the Yakindu statecharts.</w:t>
-      </w:r>
-    </w:p>
-    <w:p>
-      <w:pPr>
-        <w:rPr>
-          <w:lang w:val="en-US"/>
-        </w:rPr>
-      </w:pPr>
-      <w:r>
-        <w:rPr>
-          <w:lang w:val="en-US"/>
-        </w:rPr>
-        <w:t xml:space="preserve">Right-click the </w:t>
-      </w:r>
-      <w:r>
-        <w:rPr>
-          <w:i/>
+      <w:r>
+        <w:rPr>
+          <w:i/>
+          <w:lang w:val="en-US"/>
+        </w:rPr>
+        <w:t>g</w:t>
+      </w:r>
+      <w:r>
+        <w:rPr>
+          <w:i/>
+          <w:lang w:val="en-US"/>
+        </w:rPr>
+        <w:t xml:space="preserve">cd </w:t>
+      </w:r>
+      <w:r>
+        <w:rPr>
+          <w:lang w:val="en-US"/>
+        </w:rPr>
+        <w:t xml:space="preserve">extension. This is the </w:t>
+      </w:r>
+      <w:r>
+        <w:rPr>
+          <w:lang w:val="en-US"/>
+        </w:rPr>
+        <w:t xml:space="preserve">textual </w:t>
+      </w:r>
+      <w:r>
+        <w:rPr>
+          <w:lang w:val="en-US"/>
+        </w:rPr>
+        <w:t>representation of statecharts used internally by Gamma.</w:t>
+      </w:r>
+    </w:p>
+    <w:p>
+      <w:pPr>
+        <w:pStyle w:val="Cmsor1"/>
+        <w:rPr>
+          <w:lang w:val="en-US"/>
+        </w:rPr>
+      </w:pPr>
+      <w:r>
+        <w:rPr>
+          <w:lang w:val="en-US"/>
+        </w:rPr>
+        <w:t>Creating the Composite Model</w:t>
+      </w:r>
+    </w:p>
+    <w:p>
+      <w:pPr>
+        <w:rPr>
+          <w:lang w:val="en-US"/>
+        </w:rPr>
+      </w:pPr>
+      <w:r>
+        <w:rPr>
+          <w:lang w:val="en-US"/>
+        </w:rPr>
+        <w:t xml:space="preserve">Finish the </w:t>
+      </w:r>
+      <w:r>
+        <w:rPr>
+          <w:i/>
+          <w:lang w:val="en-US"/>
+        </w:rPr>
+        <w:t>CrossroadComponent</w:t>
+      </w:r>
+      <w:r>
+        <w:rPr>
+          <w:lang w:val="en-US"/>
+        </w:rPr>
+        <w:t xml:space="preserve"> model in file </w:t>
+      </w:r>
+      <w:r>
+        <w:rPr>
+          <w:i/>
+          <w:lang w:val="en-US"/>
+        </w:rPr>
+        <w:t>Crossroad.gcd</w:t>
+      </w:r>
+      <w:r>
+        <w:rPr>
+          <w:lang w:val="en-US"/>
+        </w:rPr>
+        <w:t xml:space="preserve"> in accordance with the descriptions and figure presented above. Content assist can be used while editing the model by pressing </w:t>
+      </w:r>
+      <w:r>
+        <w:rPr>
+          <w:i/>
+          <w:lang w:val="en-US"/>
+        </w:rPr>
+        <w:t>Ctrl + Space</w:t>
+      </w:r>
+      <w:r>
+        <w:rPr>
+          <w:lang w:val="en-US"/>
+        </w:rPr>
+        <w:t xml:space="preserve"> on the keyboard</w:t>
+      </w:r>
+      <w:r>
+        <w:rPr>
           <w:lang w:val="en-US"/>
         </w:rPr>
         <w:t>.</w:t>
       </w:r>
-      <w:proofErr w:type="spellStart"/>
-      <w:r>
-        <w:rPr>
-          <w:i/>
-          <w:lang w:val="en-US"/>
-        </w:rPr>
-        <w:t>ggen</w:t>
-      </w:r>
-      <w:proofErr w:type="spellEnd"/>
-      <w:r>
-        <w:rPr>
-          <w:lang w:val="en-US"/>
-        </w:rPr>
-        <w:t xml:space="preserve"> files one by one and select </w:t>
-      </w:r>
-      <w:r>
-        <w:rPr>
-          <w:i/>
-          <w:lang w:val="en-US"/>
-        </w:rPr>
-        <w:t xml:space="preserve">Gamma Commands &gt; </w:t>
-      </w:r>
-      <w:r>
-        <w:rPr>
-          <w:i/>
-          <w:lang w:val="en-US"/>
-        </w:rPr>
-        <w:t>Generate</w:t>
-      </w:r>
-      <w:r>
-        <w:rPr>
-          <w:i/>
-          <w:lang w:val="en-US"/>
-        </w:rPr>
-        <w:t xml:space="preserve"> </w:t>
-      </w:r>
-      <w:r>
-        <w:rPr>
-          <w:i/>
-          <w:lang w:val="en-US"/>
-        </w:rPr>
-        <w:t>Artefacts</w:t>
-      </w:r>
-      <w:r>
-        <w:rPr>
-          <w:lang w:val="en-US"/>
-        </w:rPr>
-        <w:t xml:space="preserve">. This should create a new file for every statechart with </w:t>
-      </w:r>
-      <w:proofErr w:type="gramStart"/>
-      <w:r>
-        <w:rPr>
-          <w:lang w:val="en-US"/>
-        </w:rPr>
-        <w:t xml:space="preserve">the </w:t>
-      </w:r>
-      <w:r>
-        <w:rPr>
-          <w:i/>
-          <w:lang w:val="en-US"/>
-        </w:rPr>
-        <w:t>.</w:t>
-      </w:r>
-      <w:proofErr w:type="spellStart"/>
-      <w:r>
-        <w:rPr>
-          <w:i/>
-          <w:lang w:val="en-US"/>
-        </w:rPr>
-        <w:t>g</w:t>
-      </w:r>
-      <w:r>
-        <w:rPr>
-          <w:i/>
-          <w:lang w:val="en-US"/>
-        </w:rPr>
-        <w:t>cd</w:t>
-      </w:r>
-      <w:proofErr w:type="spellEnd"/>
-      <w:proofErr w:type="gramEnd"/>
-      <w:r>
-        <w:rPr>
-          <w:i/>
-          <w:lang w:val="en-US"/>
-        </w:rPr>
-        <w:t xml:space="preserve"> </w:t>
-      </w:r>
-      <w:r>
-        <w:rPr>
-          <w:lang w:val="en-US"/>
-        </w:rPr>
-        <w:t xml:space="preserve">extension. This is the </w:t>
-      </w:r>
-      <w:r>
-        <w:rPr>
-          <w:lang w:val="en-US"/>
-        </w:rPr>
-        <w:t xml:space="preserve">textual </w:t>
-      </w:r>
-      <w:r>
-        <w:rPr>
-          <w:lang w:val="en-US"/>
-        </w:rPr>
-        <w:t>representation of statecharts used internally by Gamma.</w:t>
+    </w:p>
+    <w:p>
+      <w:pPr>
+        <w:rPr>
+          <w:lang w:val="en-US"/>
+        </w:rPr>
+      </w:pPr>
+      <w:r>
+        <w:rPr>
+          <w:lang w:val="en-US"/>
+        </w:rPr>
+        <w:t xml:space="preserve">By this time, none of the files in the </w:t>
+      </w:r>
+      <w:r>
+        <w:rPr>
+          <w:i/>
+          <w:lang w:val="en-US"/>
+        </w:rPr>
+        <w:t>/model</w:t>
+      </w:r>
+      <w:r>
+        <w:rPr>
+          <w:lang w:val="en-US"/>
+        </w:rPr>
+        <w:t xml:space="preserve"> folder should have any error markers.</w:t>
       </w:r>
     </w:p>
     <w:p>
@@ -2678,108 +2502,6 @@
         <w:rPr>
           <w:lang w:val="en-US"/>
         </w:rPr>
-        <w:t>Creating the Composite Model</w:t>
-      </w:r>
-    </w:p>
-    <w:p>
-      <w:pPr>
-        <w:rPr>
-          <w:lang w:val="en-US"/>
-        </w:rPr>
-      </w:pPr>
-      <w:r>
-        <w:rPr>
-          <w:lang w:val="en-US"/>
-        </w:rPr>
-        <w:t xml:space="preserve">Finish the </w:t>
-      </w:r>
-      <w:proofErr w:type="spellStart"/>
-      <w:r>
-        <w:rPr>
-          <w:i/>
-          <w:lang w:val="en-US"/>
-        </w:rPr>
-        <w:t>CrossroadComponent</w:t>
-      </w:r>
-      <w:proofErr w:type="spellEnd"/>
-      <w:r>
-        <w:rPr>
-          <w:lang w:val="en-US"/>
-        </w:rPr>
-        <w:t xml:space="preserve"> model in file </w:t>
-      </w:r>
-      <w:proofErr w:type="spellStart"/>
-      <w:r>
-        <w:rPr>
-          <w:i/>
-          <w:lang w:val="en-US"/>
-        </w:rPr>
-        <w:t>Crossroad.gcd</w:t>
-      </w:r>
-      <w:proofErr w:type="spellEnd"/>
-      <w:r>
-        <w:rPr>
-          <w:lang w:val="en-US"/>
-        </w:rPr>
-        <w:t xml:space="preserve"> in accordance with the descriptions and figure presented above. Content assist can be used while editing the model by pressing </w:t>
-      </w:r>
-      <w:r>
-        <w:rPr>
-          <w:i/>
-          <w:lang w:val="en-US"/>
-        </w:rPr>
-        <w:t>Ctrl + Space</w:t>
-      </w:r>
-      <w:r>
-        <w:rPr>
-          <w:lang w:val="en-US"/>
-        </w:rPr>
-        <w:t xml:space="preserve"> on the keyboard</w:t>
-      </w:r>
-      <w:r>
-        <w:rPr>
-          <w:lang w:val="en-US"/>
-        </w:rPr>
-        <w:t>.</w:t>
-      </w:r>
-    </w:p>
-    <w:p>
-      <w:pPr>
-        <w:rPr>
-          <w:lang w:val="en-US"/>
-        </w:rPr>
-      </w:pPr>
-      <w:r>
-        <w:rPr>
-          <w:lang w:val="en-US"/>
-        </w:rPr>
-        <w:t xml:space="preserve">By this time, none of the files in the </w:t>
-      </w:r>
-      <w:r>
-        <w:rPr>
-          <w:i/>
-          <w:lang w:val="en-US"/>
-        </w:rPr>
-        <w:t>/model</w:t>
-      </w:r>
-      <w:r>
-        <w:rPr>
-          <w:lang w:val="en-US"/>
-        </w:rPr>
-        <w:t xml:space="preserve"> folder should have any error markers.</w:t>
-      </w:r>
-    </w:p>
-    <w:p>
-      <w:pPr>
-        <w:pStyle w:val="Cmsor1"/>
-        <w:rPr>
-          <w:lang w:val="en-US"/>
-        </w:rPr>
-      </w:pPr>
-      <w:r>
-        <w:rPr>
-          <w:lang w:val="en-US"/>
-        </w:rPr>
         <w:t>Code Generation</w:t>
       </w:r>
     </w:p>
@@ -2825,53 +2547,21 @@
           <w:i/>
           <w:lang w:val="en-US"/>
         </w:rPr>
-        <w:t>.</w:t>
-      </w:r>
-      <w:proofErr w:type="spellStart"/>
-      <w:r>
-        <w:rPr>
-          <w:i/>
-          <w:lang w:val="en-US"/>
-        </w:rPr>
-        <w:t>sgen</w:t>
-      </w:r>
-      <w:proofErr w:type="spellEnd"/>
-      <w:r>
-        <w:rPr>
-          <w:lang w:val="en-US"/>
-        </w:rPr>
-        <w:t xml:space="preserve">) necessary to generate code from Yakindu statecharts. Editing and saving the statecharts will automatically regenerate the code, but we can also invoke code generation by </w:t>
-      </w:r>
-      <w:proofErr w:type="gramStart"/>
-      <w:r>
-        <w:rPr>
-          <w:lang w:val="en-US"/>
-        </w:rPr>
-        <w:t>right-clicking</w:t>
-      </w:r>
-      <w:proofErr w:type="gramEnd"/>
-      <w:r>
-        <w:rPr>
-          <w:lang w:val="en-US"/>
-        </w:rPr>
-        <w:t xml:space="preserve"> the </w:t>
-      </w:r>
-      <w:r>
-        <w:rPr>
-          <w:i/>
-          <w:lang w:val="en-US"/>
-        </w:rPr>
-        <w:t>.</w:t>
-      </w:r>
-      <w:proofErr w:type="spellStart"/>
-      <w:r>
-        <w:rPr>
-          <w:i/>
-          <w:lang w:val="en-US"/>
-        </w:rPr>
-        <w:t>sgen</w:t>
-      </w:r>
-      <w:proofErr w:type="spellEnd"/>
+        <w:t>.sgen</w:t>
+      </w:r>
+      <w:r>
+        <w:rPr>
+          <w:lang w:val="en-US"/>
+        </w:rPr>
+        <w:t xml:space="preserve">) necessary to generate code from Yakindu statecharts. Editing and saving the statecharts will automatically regenerate the code, but we can also invoke code generation by right-clicking the </w:t>
+      </w:r>
+      <w:r>
+        <w:rPr>
+          <w:i/>
+          <w:lang w:val="en-US"/>
+        </w:rPr>
+        <w:t>.sgen</w:t>
+      </w:r>
       <w:r>
         <w:rPr>
           <w:lang w:val="en-US"/>
@@ -2974,15 +2664,7 @@
           <w:i/>
           <w:lang w:val="en-US"/>
         </w:rPr>
-        <w:t>/model/</w:t>
-      </w:r>
-      <w:proofErr w:type="spellStart"/>
-      <w:r>
-        <w:rPr>
-          <w:i/>
-          <w:lang w:val="en-US"/>
-        </w:rPr>
-        <w:t>Crossroad.</w:t>
+        <w:t>/model/Crossroad.</w:t>
       </w:r>
       <w:r>
         <w:rPr>
@@ -2991,7 +2673,6 @@
         </w:rPr>
         <w:t>gcd</w:t>
       </w:r>
-      <w:proofErr w:type="spellEnd"/>
       <w:r>
         <w:rPr>
           <w:lang w:val="en-US"/>
@@ -3051,21 +2732,7 @@
         <w:rPr>
           <w:lang w:val="en-US"/>
         </w:rPr>
-        <w:t xml:space="preserve">After building the workspace, the last errors should </w:t>
-      </w:r>
-      <w:proofErr w:type="gramStart"/>
-      <w:r>
-        <w:rPr>
-          <w:lang w:val="en-US"/>
-        </w:rPr>
-        <w:t>vanish</w:t>
-      </w:r>
-      <w:proofErr w:type="gramEnd"/>
-      <w:r>
-        <w:rPr>
-          <w:lang w:val="en-US"/>
-        </w:rPr>
-        <w:t xml:space="preserve"> and the implementation of the crossroad should be in</w:t>
+        <w:t>After building the workspace, the last errors should vanish and the implementation of the crossroad should be in</w:t>
       </w:r>
       <w:r>
         <w:rPr>
@@ -3084,103 +2751,73 @@
           <w:i/>
           <w:lang w:val="en-US"/>
         </w:rPr>
+        <w:t>/src-gen</w:t>
+      </w:r>
+      <w:r>
+        <w:rPr>
+          <w:lang w:val="en-US"/>
+        </w:rPr>
+        <w:t xml:space="preserve"> </w:t>
+      </w:r>
+      <w:r>
+        <w:rPr>
+          <w:lang w:val="en-US"/>
+        </w:rPr>
+        <w:t xml:space="preserve">folder </w:t>
+      </w:r>
+      <w:r>
+        <w:rPr>
+          <w:lang w:val="en-US"/>
+        </w:rPr>
+        <w:t>in various packages.</w:t>
+      </w:r>
+    </w:p>
+    <w:p>
+      <w:pPr>
+        <w:pStyle w:val="Cmsor1"/>
+        <w:rPr>
+          <w:lang w:val="en-US"/>
+        </w:rPr>
+      </w:pPr>
+      <w:r>
+        <w:rPr>
+          <w:lang w:val="en-US"/>
+        </w:rPr>
+        <w:t>Testing</w:t>
+      </w:r>
+    </w:p>
+    <w:p>
+      <w:pPr>
+        <w:rPr>
+          <w:lang w:val="en-US"/>
+        </w:rPr>
+      </w:pPr>
+      <w:r>
+        <w:rPr>
+          <w:lang w:val="en-US"/>
+        </w:rPr>
+        <w:t>To demonstrate the API of the generated code, t</w:t>
+      </w:r>
+      <w:r>
+        <w:rPr>
+          <w:lang w:val="en-US"/>
+        </w:rPr>
+        <w:t xml:space="preserve">here is a prepared test file in the </w:t>
+      </w:r>
+      <w:r>
+        <w:rPr>
+          <w:i/>
+          <w:lang w:val="en-US"/>
+        </w:rPr>
         <w:t>/</w:t>
       </w:r>
-      <w:proofErr w:type="spellStart"/>
-      <w:r>
-        <w:rPr>
-          <w:i/>
-          <w:lang w:val="en-US"/>
-        </w:rPr>
-        <w:t>src</w:t>
-      </w:r>
-      <w:proofErr w:type="spellEnd"/>
-      <w:r>
-        <w:rPr>
-          <w:i/>
-          <w:lang w:val="en-US"/>
-        </w:rPr>
-        <w:t>-gen</w:t>
-      </w:r>
-      <w:r>
-        <w:rPr>
-          <w:lang w:val="en-US"/>
-        </w:rPr>
-        <w:t xml:space="preserve"> </w:t>
-      </w:r>
-      <w:r>
-        <w:rPr>
-          <w:lang w:val="en-US"/>
-        </w:rPr>
-        <w:t xml:space="preserve">folder </w:t>
-      </w:r>
-      <w:r>
-        <w:rPr>
-          <w:lang w:val="en-US"/>
-        </w:rPr>
-        <w:t>in various packages.</w:t>
-      </w:r>
-    </w:p>
-    <w:p>
-      <w:pPr>
-        <w:pStyle w:val="Cmsor1"/>
-        <w:rPr>
-          <w:lang w:val="en-US"/>
-        </w:rPr>
-      </w:pPr>
-      <w:r>
-        <w:rPr>
-          <w:lang w:val="en-US"/>
-        </w:rPr>
-        <w:t>Testing</w:t>
-      </w:r>
-    </w:p>
-    <w:p>
-      <w:pPr>
-        <w:rPr>
-          <w:lang w:val="en-US"/>
-        </w:rPr>
-      </w:pPr>
-      <w:r>
-        <w:rPr>
-          <w:lang w:val="en-US"/>
-        </w:rPr>
-        <w:t>To demonstrate the API of the generated code, t</w:t>
-      </w:r>
-      <w:r>
-        <w:rPr>
-          <w:lang w:val="en-US"/>
-        </w:rPr>
-        <w:t xml:space="preserve">here is a prepared </w:t>
-      </w:r>
-      <w:proofErr w:type="spellStart"/>
-      <w:r>
-        <w:rPr>
+      <w:r>
+        <w:rPr>
+          <w:i/>
           <w:lang w:val="en-US"/>
         </w:rPr>
         <w:t>test</w:t>
       </w:r>
-      <w:proofErr w:type="spellEnd"/>
-      <w:r>
-        <w:rPr>
-          <w:lang w:val="en-US"/>
-        </w:rPr>
-        <w:t xml:space="preserve"> file in the </w:t>
-      </w:r>
-      <w:r>
-        <w:rPr>
-          <w:i/>
-          <w:lang w:val="en-US"/>
-        </w:rPr>
-        <w:t>/</w:t>
-      </w:r>
-      <w:r>
-        <w:rPr>
-          <w:i/>
-          <w:lang w:val="en-US"/>
-        </w:rPr>
-        <w:t>test</w:t>
-      </w:r>
       <w:r>
         <w:rPr>
           <w:lang w:val="en-US"/>
@@ -3200,7 +2837,6 @@
         </w:rPr>
         <w:t>The file contains an embedded class (</w:t>
       </w:r>
-      <w:proofErr w:type="spellStart"/>
       <w:r>
         <w:rPr>
           <w:i/>
@@ -3208,14 +2844,12 @@
         </w:rPr>
         <w:t>CommandListener</w:t>
       </w:r>
-      <w:proofErr w:type="spellEnd"/>
       <w:r>
         <w:rPr>
           <w:lang w:val="en-US"/>
         </w:rPr>
         <w:t xml:space="preserve">) which implements a version of the </w:t>
       </w:r>
-      <w:proofErr w:type="spellStart"/>
       <w:r>
         <w:rPr>
           <w:i/>
@@ -3223,7 +2857,6 @@
         </w:rPr>
         <w:t>LightCommands</w:t>
       </w:r>
-      <w:proofErr w:type="spellEnd"/>
       <w:r>
         <w:rPr>
           <w:lang w:val="en-US"/>
@@ -3257,21 +2890,12 @@
           <w:lang w:val="en-US"/>
         </w:rPr>
       </w:pPr>
-      <w:proofErr w:type="gramStart"/>
-      <w:r>
-        <w:rPr>
-          <w:i/>
-          <w:lang w:val="en-US"/>
-        </w:rPr>
-        <w:t>hu.bme.mit.gamma</w:t>
-      </w:r>
-      <w:proofErr w:type="gramEnd"/>
-      <w:r>
-        <w:rPr>
-          <w:i/>
-          <w:lang w:val="en-US"/>
-        </w:rPr>
-        <w:t>.impl.interfaces.LightCommandsInterface.Listener.Provided</w:t>
+      <w:r>
+        <w:rPr>
+          <w:i/>
+          <w:lang w:val="en-US"/>
+        </w:rPr>
+        <w:t>hu.bme.mit.gamma.impl.interfaces.LightCommandsInterface.Listener.Provided</w:t>
       </w:r>
     </w:p>
     <w:p>
@@ -3298,7 +2922,6 @@
         </w:rPr>
         <w:t xml:space="preserve"> events of the </w:t>
       </w:r>
-      <w:proofErr w:type="spellStart"/>
       <w:r>
         <w:rPr>
           <w:i/>
@@ -3306,7 +2929,6 @@
         </w:rPr>
         <w:t>LightCommands</w:t>
       </w:r>
-      <w:proofErr w:type="spellEnd"/>
       <w:r>
         <w:rPr>
           <w:lang w:val="en-US"/>
@@ -3326,21 +2948,12 @@
         </w:rPr>
         <w:t xml:space="preserve"> mode. Other Java interfaces related to the </w:t>
       </w:r>
-      <w:proofErr w:type="spellStart"/>
-      <w:r>
-        <w:rPr>
-          <w:i/>
-          <w:lang w:val="en-US"/>
-        </w:rPr>
-        <w:t>LightCommands</w:t>
-      </w:r>
-      <w:proofErr w:type="spellEnd"/>
-      <w:r>
-        <w:rPr>
-          <w:i/>
-          <w:lang w:val="en-US"/>
-        </w:rPr>
-        <w:t xml:space="preserve"> </w:t>
+      <w:r>
+        <w:rPr>
+          <w:i/>
+          <w:lang w:val="en-US"/>
+        </w:rPr>
+        <w:t xml:space="preserve">LightCommands </w:t>
       </w:r>
       <w:r>
         <w:rPr>
@@ -3360,8 +2973,6 @@
           <w:lang w:val="en-US"/>
         </w:rPr>
       </w:pPr>
-      <w:proofErr w:type="spellStart"/>
-      <w:proofErr w:type="gramStart"/>
       <w:r>
         <w:rPr>
           <w:i/>
@@ -3369,8 +2980,6 @@
         </w:rPr>
         <w:t>LightCommandsInterface.Listener.Required</w:t>
       </w:r>
-      <w:proofErr w:type="spellEnd"/>
-      <w:proofErr w:type="gramEnd"/>
       <w:r>
         <w:rPr>
           <w:lang w:val="en-US"/>
@@ -3414,7 +3023,6 @@
           <w:lang w:val="en-US"/>
         </w:rPr>
       </w:pPr>
-      <w:proofErr w:type="spellStart"/>
       <w:r>
         <w:rPr>
           <w:i/>
@@ -3422,7 +3030,6 @@
         </w:rPr>
         <w:t>LightCommandsInterface.Provided</w:t>
       </w:r>
-      <w:proofErr w:type="spellEnd"/>
       <w:r>
         <w:rPr>
           <w:lang w:val="en-US"/>
@@ -3466,7 +3073,6 @@
           <w:lang w:val="en-US"/>
         </w:rPr>
       </w:pPr>
-      <w:proofErr w:type="spellStart"/>
       <w:r>
         <w:rPr>
           <w:i/>
@@ -3474,7 +3080,6 @@
         </w:rPr>
         <w:t>LightCommandsInterface.Required</w:t>
       </w:r>
-      <w:proofErr w:type="spellEnd"/>
       <w:r>
         <w:rPr>
           <w:lang w:val="en-US"/>
@@ -3519,7 +3124,6 @@
         </w:rPr>
         <w:t xml:space="preserve">The </w:t>
       </w:r>
-      <w:proofErr w:type="spellStart"/>
       <w:r>
         <w:rPr>
           <w:i/>
@@ -3527,7 +3131,6 @@
         </w:rPr>
         <w:t>CommandListener</w:t>
       </w:r>
-      <w:proofErr w:type="spellEnd"/>
       <w:r>
         <w:rPr>
           <w:lang w:val="en-US"/>
@@ -3547,7 +3150,6 @@
         </w:rPr>
         <w:t>The file also contains an initializer method (</w:t>
       </w:r>
-      <w:proofErr w:type="spellStart"/>
       <w:r>
         <w:rPr>
           <w:i/>
@@ -3555,7 +3157,6 @@
         </w:rPr>
         <w:t>init</w:t>
       </w:r>
-      <w:proofErr w:type="spellEnd"/>
       <w:r>
         <w:rPr>
           <w:lang w:val="en-US"/>
@@ -3593,7 +3194,6 @@
         </w:rPr>
         <w:t>There are two test cases in the file. The first one (</w:t>
       </w:r>
-      <w:proofErr w:type="spellStart"/>
       <w:r>
         <w:rPr>
           <w:i/>
@@ -3601,26 +3201,11 @@
         </w:rPr>
         <w:t>greenAtStart</w:t>
       </w:r>
-      <w:proofErr w:type="spellEnd"/>
-      <w:r>
-        <w:rPr>
-          <w:lang w:val="en-US"/>
-        </w:rPr>
-        <w:t xml:space="preserve">) </w:t>
-      </w:r>
-      <w:proofErr w:type="gramStart"/>
-      <w:r>
-        <w:rPr>
-          <w:lang w:val="en-US"/>
-        </w:rPr>
-        <w:t>checks</w:t>
-      </w:r>
-      <w:proofErr w:type="gramEnd"/>
-      <w:r>
-        <w:rPr>
-          <w:lang w:val="en-US"/>
-        </w:rPr>
-        <w:t xml:space="preserve"> if the components initialize correctly: </w:t>
+      <w:r>
+        <w:rPr>
+          <w:lang w:val="en-US"/>
+        </w:rPr>
+        <w:t xml:space="preserve">) checks if the components initialize correctly: </w:t>
       </w:r>
       <w:r>
         <w:rPr>
@@ -3647,7 +3232,6 @@
         </w:rPr>
         <w:t xml:space="preserve"> should emit a </w:t>
       </w:r>
-      <w:proofErr w:type="spellStart"/>
       <w:r>
         <w:rPr>
           <w:i/>
@@ -3655,7 +3239,6 @@
         </w:rPr>
         <w:t>displayRed</w:t>
       </w:r>
-      <w:proofErr w:type="spellEnd"/>
       <w:r>
         <w:rPr>
           <w:lang w:val="en-US"/>
@@ -3686,21 +3269,7 @@
         <w:rPr>
           <w:lang w:val="en-US"/>
         </w:rPr>
-        <w:t xml:space="preserve"> signal. This signal arrives in the next </w:t>
-      </w:r>
-      <w:proofErr w:type="gramStart"/>
-      <w:r>
-        <w:rPr>
-          <w:lang w:val="en-US"/>
-        </w:rPr>
-        <w:t>cycle, when</w:t>
-      </w:r>
-      <w:proofErr w:type="gramEnd"/>
-      <w:r>
-        <w:rPr>
-          <w:lang w:val="en-US"/>
-        </w:rPr>
-        <w:t xml:space="preserve"> the priority </w:t>
+        <w:t xml:space="preserve"> signal. This signal arrives in the next cycle, when the priority </w:t>
       </w:r>
       <w:r>
         <w:rPr>
@@ -3715,7 +3284,6 @@
         </w:rPr>
         <w:t xml:space="preserve"> should raise the </w:t>
       </w:r>
-      <w:proofErr w:type="spellStart"/>
       <w:r>
         <w:rPr>
           <w:i/>
@@ -3723,7 +3291,6 @@
         </w:rPr>
         <w:t>displayGreen</w:t>
       </w:r>
-      <w:proofErr w:type="spellEnd"/>
       <w:r>
         <w:rPr>
           <w:lang w:val="en-US"/>
@@ -3755,30 +3322,12 @@
         </w:rPr>
         <w:t xml:space="preserve">. There is also a </w:t>
       </w:r>
-      <w:proofErr w:type="spellStart"/>
-      <w:proofErr w:type="gramStart"/>
-      <w:r>
-        <w:rPr>
-          <w:i/>
-          <w:lang w:val="en-US"/>
-        </w:rPr>
-        <w:t>runCycle</w:t>
-      </w:r>
-      <w:proofErr w:type="spellEnd"/>
-      <w:r>
-        <w:rPr>
-          <w:i/>
-          <w:lang w:val="en-US"/>
-        </w:rPr>
-        <w:t>(</w:t>
-      </w:r>
-      <w:proofErr w:type="gramEnd"/>
-      <w:r>
-        <w:rPr>
-          <w:i/>
-          <w:lang w:val="en-US"/>
-        </w:rPr>
-        <w:t>)</w:t>
+      <w:r>
+        <w:rPr>
+          <w:i/>
+          <w:lang w:val="en-US"/>
+        </w:rPr>
+        <w:t>runCycle()</w:t>
       </w:r>
       <w:r>
         <w:rPr>
@@ -3800,7 +3349,6 @@
         <w:lastRenderedPageBreak/>
         <w:t xml:space="preserve">The second test case is somewhat more complex and demonstrates the timed behavior of the implementation. Notice that we call the </w:t>
       </w:r>
-      <w:proofErr w:type="gramStart"/>
       <w:r>
         <w:rPr>
           <w:i/>
@@ -3813,15 +3361,7 @@
           <w:i/>
           <w:lang w:val="en-US"/>
         </w:rPr>
-        <w:t>(</w:t>
-      </w:r>
-      <w:proofErr w:type="gramEnd"/>
-      <w:r>
-        <w:rPr>
-          <w:i/>
-          <w:lang w:val="en-US"/>
-        </w:rPr>
-        <w:t>)</w:t>
+        <w:t>()</w:t>
       </w:r>
       <w:r>
         <w:rPr>
@@ -3840,21 +3380,7 @@
         <w:rPr>
           <w:lang w:val="en-US"/>
         </w:rPr>
-        <w:t xml:space="preserve">Run the tests by </w:t>
-      </w:r>
-      <w:proofErr w:type="gramStart"/>
-      <w:r>
-        <w:rPr>
-          <w:lang w:val="en-US"/>
-        </w:rPr>
-        <w:t>right-clicking</w:t>
-      </w:r>
-      <w:proofErr w:type="gramEnd"/>
-      <w:r>
-        <w:rPr>
-          <w:lang w:val="en-US"/>
-        </w:rPr>
-        <w:t xml:space="preserve"> the source file and selecting </w:t>
+        <w:t xml:space="preserve">Run the tests by right-clicking the source file and selecting </w:t>
       </w:r>
       <w:r>
         <w:rPr>
@@ -3922,36 +3448,14 @@
         <w:rPr>
           <w:lang w:val="en-US"/>
         </w:rPr>
-        <w:t xml:space="preserve">We </w:t>
-      </w:r>
-      <w:proofErr w:type="gramStart"/>
-      <w:r>
-        <w:rPr>
-          <w:lang w:val="en-US"/>
-        </w:rPr>
-        <w:t>have to</w:t>
-      </w:r>
-      <w:proofErr w:type="gramEnd"/>
-      <w:r>
-        <w:rPr>
-          <w:lang w:val="en-US"/>
-        </w:rPr>
-        <w:t xml:space="preserve"> start by generating the formal model that will be the input of UPPAAL. To do this, right-click on </w:t>
-      </w:r>
-      <w:r>
-        <w:rPr>
-          <w:i/>
-          <w:lang w:val="en-US"/>
-        </w:rPr>
-        <w:t>/model/</w:t>
-      </w:r>
-      <w:proofErr w:type="spellStart"/>
-      <w:r>
-        <w:rPr>
-          <w:i/>
-          <w:lang w:val="en-US"/>
-        </w:rPr>
-        <w:t>Crossroad.</w:t>
+        <w:t xml:space="preserve">We have to start by generating the formal model that will be the input of UPPAAL. To do this, right-click on </w:t>
+      </w:r>
+      <w:r>
+        <w:rPr>
+          <w:i/>
+          <w:lang w:val="en-US"/>
+        </w:rPr>
+        <w:t>/model/Crossroad.</w:t>
       </w:r>
       <w:r>
         <w:rPr>
@@ -3960,7 +3464,6 @@
         </w:rPr>
         <w:t>gcd</w:t>
       </w:r>
-      <w:proofErr w:type="spellEnd"/>
       <w:r>
         <w:rPr>
           <w:lang w:val="en-US"/>
@@ -3993,7 +3496,6 @@
         </w:rPr>
         <w:t xml:space="preserve">, which contains a model that can be opened with UPPAAL, and </w:t>
       </w:r>
-      <w:proofErr w:type="spellStart"/>
       <w:r>
         <w:rPr>
           <w:i/>
@@ -4001,26 +3503,11 @@
         </w:rPr>
         <w:t>Crossroad.q</w:t>
       </w:r>
-      <w:proofErr w:type="spellEnd"/>
-      <w:r>
-        <w:rPr>
-          <w:lang w:val="en-US"/>
-        </w:rPr>
-        <w:t xml:space="preserve">, which contains </w:t>
-      </w:r>
-      <w:proofErr w:type="gramStart"/>
-      <w:r>
-        <w:rPr>
-          <w:lang w:val="en-US"/>
-        </w:rPr>
-        <w:t>a number of</w:t>
-      </w:r>
-      <w:proofErr w:type="gramEnd"/>
-      <w:r>
-        <w:rPr>
-          <w:lang w:val="en-US"/>
-        </w:rPr>
-        <w:t xml:space="preserve"> </w:t>
+      <w:r>
+        <w:rPr>
+          <w:lang w:val="en-US"/>
+        </w:rPr>
+        <w:t xml:space="preserve">, which contains a number of </w:t>
       </w:r>
       <w:r>
         <w:rPr>
@@ -4179,15 +3666,7 @@
           <w:i/>
           <w:lang w:val="en-US"/>
         </w:rPr>
-        <w:t>/model/</w:t>
-      </w:r>
-      <w:proofErr w:type="spellStart"/>
-      <w:r>
-        <w:rPr>
-          <w:i/>
-          <w:lang w:val="en-US"/>
-        </w:rPr>
-        <w:t>Crossroad.</w:t>
+        <w:t>/model/Crossroad.</w:t>
       </w:r>
       <w:r>
         <w:rPr>
@@ -4196,7 +3675,6 @@
         </w:rPr>
         <w:t>gcd</w:t>
       </w:r>
-      <w:proofErr w:type="spellEnd"/>
       <w:r>
         <w:rPr>
           <w:lang w:val="en-US"/>
@@ -4292,21 +3770,7 @@
           <w:lang w:val="en-US"/>
         </w:rPr>
         <w:lastRenderedPageBreak/>
-        <w:t xml:space="preserve">something from the drop-down to insert it at the end of the textbox that last had focus. Note that the textboxes are editable, and the user </w:t>
-      </w:r>
-      <w:proofErr w:type="gramStart"/>
-      <w:r>
-        <w:rPr>
-          <w:lang w:val="en-US"/>
-        </w:rPr>
-        <w:t>has to</w:t>
-      </w:r>
-      <w:proofErr w:type="gramEnd"/>
-      <w:r>
-        <w:rPr>
-          <w:lang w:val="en-US"/>
-        </w:rPr>
-        <w:t xml:space="preserve"> take case of parentheses.</w:t>
+        <w:t>something from the drop-down to insert it at the end of the textbox that last had focus. Note that the textboxes are editable, and the user has to take case of parentheses.</w:t>
       </w:r>
     </w:p>
     <w:p>
@@ -4401,21 +3865,7 @@
         <w:rPr>
           <w:lang w:val="en-US"/>
         </w:rPr>
-        <w:t xml:space="preserve">After clicking the verify button, UPPAAL returns with the result that our model fails to satisfy the requirement, meaning that there is </w:t>
-      </w:r>
-      <w:proofErr w:type="gramStart"/>
-      <w:r>
-        <w:rPr>
-          <w:lang w:val="en-US"/>
-        </w:rPr>
-        <w:t>actually a</w:t>
-      </w:r>
-      <w:proofErr w:type="gramEnd"/>
-      <w:r>
-        <w:rPr>
-          <w:lang w:val="en-US"/>
-        </w:rPr>
-        <w:t xml:space="preserve"> way to reach the undesired state of letting vehicles come in from every direction. Fortunately, UPPAAL also computes a counterexample (or example in desirable behaviors), demonstrating how exactly we can reach the bad state.</w:t>
+        <w:t>After clicking the verify button, UPPAAL returns with the result that our model fails to satisfy the requirement, meaning that there is actually a way to reach the undesired state of letting vehicles come in from every direction. Fortunately, UPPAAL also computes a counterexample (or example in desirable behaviors), demonstrating how exactly we can reach the bad state.</w:t>
       </w:r>
     </w:p>
     <w:p>
@@ -4556,21 +4006,7 @@
         <w:rPr>
           <w:lang w:val="en-US"/>
         </w:rPr>
-        <w:t xml:space="preserve">The counterexample returned by UPPAAL is not human-readable, </w:t>
-      </w:r>
-      <w:proofErr w:type="gramStart"/>
-      <w:r>
-        <w:rPr>
-          <w:lang w:val="en-US"/>
-        </w:rPr>
-        <w:t>and also</w:t>
-      </w:r>
-      <w:proofErr w:type="gramEnd"/>
-      <w:r>
-        <w:rPr>
-          <w:lang w:val="en-US"/>
-        </w:rPr>
-        <w:t xml:space="preserve"> has a lot of technical details resulting from the generated model, so Gamma will help us decode (</w:t>
+        <w:t>The counterexample returned by UPPAAL is not human-readable, and also has a lot of technical details resulting from the generated model, so Gamma will help us decode (</w:t>
       </w:r>
       <w:r>
         <w:rPr>
@@ -4648,21 +4084,12 @@
         </w:rPr>
         <w:t xml:space="preserve"> </w:t>
       </w:r>
-      <w:proofErr w:type="spellStart"/>
-      <w:r>
-        <w:rPr>
-          <w:i/>
-          <w:lang w:val="en-US"/>
-        </w:rPr>
-        <w:t>componentId</w:t>
-      </w:r>
-      <w:proofErr w:type="spellEnd"/>
-      <w:r>
-        <w:rPr>
-          <w:i/>
-          <w:lang w:val="en-US"/>
-        </w:rPr>
-        <w:t xml:space="preserve"> </w:t>
+      <w:r>
+        <w:rPr>
+          <w:i/>
+          <w:lang w:val="en-US"/>
+        </w:rPr>
+        <w:t xml:space="preserve">componentId </w:t>
       </w:r>
       <w:r>
         <w:rPr>
@@ -4693,27 +4120,13 @@
         <w:rPr>
           <w:lang w:val="en-US"/>
         </w:rPr>
-        <w:t xml:space="preserve">) in each </w:t>
-      </w:r>
-      <w:proofErr w:type="gramStart"/>
-      <w:r>
-        <w:rPr>
-          <w:lang w:val="en-US"/>
-        </w:rPr>
-        <w:t xml:space="preserve">particular </w:t>
-      </w:r>
-      <w:r>
-        <w:rPr>
-          <w:lang w:val="en-US"/>
-        </w:rPr>
-        <w:t>cycle</w:t>
-      </w:r>
-      <w:proofErr w:type="gramEnd"/>
-      <w:r>
-        <w:rPr>
-          <w:lang w:val="en-US"/>
-        </w:rPr>
-        <w:t xml:space="preserve"> in block </w:t>
+        <w:t xml:space="preserve">) in each particular </w:t>
+      </w:r>
+      <w:r>
+        <w:rPr>
+          <w:lang w:val="en-US"/>
+        </w:rPr>
+        <w:t xml:space="preserve">cycle in block </w:t>
       </w:r>
       <w:r>
         <w:rPr>
@@ -4757,21 +4170,7 @@
         <w:rPr>
           <w:lang w:val="en-US"/>
         </w:rPr>
-        <w:t xml:space="preserve">, there are input events that need to be fed to the system ports </w:t>
-      </w:r>
-      <w:proofErr w:type="gramStart"/>
-      <w:r>
-        <w:rPr>
-          <w:lang w:val="en-US"/>
-        </w:rPr>
-        <w:t>in order to</w:t>
-      </w:r>
-      <w:proofErr w:type="gramEnd"/>
-      <w:r>
-        <w:rPr>
-          <w:lang w:val="en-US"/>
-        </w:rPr>
-        <w:t xml:space="preserve"> trigger the behavior. It can be either an </w:t>
+        <w:t xml:space="preserve">, there are input events that need to be fed to the system ports in order to trigger the behavior. It can be either an </w:t>
       </w:r>
     </w:p>
     <w:p>
@@ -5083,7 +4482,6 @@
         </w:rPr>
         <w:t xml:space="preserve"> toggles the priority road to enter the </w:t>
       </w:r>
-      <w:proofErr w:type="gramStart"/>
       <w:r>
         <w:rPr>
           <w:i/>
@@ -5091,7 +4489,6 @@
         </w:rPr>
         <w:t>Green</w:t>
       </w:r>
-      <w:proofErr w:type="gramEnd"/>
       <w:r>
         <w:rPr>
           <w:lang w:val="en-US"/>
@@ -5160,7 +4557,6 @@
         </w:rPr>
         <w:t xml:space="preserve"> gets triggered. After sending out the toggle signals, it now thinks that the priority road has switched to the </w:t>
       </w:r>
-      <w:proofErr w:type="gramStart"/>
       <w:r>
         <w:rPr>
           <w:i/>
@@ -5168,7 +4564,6 @@
         </w:rPr>
         <w:t>Yellow</w:t>
       </w:r>
-      <w:proofErr w:type="gramEnd"/>
       <w:r>
         <w:rPr>
           <w:lang w:val="en-US"/>
@@ -5304,21 +4699,7 @@
         <w:rPr>
           <w:lang w:val="en-US"/>
         </w:rPr>
-        <w:t xml:space="preserve"> signal to the secondary road believing that it is now turning yellow, </w:t>
-      </w:r>
-      <w:proofErr w:type="gramStart"/>
-      <w:r>
-        <w:rPr>
-          <w:lang w:val="en-US"/>
-        </w:rPr>
-        <w:t>but in reality, the</w:t>
-      </w:r>
-      <w:proofErr w:type="gramEnd"/>
-      <w:r>
-        <w:rPr>
-          <w:lang w:val="en-US"/>
-        </w:rPr>
-        <w:t xml:space="preserve"> </w:t>
+        <w:t xml:space="preserve"> signal to the secondary road believing that it is now turning yellow, but in reality, the </w:t>
       </w:r>
       <w:r>
         <w:rPr>
@@ -5436,21 +4817,12 @@
         </w:rPr>
         <w:t xml:space="preserve"> by calling the </w:t>
       </w:r>
-      <w:proofErr w:type="gramStart"/>
-      <w:r>
-        <w:rPr>
-          <w:i/>
-          <w:lang w:val="en-US"/>
-        </w:rPr>
-        <w:t>elapse(</w:t>
-      </w:r>
-      <w:proofErr w:type="gramEnd"/>
-      <w:r>
-        <w:rPr>
-          <w:i/>
-          <w:lang w:val="en-US"/>
-        </w:rPr>
-        <w:t>)</w:t>
+      <w:r>
+        <w:rPr>
+          <w:i/>
+          <w:lang w:val="en-US"/>
+        </w:rPr>
+        <w:t>elapse()</w:t>
       </w:r>
       <w:r>
         <w:rPr>
@@ -5487,21 +4859,7 @@
         <w:rPr>
           <w:lang w:val="en-US"/>
         </w:rPr>
-        <w:t xml:space="preserve">Run the test cases and make sure they are </w:t>
-      </w:r>
-      <w:proofErr w:type="gramStart"/>
-      <w:r>
-        <w:rPr>
-          <w:lang w:val="en-US"/>
-        </w:rPr>
-        <w:t>really present</w:t>
-      </w:r>
-      <w:proofErr w:type="gramEnd"/>
-      <w:r>
-        <w:rPr>
-          <w:lang w:val="en-US"/>
-        </w:rPr>
-        <w:t xml:space="preserve"> in the implementation. Also notice that we did not have to wait </w:t>
+        <w:t xml:space="preserve">Run the test cases and make sure they are really present in the implementation. Also notice that we did not have to wait </w:t>
       </w:r>
       <w:r>
         <w:rPr>
@@ -5578,15 +4936,7 @@
           <w:i/>
           <w:lang w:val="en-US"/>
         </w:rPr>
-        <w:t>/model/Controller/</w:t>
-      </w:r>
-      <w:proofErr w:type="spellStart"/>
-      <w:r>
-        <w:rPr>
-          <w:i/>
-          <w:lang w:val="en-US"/>
-        </w:rPr>
-        <w:t>Controller.sc</w:t>
+        <w:t>/model/Controller/Controller.sc</w:t>
       </w:r>
       <w:r>
         <w:rPr>
@@ -5595,7 +4945,6 @@
         </w:rPr>
         <w:t>t</w:t>
       </w:r>
-      <w:proofErr w:type="spellEnd"/>
       <w:r>
         <w:rPr>
           <w:lang w:val="en-US"/>
@@ -5625,21 +4974,7 @@
         <w:rPr>
           <w:lang w:val="en-US"/>
         </w:rPr>
-        <w:t xml:space="preserve">As soon as you save your changes, the Yakindu code generator runs, but we still </w:t>
-      </w:r>
-      <w:proofErr w:type="gramStart"/>
-      <w:r>
-        <w:rPr>
-          <w:lang w:val="en-US"/>
-        </w:rPr>
-        <w:t>have to</w:t>
-      </w:r>
-      <w:proofErr w:type="gramEnd"/>
-      <w:r>
-        <w:rPr>
-          <w:lang w:val="en-US"/>
-        </w:rPr>
-        <w:t xml:space="preserve"> regenerate the Gamma models and the composite implementation, as well as the formal model to re-analyze the system.</w:t>
+        <w:t>As soon as you save your changes, the Yakindu code generator runs, but we still have to regenerate the Gamma models and the composite implementation, as well as the formal model to re-analyze the system.</w:t>
       </w:r>
     </w:p>
     <w:p>
@@ -5659,17 +4994,8 @@
           <w:i/>
           <w:lang w:val="en-US"/>
         </w:rPr>
-        <w:t>/models/Controller/</w:t>
-      </w:r>
-      <w:proofErr w:type="spellStart"/>
-      <w:r>
-        <w:rPr>
-          <w:i/>
-          <w:lang w:val="en-US"/>
-        </w:rPr>
-        <w:t>Controller.ggen</w:t>
-      </w:r>
-      <w:proofErr w:type="spellEnd"/>
+        <w:t>/models/Controller/Controller.ggen</w:t>
+      </w:r>
       <w:r>
         <w:rPr>
           <w:lang w:val="en-US"/>
@@ -5707,15 +5033,7 @@
           <w:i/>
           <w:lang w:val="en-US"/>
         </w:rPr>
-        <w:t>/model/</w:t>
-      </w:r>
-      <w:proofErr w:type="spellStart"/>
-      <w:r>
-        <w:rPr>
-          <w:i/>
-          <w:lang w:val="en-US"/>
-        </w:rPr>
-        <w:t>Crossroad.</w:t>
+        <w:t>/model/Crossroad.</w:t>
       </w:r>
       <w:r>
         <w:rPr>
@@ -5724,7 +5042,6 @@
         </w:rPr>
         <w:t>gcd</w:t>
       </w:r>
-      <w:proofErr w:type="spellEnd"/>
       <w:r>
         <w:rPr>
           <w:lang w:val="en-US"/>
@@ -5762,15 +5079,7 @@
           <w:i/>
           <w:lang w:val="en-US"/>
         </w:rPr>
-        <w:t>/model/</w:t>
-      </w:r>
-      <w:proofErr w:type="spellStart"/>
-      <w:r>
-        <w:rPr>
-          <w:i/>
-          <w:lang w:val="en-US"/>
-        </w:rPr>
-        <w:t>Crossroad.</w:t>
+        <w:t>/model/Crossroad.</w:t>
       </w:r>
       <w:r>
         <w:rPr>
@@ -5779,7 +5088,6 @@
         </w:rPr>
         <w:t>gcd</w:t>
       </w:r>
-      <w:proofErr w:type="spellEnd"/>
       <w:r>
         <w:rPr>
           <w:lang w:val="en-US"/>
@@ -5951,24 +5259,14 @@
           <w:i/>
           <w:lang w:val="en-US"/>
         </w:rPr>
-        <w:t>/model/Monitor/</w:t>
-      </w:r>
-      <w:proofErr w:type="spellStart"/>
-      <w:r>
-        <w:rPr>
-          <w:i/>
-          <w:lang w:val="en-US"/>
-        </w:rPr>
-        <w:t>Monitor.sct</w:t>
-      </w:r>
-      <w:proofErr w:type="spellEnd"/>
+        <w:t>/model/Monitor/Monitor.sct</w:t>
+      </w:r>
       <w:r>
         <w:rPr>
           <w:lang w:val="en-US"/>
         </w:rPr>
         <w:t xml:space="preserve">. The monitor checks the new requirement of not emitting two consecutive </w:t>
       </w:r>
-      <w:proofErr w:type="spellStart"/>
       <w:r>
         <w:rPr>
           <w:i/>
@@ -5976,14 +5274,12 @@
         </w:rPr>
         <w:t>displayRed</w:t>
       </w:r>
-      <w:proofErr w:type="spellEnd"/>
       <w:r>
         <w:rPr>
           <w:lang w:val="en-US"/>
         </w:rPr>
         <w:t xml:space="preserve"> or </w:t>
       </w:r>
-      <w:proofErr w:type="spellStart"/>
       <w:r>
         <w:rPr>
           <w:i/>
@@ -5991,7 +5287,6 @@
         </w:rPr>
         <w:t>displayGreen</w:t>
       </w:r>
-      <w:proofErr w:type="spellEnd"/>
       <w:r>
         <w:rPr>
           <w:lang w:val="en-US"/>
@@ -6053,7 +5348,6 @@
         </w:rPr>
         <w:t xml:space="preserve"> named </w:t>
       </w:r>
-      <w:proofErr w:type="spellStart"/>
       <w:r>
         <w:rPr>
           <w:i/>
@@ -6061,7 +5355,6 @@
         </w:rPr>
         <w:t>Monitor.ggen</w:t>
       </w:r>
-      <w:proofErr w:type="spellEnd"/>
       <w:r>
         <w:rPr>
           <w:lang w:val="en-US"/>
@@ -6109,17 +5402,8 @@
           <w:i/>
           <w:lang w:val="en-US"/>
         </w:rPr>
-        <w:t>.</w:t>
-      </w:r>
-      <w:proofErr w:type="spellStart"/>
-      <w:r>
-        <w:rPr>
-          <w:i/>
-          <w:lang w:val="en-US"/>
-        </w:rPr>
-        <w:t>ggen</w:t>
-      </w:r>
-      <w:proofErr w:type="spellEnd"/>
+        <w:t>.ggen</w:t>
+      </w:r>
       <w:r>
         <w:rPr>
           <w:lang w:val="en-US"/>
@@ -6149,15 +5433,7 @@
           <w:i/>
           <w:lang w:val="en-US"/>
         </w:rPr>
-        <w:t>/model/</w:t>
-      </w:r>
-      <w:proofErr w:type="spellStart"/>
-      <w:r>
-        <w:rPr>
-          <w:i/>
-          <w:lang w:val="en-US"/>
-        </w:rPr>
-        <w:t>Crossroad.</w:t>
+        <w:t>/model/Crossroad.</w:t>
       </w:r>
       <w:r>
         <w:rPr>
@@ -6166,7 +5442,6 @@
         </w:rPr>
         <w:t>gcd</w:t>
       </w:r>
-      <w:proofErr w:type="spellEnd"/>
       <w:r>
         <w:rPr>
           <w:lang w:val="en-US"/>
@@ -6225,7 +5500,7 @@
         <w:rPr>
           <w:lang w:val="en-US"/>
         </w:rPr>
-        <w:t xml:space="preserve">Using the model checking functionality, check if the Monitor can every reach the </w:t>
+        <w:t xml:space="preserve">Using the model checking functionality, check if the Monitor can reach the </w:t>
       </w:r>
       <w:r>
         <w:rPr>
@@ -6258,23 +5533,7 @@
           <w:i/>
           <w:lang w:val="en-US"/>
         </w:rPr>
-        <w:t xml:space="preserve">Advanced: Extend the Monitor component with an additional interface. The Monitor should send an error signal when it enters the error state. Do not forget to recompile the interfaces </w:t>
-      </w:r>
-      <w:proofErr w:type="gramStart"/>
-      <w:r>
-        <w:rPr>
-          <w:i/>
-          <w:lang w:val="en-US"/>
-        </w:rPr>
-        <w:t>and also</w:t>
-      </w:r>
-      <w:proofErr w:type="gramEnd"/>
-      <w:r>
-        <w:rPr>
-          <w:i/>
-          <w:lang w:val="en-US"/>
-        </w:rPr>
-        <w:t xml:space="preserve"> the models building on the interface descriptions. Notice the Problems view during the refactoring.</w:t>
+        <w:t>Advanced: Extend the Monitor component with an additional interface. The Monitor should send an error signal when it enters the error state. Do not forget to recompile the interfaces and also the models building on the interface descriptions. Notice the Problems view during the refactoring.</w:t>
       </w:r>
     </w:p>
     <w:p>
@@ -6301,15 +5560,7 @@
           <w:i/>
           <w:lang w:val="en-US"/>
         </w:rPr>
-        <w:t>Create a new composite system (</w:t>
-      </w:r>
-      <w:proofErr w:type="spellStart"/>
-      <w:r>
-        <w:rPr>
-          <w:i/>
-          <w:lang w:val="en-US"/>
-        </w:rPr>
-        <w:t>MonitoredCrossroad.</w:t>
+        <w:t>Create a new composite system (MonitoredCrossroad.</w:t>
       </w:r>
       <w:r>
         <w:rPr>
@@ -6318,77 +5569,12 @@
         </w:rPr>
         <w:t>gcd</w:t>
       </w:r>
-      <w:proofErr w:type="spellEnd"/>
-      <w:r>
-        <w:rPr>
-          <w:i/>
-          <w:lang w:val="en-US"/>
-        </w:rPr>
-        <w:t xml:space="preserve">) consisting of a </w:t>
-      </w:r>
-      <w:proofErr w:type="spellStart"/>
-      <w:r>
-        <w:rPr>
-          <w:i/>
-          <w:lang w:val="en-US"/>
-        </w:rPr>
-        <w:t>CrossroadComponent</w:t>
-      </w:r>
-      <w:proofErr w:type="spellEnd"/>
-      <w:r>
-        <w:rPr>
-          <w:i/>
-          <w:lang w:val="en-US"/>
-        </w:rPr>
-        <w:t xml:space="preserve"> (defined during the tutorial, without the Monitor) and a Monitor component attached to one of the traffic </w:t>
-      </w:r>
-      <w:proofErr w:type="gramStart"/>
-      <w:r>
-        <w:rPr>
-          <w:i/>
-          <w:lang w:val="en-US"/>
-        </w:rPr>
-        <w:t>light</w:t>
-      </w:r>
-      <w:proofErr w:type="gramEnd"/>
-      <w:r>
-        <w:rPr>
-          <w:i/>
-          <w:lang w:val="en-US"/>
-        </w:rPr>
-        <w:t xml:space="preserve"> outputs and its error port published as a system port. Generate the implementation and the formal model, then check if the Monitor can reach the error state, </w:t>
-      </w:r>
-      <w:proofErr w:type="gramStart"/>
-      <w:r>
-        <w:rPr>
-          <w:i/>
-          <w:lang w:val="en-US"/>
-        </w:rPr>
-        <w:t>and also</w:t>
-      </w:r>
-      <w:proofErr w:type="gramEnd"/>
-      <w:r>
-        <w:rPr>
-          <w:i/>
-          <w:lang w:val="en-US"/>
-        </w:rPr>
-        <w:t xml:space="preserve"> if the crossroad controller can reach the </w:t>
-      </w:r>
-      <w:proofErr w:type="spellStart"/>
-      <w:r>
-        <w:rPr>
-          <w:i/>
-          <w:lang w:val="en-US"/>
-        </w:rPr>
-        <w:t>SecondaryPrepares</w:t>
-      </w:r>
-      <w:proofErr w:type="spellEnd"/>
-      <w:r>
-        <w:rPr>
-          <w:i/>
-          <w:lang w:val="en-US"/>
-        </w:rPr>
-        <w:t xml:space="preserve"> state.</w:t>
+      <w:r>
+        <w:rPr>
+          <w:i/>
+          <w:lang w:val="en-US"/>
+        </w:rPr>
+        <w:t>) consisting of a CrossroadComponent (defined during the tutorial, without the Monitor) and a Monitor component attached to one of the traffic light outputs and its error port published as a system port. Generate the implementation and the formal model, then check if the Monitor can reach the error state, and also if the crossroad controller can reach the SecondaryPrepares state.</w:t>
       </w:r>
     </w:p>
     <w:sectPr>
@@ -7061,65 +6247,8 @@
                                   <w:rFonts w:asciiTheme="majorHAnsi" w:hAnsiTheme="majorHAnsi" w:cstheme="majorHAnsi"/>
                                   <w:color w:val="FFFFFF" w:themeColor="background1"/>
                                 </w:rPr>
-                                <w:t xml:space="preserve">Gamma Statechart </w:t>
+                                <w:t>Gamma Statechart Composition Framework – User Guide &amp; Tutorial</w:t>
                               </w:r>
-                              <w:proofErr w:type="spellStart"/>
-                              <w:r>
-                                <w:rPr>
-                                  <w:rFonts w:asciiTheme="majorHAnsi" w:hAnsiTheme="majorHAnsi" w:cstheme="majorHAnsi"/>
-                                  <w:color w:val="FFFFFF" w:themeColor="background1"/>
-                                </w:rPr>
-                                <w:t>Composition</w:t>
-                              </w:r>
-                              <w:proofErr w:type="spellEnd"/>
-                              <w:r>
-                                <w:rPr>
-                                  <w:rFonts w:asciiTheme="majorHAnsi" w:hAnsiTheme="majorHAnsi" w:cstheme="majorHAnsi"/>
-                                  <w:color w:val="FFFFFF" w:themeColor="background1"/>
-                                </w:rPr>
-                                <w:t xml:space="preserve"> Framework – </w:t>
-                              </w:r>
-                              <w:proofErr w:type="spellStart"/>
-                              <w:r>
-                                <w:rPr>
-                                  <w:rFonts w:asciiTheme="majorHAnsi" w:hAnsiTheme="majorHAnsi" w:cstheme="majorHAnsi"/>
-                                  <w:color w:val="FFFFFF" w:themeColor="background1"/>
-                                </w:rPr>
-                                <w:t>User</w:t>
-                              </w:r>
-                              <w:proofErr w:type="spellEnd"/>
-                              <w:r>
-                                <w:rPr>
-                                  <w:rFonts w:asciiTheme="majorHAnsi" w:hAnsiTheme="majorHAnsi" w:cstheme="majorHAnsi"/>
-                                  <w:color w:val="FFFFFF" w:themeColor="background1"/>
-                                </w:rPr>
-                                <w:t xml:space="preserve"> </w:t>
-                              </w:r>
-                              <w:proofErr w:type="spellStart"/>
-                              <w:r>
-                                <w:rPr>
-                                  <w:rFonts w:asciiTheme="majorHAnsi" w:hAnsiTheme="majorHAnsi" w:cstheme="majorHAnsi"/>
-                                  <w:color w:val="FFFFFF" w:themeColor="background1"/>
-                                </w:rPr>
-                                <w:t>Guide</w:t>
-                              </w:r>
-                              <w:proofErr w:type="spellEnd"/>
-                              <w:r>
-                                <w:rPr>
-                                  <w:rFonts w:asciiTheme="majorHAnsi" w:hAnsiTheme="majorHAnsi" w:cstheme="majorHAnsi"/>
-                                  <w:color w:val="FFFFFF" w:themeColor="background1"/>
-                                </w:rPr>
-                                <w:t xml:space="preserve"> &amp; </w:t>
-                              </w:r>
-                              <w:proofErr w:type="spellStart"/>
-                              <w:r>
-                                <w:rPr>
-                                  <w:rFonts w:asciiTheme="majorHAnsi" w:hAnsiTheme="majorHAnsi" w:cstheme="majorHAnsi"/>
-                                  <w:color w:val="FFFFFF" w:themeColor="background1"/>
-                                </w:rPr>
-                                <w:t>Tutorial</w:t>
-                              </w:r>
-                              <w:proofErr w:type="spellEnd"/>
                             </w:p>
                           </w:sdtContent>
                         </w:sdt>
@@ -7145,7 +6274,7 @@
         </mc:Choice>
         <mc:Fallback>
           <w:pict>
-            <v:rect w14:anchorId="32EB41CF" id="Téglalap 197" o:spid="_x0000_s1026" style="position:absolute;left:0;text-align:left;margin-left:0;margin-top:38.1pt;width:507.1pt;height:21.25pt;z-index:-251657216;visibility:visible;mso-wrap-style:square;mso-width-percent:0;mso-height-percent:27;mso-wrap-distance-left:9.35pt;mso-wrap-distance-top:0;mso-wrap-distance-right:9.35pt;mso-wrap-distance-bottom:0;mso-position-horizontal:center;mso-position-horizontal-relative:margin;mso-position-vertical:absolute;mso-position-vertical-relative:page;mso-width-percent:0;mso-height-percent:27;mso-width-relative:margin;mso-height-relative:page;v-text-anchor:middle" o:gfxdata="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" o:allowoverlap="f" fillcolor="#0b910b [3204]" stroked="f" strokeweight="1pt">
+            <v:rect w14:anchorId="32EB41CF" id="Téglalap 197" o:spid="_x0000_s1026" style="position:absolute;left:0;text-align:left;margin-left:0;margin-top:38.1pt;width:507.1pt;height:21.25pt;z-index:-251657216;visibility:visible;mso-wrap-style:square;mso-width-percent:0;mso-height-percent:27;mso-wrap-distance-left:9.35pt;mso-wrap-distance-top:0;mso-wrap-distance-right:9.35pt;mso-wrap-distance-bottom:0;mso-position-horizontal:center;mso-position-horizontal-relative:margin;mso-position-vertical:absolute;mso-position-vertical-relative:page;mso-width-percent:0;mso-height-percent:27;mso-width-relative:margin;mso-height-relative:page;v-text-anchor:middle" o:gfxdata="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" o:allowoverlap="f" fillcolor="#0b910b [3204]" stroked="f" strokeweight="1pt">
               <v:textbox style="mso-fit-shape-to-text:t">
                 <w:txbxContent>
                   <w:sdt>
@@ -7180,81 +6309,8 @@
                             <w:rFonts w:asciiTheme="majorHAnsi" w:hAnsiTheme="majorHAnsi" w:cstheme="majorHAnsi"/>
                             <w:color w:val="FFFFFF" w:themeColor="background1"/>
                           </w:rPr>
-                          <w:t xml:space="preserve">Gamma </w:t>
+                          <w:t>Gamma Statechart Composition Framework – User Guide &amp; Tutorial</w:t>
                         </w:r>
-                        <w:proofErr w:type="spellStart"/>
-                        <w:r>
-                          <w:rPr>
-                            <w:rFonts w:asciiTheme="majorHAnsi" w:hAnsiTheme="majorHAnsi" w:cstheme="majorHAnsi"/>
-                            <w:color w:val="FFFFFF" w:themeColor="background1"/>
-                          </w:rPr>
-                          <w:t>Statechart</w:t>
-                        </w:r>
-                        <w:proofErr w:type="spellEnd"/>
-                        <w:r>
-                          <w:rPr>
-                            <w:rFonts w:asciiTheme="majorHAnsi" w:hAnsiTheme="majorHAnsi" w:cstheme="majorHAnsi"/>
-                            <w:color w:val="FFFFFF" w:themeColor="background1"/>
-                          </w:rPr>
-                          <w:t xml:space="preserve"> </w:t>
-                        </w:r>
-                        <w:proofErr w:type="spellStart"/>
-                        <w:r>
-                          <w:rPr>
-                            <w:rFonts w:asciiTheme="majorHAnsi" w:hAnsiTheme="majorHAnsi" w:cstheme="majorHAnsi"/>
-                            <w:color w:val="FFFFFF" w:themeColor="background1"/>
-                          </w:rPr>
-                          <w:t>Composition</w:t>
-                        </w:r>
-                        <w:proofErr w:type="spellEnd"/>
-                        <w:r>
-                          <w:rPr>
-                            <w:rFonts w:asciiTheme="majorHAnsi" w:hAnsiTheme="majorHAnsi" w:cstheme="majorHAnsi"/>
-                            <w:color w:val="FFFFFF" w:themeColor="background1"/>
-                          </w:rPr>
-                          <w:t xml:space="preserve"> Framework – </w:t>
-                        </w:r>
-                        <w:proofErr w:type="spellStart"/>
-                        <w:r>
-                          <w:rPr>
-                            <w:rFonts w:asciiTheme="majorHAnsi" w:hAnsiTheme="majorHAnsi" w:cstheme="majorHAnsi"/>
-                            <w:color w:val="FFFFFF" w:themeColor="background1"/>
-                          </w:rPr>
-                          <w:t>User</w:t>
-                        </w:r>
-                        <w:proofErr w:type="spellEnd"/>
-                        <w:r>
-                          <w:rPr>
-                            <w:rFonts w:asciiTheme="majorHAnsi" w:hAnsiTheme="majorHAnsi" w:cstheme="majorHAnsi"/>
-                            <w:color w:val="FFFFFF" w:themeColor="background1"/>
-                          </w:rPr>
-                          <w:t xml:space="preserve"> </w:t>
-                        </w:r>
-                        <w:proofErr w:type="spellStart"/>
-                        <w:r>
-                          <w:rPr>
-                            <w:rFonts w:asciiTheme="majorHAnsi" w:hAnsiTheme="majorHAnsi" w:cstheme="majorHAnsi"/>
-                            <w:color w:val="FFFFFF" w:themeColor="background1"/>
-                          </w:rPr>
-                          <w:t>Guide</w:t>
-                        </w:r>
-                        <w:proofErr w:type="spellEnd"/>
-                        <w:r>
-                          <w:rPr>
-                            <w:rFonts w:asciiTheme="majorHAnsi" w:hAnsiTheme="majorHAnsi" w:cstheme="majorHAnsi"/>
-                            <w:color w:val="FFFFFF" w:themeColor="background1"/>
-                          </w:rPr>
-                          <w:t xml:space="preserve"> &amp; </w:t>
-                        </w:r>
-                        <w:proofErr w:type="spellStart"/>
-                        <w:r>
-                          <w:rPr>
-                            <w:rFonts w:asciiTheme="majorHAnsi" w:hAnsiTheme="majorHAnsi" w:cstheme="majorHAnsi"/>
-                            <w:color w:val="FFFFFF" w:themeColor="background1"/>
-                          </w:rPr>
-                          <w:t>Tutorial</w:t>
-                        </w:r>
-                        <w:proofErr w:type="spellEnd"/>
                       </w:p>
                     </w:sdtContent>
                   </w:sdt>

</xml_diff>

<commit_message>
Add release 2.8.0 related updates
</commit_message>
<xml_diff>
--- a/tutorial/docs/Gamma-core-tutorial.docx
+++ b/tutorial/docs/Gamma-core-tutorial.docx
@@ -97,7 +97,13 @@
         <w:rPr>
           <w:lang w:val="en-US"/>
         </w:rPr>
-        <w:t>06</w:t>
+        <w:t>0</w:t>
+      </w:r>
+      <w:r>
+        <w:rPr>
+          <w:lang w:val="en-US"/>
+        </w:rPr>
+        <w:t>9</w:t>
       </w:r>
       <w:r>
         <w:rPr>
@@ -158,7 +164,7 @@
         <w:rPr>
           <w:lang w:val="en-US"/>
         </w:rPr>
-        <w:t>0</w:t>
+        <w:t>1</w:t>
       </w:r>
       <w:r>
         <w:rPr>
@@ -429,7 +435,6 @@
         <w:t xml:space="preserve"> and look for entries starting with </w:t>
       </w:r>
       <w:proofErr w:type="spellStart"/>
-      <w:proofErr w:type="gramStart"/>
       <w:r>
         <w:rPr>
           <w:i/>
@@ -438,18 +443,11 @@
         <w:t>hu.bme.mit.gamma</w:t>
       </w:r>
       <w:proofErr w:type="spellEnd"/>
-      <w:proofErr w:type="gramEnd"/>
       <w:r>
         <w:rPr>
           <w:lang w:val="en-US"/>
         </w:rPr>
         <w:t>.</w:t>
-      </w:r>
-      <w:r>
-        <w:rPr>
-          <w:lang w:val="en-US"/>
-        </w:rPr>
-        <w:t xml:space="preserve"> </w:t>
       </w:r>
     </w:p>
     <w:p>
@@ -533,19 +531,11 @@
         </w:rPr>
         <w:t xml:space="preserve">. In order to let </w:t>
       </w:r>
-      <w:proofErr w:type="gramStart"/>
-      <w:r>
-        <w:rPr>
-          <w:lang w:val="en-US"/>
-        </w:rPr>
-        <w:t>Gamma</w:t>
-      </w:r>
-      <w:proofErr w:type="gramEnd"/>
-      <w:r>
-        <w:rPr>
-          <w:lang w:val="en-US"/>
-        </w:rPr>
-        <w:t xml:space="preserve"> </w:t>
+      <w:r>
+        <w:rPr>
+          <w:lang w:val="en-US"/>
+        </w:rPr>
+        <w:t xml:space="preserve">Gamma </w:t>
       </w:r>
       <w:r>
         <w:rPr>
@@ -740,21 +730,7 @@
         <w:rPr>
           <w:lang w:val="en-US"/>
         </w:rPr>
-        <w:t xml:space="preserve"> You will see </w:t>
-      </w:r>
-      <w:proofErr w:type="gramStart"/>
-      <w:r>
-        <w:rPr>
-          <w:lang w:val="en-US"/>
-        </w:rPr>
-        <w:t>a number of</w:t>
-      </w:r>
-      <w:proofErr w:type="gramEnd"/>
-      <w:r>
-        <w:rPr>
-          <w:lang w:val="en-US"/>
-        </w:rPr>
-        <w:t xml:space="preserve"> existing artifacts, including a </w:t>
+        <w:t xml:space="preserve"> You will see a number of existing artifacts, including a </w:t>
       </w:r>
       <w:r>
         <w:rPr>
@@ -932,7 +908,6 @@
         </w:rPr>
         <w:t xml:space="preserve"> start from the </w:t>
       </w:r>
-      <w:proofErr w:type="gramStart"/>
       <w:r>
         <w:rPr>
           <w:i/>
@@ -940,7 +915,6 @@
         </w:rPr>
         <w:t>Red</w:t>
       </w:r>
-      <w:proofErr w:type="gramEnd"/>
       <w:r>
         <w:rPr>
           <w:lang w:val="en-US"/>
@@ -1693,7 +1667,6 @@
         <w:t xml:space="preserve"> </w:t>
       </w:r>
       <w:proofErr w:type="spellStart"/>
-      <w:proofErr w:type="gramStart"/>
       <w:r>
         <w:rPr>
           <w:i/>
@@ -1711,17 +1684,7 @@
           <w:szCs w:val="21"/>
           <w:lang w:val="en-US"/>
         </w:rPr>
-        <w:t xml:space="preserve"> :</w:t>
-      </w:r>
-      <w:proofErr w:type="gramEnd"/>
-      <w:r>
-        <w:rPr>
-          <w:i/>
-          <w:sz w:val="21"/>
-          <w:szCs w:val="21"/>
-          <w:lang w:val="en-US"/>
-        </w:rPr>
-        <w:t xml:space="preserve"> </w:t>
+        <w:t xml:space="preserve"> : </w:t>
       </w:r>
       <w:proofErr w:type="spellStart"/>
       <w:r>
@@ -2055,25 +2018,7 @@
                 <w:szCs w:val="21"/>
                 <w:lang w:val="en-US"/>
               </w:rPr>
-              <w:t xml:space="preserve">It is also important to note that Gamma considers the pieces of information passed through channels as signals (or events). In contrast to messages, these signals are synchronous, not queued, not buffered, they </w:t>
-            </w:r>
-            <w:proofErr w:type="gramStart"/>
-            <w:r>
-              <w:rPr>
-                <w:sz w:val="21"/>
-                <w:szCs w:val="21"/>
-                <w:lang w:val="en-US"/>
-              </w:rPr>
-              <w:t>have to</w:t>
-            </w:r>
-            <w:proofErr w:type="gramEnd"/>
-            <w:r>
-              <w:rPr>
-                <w:sz w:val="21"/>
-                <w:szCs w:val="21"/>
-                <w:lang w:val="en-US"/>
-              </w:rPr>
-              <w:t xml:space="preserve"> be processed in the cycle they arrive. One of the consequences is the restriction on multiple source ports for a channel – there is no way in synchronous-reactive semantics to distinguish the source and the signals will overwrite themselves in an undefined order.</w:t>
+              <w:t>It is also important to note that Gamma considers the pieces of information passed through channels as signals (or events). In contrast to messages, these signals are synchronous, not queued, not buffered, they have to be processed in the cycle they arrive. One of the consequences is the restriction on multiple source ports for a channel – there is no way in synchronous-reactive semantics to distinguish the source and the signals will overwrite themselves in an undefined order.</w:t>
             </w:r>
           </w:p>
           <w:p>
@@ -2124,21 +2069,7 @@
           <w:lang w:val="en-US"/>
         </w:rPr>
         <w:lastRenderedPageBreak/>
-        <w:t xml:space="preserve">Note: By default, channels are 1-to-1 </w:t>
-      </w:r>
-      <w:proofErr w:type="gramStart"/>
-      <w:r>
-        <w:rPr>
-          <w:lang w:val="en-US"/>
-        </w:rPr>
-        <w:t>connections</w:t>
-      </w:r>
-      <w:proofErr w:type="gramEnd"/>
-      <w:r>
-        <w:rPr>
-          <w:lang w:val="en-US"/>
-        </w:rPr>
-        <w:t xml:space="preserve"> and no port can connect through more than one channel. The only exception is </w:t>
+        <w:t xml:space="preserve">Note: By default, channels are 1-to-1 connections and no port can connect through more than one channel. The only exception is </w:t>
       </w:r>
       <w:r>
         <w:rPr>
@@ -2196,21 +2127,7 @@
         <w:rPr>
           <w:lang w:val="en-US"/>
         </w:rPr>
-        <w:t xml:space="preserve">a frontend to the formal modeling language of Gamma. Therefore, Yakindu statecharts </w:t>
-      </w:r>
-      <w:proofErr w:type="gramStart"/>
-      <w:r>
-        <w:rPr>
-          <w:lang w:val="en-US"/>
-        </w:rPr>
-        <w:t>have to</w:t>
-      </w:r>
-      <w:proofErr w:type="gramEnd"/>
-      <w:r>
-        <w:rPr>
-          <w:lang w:val="en-US"/>
-        </w:rPr>
-        <w:t xml:space="preserve"> be </w:t>
+        <w:t xml:space="preserve">a frontend to the formal modeling language of Gamma. Therefore, Yakindu statecharts have to be </w:t>
       </w:r>
       <w:r>
         <w:rPr>
@@ -2505,21 +2422,7 @@
         <w:rPr>
           <w:lang w:val="en-US"/>
         </w:rPr>
-        <w:t xml:space="preserve"> of the statechart, which is by default the same as the filename, but can be changed in the properties view), then a series of mappings. For each interface in the Yakindu model, we </w:t>
-      </w:r>
-      <w:proofErr w:type="gramStart"/>
-      <w:r>
-        <w:rPr>
-          <w:lang w:val="en-US"/>
-        </w:rPr>
-        <w:t>have to</w:t>
-      </w:r>
-      <w:proofErr w:type="gramEnd"/>
-      <w:r>
-        <w:rPr>
-          <w:lang w:val="en-US"/>
-        </w:rPr>
-        <w:t xml:space="preserve"> create a port with an interface matching the Yakindu interface </w:t>
+        <w:t xml:space="preserve"> of the statechart, which is by default the same as the filename, but can be changed in the properties view), then a series of mappings. For each interface in the Yakindu model, we have to create a port with an interface matching the Yakindu interface </w:t>
       </w:r>
       <w:r>
         <w:rPr>
@@ -2632,14 +2535,7 @@
         <w:rPr>
           <w:lang w:val="en-US"/>
         </w:rPr>
-        <w:t xml:space="preserve">. This should create a new file for every statechart with </w:t>
-      </w:r>
-      <w:proofErr w:type="gramStart"/>
-      <w:r>
-        <w:rPr>
-          <w:lang w:val="en-US"/>
-        </w:rPr>
-        <w:t xml:space="preserve">the </w:t>
+        <w:t xml:space="preserve">. This should create a new file for every statechart with the </w:t>
       </w:r>
       <w:r>
         <w:rPr>
@@ -2664,7 +2560,6 @@
         <w:t>cd</w:t>
       </w:r>
       <w:proofErr w:type="spellEnd"/>
-      <w:proofErr w:type="gramEnd"/>
       <w:r>
         <w:rPr>
           <w:i/>
@@ -2864,21 +2759,7 @@
         <w:rPr>
           <w:lang w:val="en-US"/>
         </w:rPr>
-        <w:t xml:space="preserve">) necessary to generate code from Yakindu statecharts. Editing and saving the statecharts will automatically regenerate the code, but we can also invoke code generation by </w:t>
-      </w:r>
-      <w:proofErr w:type="gramStart"/>
-      <w:r>
-        <w:rPr>
-          <w:lang w:val="en-US"/>
-        </w:rPr>
-        <w:t>right-clicking</w:t>
-      </w:r>
-      <w:proofErr w:type="gramEnd"/>
-      <w:r>
-        <w:rPr>
-          <w:lang w:val="en-US"/>
-        </w:rPr>
-        <w:t xml:space="preserve"> the </w:t>
+        <w:t xml:space="preserve">) necessary to generate code from Yakindu statecharts. Editing and saving the statecharts will automatically regenerate the code, but we can also invoke code generation by right-clicking the </w:t>
       </w:r>
       <w:r>
         <w:rPr>
@@ -3075,21 +2956,7 @@
         <w:rPr>
           <w:lang w:val="en-US"/>
         </w:rPr>
-        <w:t xml:space="preserve">After building the workspace, the last errors should </w:t>
-      </w:r>
-      <w:proofErr w:type="gramStart"/>
-      <w:r>
-        <w:rPr>
-          <w:lang w:val="en-US"/>
-        </w:rPr>
-        <w:t>vanish</w:t>
-      </w:r>
-      <w:proofErr w:type="gramEnd"/>
-      <w:r>
-        <w:rPr>
-          <w:lang w:val="en-US"/>
-        </w:rPr>
-        <w:t xml:space="preserve"> and the implementation of the crossroad should be in</w:t>
+        <w:t>After building the workspace, the last errors should vanish and the implementation of the crossroad should be in</w:t>
       </w:r>
       <w:r>
         <w:rPr>
@@ -3281,21 +3148,12 @@
           <w:lang w:val="en-US"/>
         </w:rPr>
       </w:pPr>
-      <w:proofErr w:type="gramStart"/>
-      <w:r>
-        <w:rPr>
-          <w:i/>
-          <w:lang w:val="en-US"/>
-        </w:rPr>
-        <w:t>hu.bme.mit.gamma</w:t>
-      </w:r>
-      <w:proofErr w:type="gramEnd"/>
-      <w:r>
-        <w:rPr>
-          <w:i/>
-          <w:lang w:val="en-US"/>
-        </w:rPr>
-        <w:t>.impl.interfaces.LightCommandsInterface.Listener.Provided</w:t>
+      <w:r>
+        <w:rPr>
+          <w:i/>
+          <w:lang w:val="en-US"/>
+        </w:rPr>
+        <w:t>hu.bme.mit.gamma.impl.interfaces.LightCommandsInterface.Listener.Provided</w:t>
       </w:r>
     </w:p>
     <w:p>
@@ -3385,7 +3243,6 @@
         </w:rPr>
       </w:pPr>
       <w:proofErr w:type="spellStart"/>
-      <w:proofErr w:type="gramStart"/>
       <w:r>
         <w:rPr>
           <w:i/>
@@ -3394,7 +3251,6 @@
         <w:t>LightCommandsInterface.Listener.Required</w:t>
       </w:r>
       <w:proofErr w:type="spellEnd"/>
-      <w:proofErr w:type="gramEnd"/>
       <w:r>
         <w:rPr>
           <w:lang w:val="en-US"/>
@@ -3630,21 +3486,7 @@
         <w:rPr>
           <w:lang w:val="en-US"/>
         </w:rPr>
-        <w:t xml:space="preserve">) </w:t>
-      </w:r>
-      <w:proofErr w:type="gramStart"/>
-      <w:r>
-        <w:rPr>
-          <w:lang w:val="en-US"/>
-        </w:rPr>
-        <w:t>checks</w:t>
-      </w:r>
-      <w:proofErr w:type="gramEnd"/>
-      <w:r>
-        <w:rPr>
-          <w:lang w:val="en-US"/>
-        </w:rPr>
-        <w:t xml:space="preserve"> if the components initialize correctly: </w:t>
+        <w:t xml:space="preserve">) checks if the components initialize correctly: </w:t>
       </w:r>
       <w:r>
         <w:rPr>
@@ -3710,21 +3552,7 @@
         <w:rPr>
           <w:lang w:val="en-US"/>
         </w:rPr>
-        <w:t xml:space="preserve"> signal. This signal arrives in the next </w:t>
-      </w:r>
-      <w:proofErr w:type="gramStart"/>
-      <w:r>
-        <w:rPr>
-          <w:lang w:val="en-US"/>
-        </w:rPr>
-        <w:t>cycle, when</w:t>
-      </w:r>
-      <w:proofErr w:type="gramEnd"/>
-      <w:r>
-        <w:rPr>
-          <w:lang w:val="en-US"/>
-        </w:rPr>
-        <w:t xml:space="preserve"> the priority </w:t>
+        <w:t xml:space="preserve"> signal. This signal arrives in the next cycle, when the priority </w:t>
       </w:r>
       <w:r>
         <w:rPr>
@@ -3780,7 +3608,6 @@
         <w:t xml:space="preserve">. There is also a </w:t>
       </w:r>
       <w:proofErr w:type="spellStart"/>
-      <w:proofErr w:type="gramStart"/>
       <w:r>
         <w:rPr>
           <w:i/>
@@ -3794,15 +3621,7 @@
           <w:i/>
           <w:lang w:val="en-US"/>
         </w:rPr>
-        <w:t>(</w:t>
-      </w:r>
-      <w:proofErr w:type="gramEnd"/>
-      <w:r>
-        <w:rPr>
-          <w:i/>
-          <w:lang w:val="en-US"/>
-        </w:rPr>
-        <w:t>)</w:t>
+        <w:t>()</w:t>
       </w:r>
       <w:r>
         <w:rPr>
@@ -3824,7 +3643,6 @@
         <w:lastRenderedPageBreak/>
         <w:t xml:space="preserve">The second test case is somewhat more complex and demonstrates the timed behavior of the implementation. Notice that we call the </w:t>
       </w:r>
-      <w:proofErr w:type="gramStart"/>
       <w:r>
         <w:rPr>
           <w:i/>
@@ -3837,15 +3655,7 @@
           <w:i/>
           <w:lang w:val="en-US"/>
         </w:rPr>
-        <w:t>(</w:t>
-      </w:r>
-      <w:proofErr w:type="gramEnd"/>
-      <w:r>
-        <w:rPr>
-          <w:i/>
-          <w:lang w:val="en-US"/>
-        </w:rPr>
-        <w:t>)</w:t>
+        <w:t>()</w:t>
       </w:r>
       <w:r>
         <w:rPr>
@@ -3864,21 +3674,7 @@
         <w:rPr>
           <w:lang w:val="en-US"/>
         </w:rPr>
-        <w:t xml:space="preserve">Run the tests by </w:t>
-      </w:r>
-      <w:proofErr w:type="gramStart"/>
-      <w:r>
-        <w:rPr>
-          <w:lang w:val="en-US"/>
-        </w:rPr>
-        <w:t>right-clicking</w:t>
-      </w:r>
-      <w:proofErr w:type="gramEnd"/>
-      <w:r>
-        <w:rPr>
-          <w:lang w:val="en-US"/>
-        </w:rPr>
-        <w:t xml:space="preserve"> the source file and selecting </w:t>
+        <w:t xml:space="preserve">Run the tests by right-clicking the source file and selecting </w:t>
       </w:r>
       <w:r>
         <w:rPr>
@@ -3946,21 +3742,7 @@
         <w:rPr>
           <w:lang w:val="en-US"/>
         </w:rPr>
-        <w:t xml:space="preserve">We </w:t>
-      </w:r>
-      <w:proofErr w:type="gramStart"/>
-      <w:r>
-        <w:rPr>
-          <w:lang w:val="en-US"/>
-        </w:rPr>
-        <w:t>have to</w:t>
-      </w:r>
-      <w:proofErr w:type="gramEnd"/>
-      <w:r>
-        <w:rPr>
-          <w:lang w:val="en-US"/>
-        </w:rPr>
-        <w:t xml:space="preserve"> start by generating the formal model that will be the input of UPPAAL. To do this, right-click on </w:t>
+        <w:t xml:space="preserve">We have to start by generating the formal model that will be the input of UPPAAL. To do this, right-click on </w:t>
       </w:r>
       <w:r>
         <w:rPr>
@@ -4030,21 +3812,7 @@
         <w:rPr>
           <w:lang w:val="en-US"/>
         </w:rPr>
-        <w:t xml:space="preserve">, which contains </w:t>
-      </w:r>
-      <w:proofErr w:type="gramStart"/>
-      <w:r>
-        <w:rPr>
-          <w:lang w:val="en-US"/>
-        </w:rPr>
-        <w:t>a number of</w:t>
-      </w:r>
-      <w:proofErr w:type="gramEnd"/>
-      <w:r>
-        <w:rPr>
-          <w:lang w:val="en-US"/>
-        </w:rPr>
-        <w:t xml:space="preserve"> </w:t>
+        <w:t xml:space="preserve">, which contains a number of </w:t>
       </w:r>
       <w:r>
         <w:rPr>
@@ -4316,21 +4084,7 @@
           <w:lang w:val="en-US"/>
         </w:rPr>
         <w:lastRenderedPageBreak/>
-        <w:t xml:space="preserve">something from the drop-down to insert it at the end of the textbox that last had focus. Note that the textboxes are editable, and the user </w:t>
-      </w:r>
-      <w:proofErr w:type="gramStart"/>
-      <w:r>
-        <w:rPr>
-          <w:lang w:val="en-US"/>
-        </w:rPr>
-        <w:t>has to</w:t>
-      </w:r>
-      <w:proofErr w:type="gramEnd"/>
-      <w:r>
-        <w:rPr>
-          <w:lang w:val="en-US"/>
-        </w:rPr>
-        <w:t xml:space="preserve"> take case of parentheses.</w:t>
+        <w:t>something from the drop-down to insert it at the end of the textbox that last had focus. Note that the textboxes are editable, and the user has to take case of parentheses.</w:t>
       </w:r>
     </w:p>
     <w:p>
@@ -4425,21 +4179,7 @@
         <w:rPr>
           <w:lang w:val="en-US"/>
         </w:rPr>
-        <w:t xml:space="preserve">After clicking the verify button, UPPAAL returns with the result that our model fails to satisfy the requirement, meaning that there is </w:t>
-      </w:r>
-      <w:proofErr w:type="gramStart"/>
-      <w:r>
-        <w:rPr>
-          <w:lang w:val="en-US"/>
-        </w:rPr>
-        <w:t>actually a</w:t>
-      </w:r>
-      <w:proofErr w:type="gramEnd"/>
-      <w:r>
-        <w:rPr>
-          <w:lang w:val="en-US"/>
-        </w:rPr>
-        <w:t xml:space="preserve"> way to reach the undesired state of letting vehicles come in from every direction. Fortunately, UPPAAL also computes a counterexample (or example in desirable behaviors), demonstrating how exactly we can reach the bad state.</w:t>
+        <w:t>After clicking the verify button, UPPAAL returns with the result that our model fails to satisfy the requirement, meaning that there is actually a way to reach the undesired state of letting vehicles come in from every direction. Fortunately, UPPAAL also computes a counterexample (or example in desirable behaviors), demonstrating how exactly we can reach the bad state.</w:t>
       </w:r>
     </w:p>
     <w:p>
@@ -4580,21 +4320,7 @@
         <w:rPr>
           <w:lang w:val="en-US"/>
         </w:rPr>
-        <w:t xml:space="preserve">The counterexample returned by UPPAAL is not human-readable, </w:t>
-      </w:r>
-      <w:proofErr w:type="gramStart"/>
-      <w:r>
-        <w:rPr>
-          <w:lang w:val="en-US"/>
-        </w:rPr>
-        <w:t>and also</w:t>
-      </w:r>
-      <w:proofErr w:type="gramEnd"/>
-      <w:r>
-        <w:rPr>
-          <w:lang w:val="en-US"/>
-        </w:rPr>
-        <w:t xml:space="preserve"> has a lot of technical details resulting from the generated model, so Gamma will help us decode (</w:t>
+        <w:t>The counterexample returned by UPPAAL is not human-readable, and also has a lot of technical details resulting from the generated model, so Gamma will help us decode (</w:t>
       </w:r>
       <w:r>
         <w:rPr>
@@ -4717,27 +4443,13 @@
         <w:rPr>
           <w:lang w:val="en-US"/>
         </w:rPr>
-        <w:t xml:space="preserve">) in each </w:t>
-      </w:r>
-      <w:proofErr w:type="gramStart"/>
-      <w:r>
-        <w:rPr>
-          <w:lang w:val="en-US"/>
-        </w:rPr>
-        <w:t xml:space="preserve">particular </w:t>
-      </w:r>
-      <w:r>
-        <w:rPr>
-          <w:lang w:val="en-US"/>
-        </w:rPr>
-        <w:t>cycle</w:t>
-      </w:r>
-      <w:proofErr w:type="gramEnd"/>
-      <w:r>
-        <w:rPr>
-          <w:lang w:val="en-US"/>
-        </w:rPr>
-        <w:t xml:space="preserve"> in block </w:t>
+        <w:t xml:space="preserve">) in each particular </w:t>
+      </w:r>
+      <w:r>
+        <w:rPr>
+          <w:lang w:val="en-US"/>
+        </w:rPr>
+        <w:t xml:space="preserve">cycle in block </w:t>
       </w:r>
       <w:r>
         <w:rPr>
@@ -4781,21 +4493,7 @@
         <w:rPr>
           <w:lang w:val="en-US"/>
         </w:rPr>
-        <w:t xml:space="preserve">, there are input events that need to be fed to the system ports </w:t>
-      </w:r>
-      <w:proofErr w:type="gramStart"/>
-      <w:r>
-        <w:rPr>
-          <w:lang w:val="en-US"/>
-        </w:rPr>
-        <w:t>in order to</w:t>
-      </w:r>
-      <w:proofErr w:type="gramEnd"/>
-      <w:r>
-        <w:rPr>
-          <w:lang w:val="en-US"/>
-        </w:rPr>
-        <w:t xml:space="preserve"> trigger the behavior. It can be either an </w:t>
+        <w:t xml:space="preserve">, there are input events that need to be fed to the system ports in order to trigger the behavior. It can be either an </w:t>
       </w:r>
     </w:p>
     <w:p>
@@ -5107,7 +4805,6 @@
         </w:rPr>
         <w:t xml:space="preserve"> toggles the priority road to enter the </w:t>
       </w:r>
-      <w:proofErr w:type="gramStart"/>
       <w:r>
         <w:rPr>
           <w:i/>
@@ -5115,7 +4812,6 @@
         </w:rPr>
         <w:t>Green</w:t>
       </w:r>
-      <w:proofErr w:type="gramEnd"/>
       <w:r>
         <w:rPr>
           <w:lang w:val="en-US"/>
@@ -5145,17 +4841,8 @@
           <w:i/>
           <w:lang w:val="en-US"/>
         </w:rPr>
-        <w:t xml:space="preserve">traffic light </w:t>
-      </w:r>
-      <w:proofErr w:type="gramStart"/>
-      <w:r>
-        <w:rPr>
-          <w:i/>
-          <w:lang w:val="en-US"/>
-        </w:rPr>
-        <w:t>controllers</w:t>
-      </w:r>
-      <w:proofErr w:type="gramEnd"/>
+        <w:t>traffic light controllers</w:t>
+      </w:r>
       <w:r>
         <w:rPr>
           <w:lang w:val="en-US"/>
@@ -5193,7 +4880,6 @@
         </w:rPr>
         <w:t xml:space="preserve"> gets triggered. After sending out the toggle signals, it now thinks that the priority road has switched to the </w:t>
       </w:r>
-      <w:proofErr w:type="gramStart"/>
       <w:r>
         <w:rPr>
           <w:i/>
@@ -5201,7 +4887,6 @@
         </w:rPr>
         <w:t>Yellow</w:t>
       </w:r>
-      <w:proofErr w:type="gramEnd"/>
       <w:r>
         <w:rPr>
           <w:lang w:val="en-US"/>
@@ -5337,21 +5022,7 @@
         <w:rPr>
           <w:lang w:val="en-US"/>
         </w:rPr>
-        <w:t xml:space="preserve"> signal to the secondary road believing that it is now turning yellow, </w:t>
-      </w:r>
-      <w:proofErr w:type="gramStart"/>
-      <w:r>
-        <w:rPr>
-          <w:lang w:val="en-US"/>
-        </w:rPr>
-        <w:t>but in reality, the</w:t>
-      </w:r>
-      <w:proofErr w:type="gramEnd"/>
-      <w:r>
-        <w:rPr>
-          <w:lang w:val="en-US"/>
-        </w:rPr>
-        <w:t xml:space="preserve"> </w:t>
+        <w:t xml:space="preserve"> signal to the secondary road believing that it is now turning yellow, but in reality, the </w:t>
       </w:r>
       <w:r>
         <w:rPr>
@@ -5469,21 +5140,12 @@
         </w:rPr>
         <w:t xml:space="preserve"> by calling the </w:t>
       </w:r>
-      <w:proofErr w:type="gramStart"/>
-      <w:r>
-        <w:rPr>
-          <w:i/>
-          <w:lang w:val="en-US"/>
-        </w:rPr>
-        <w:t>elapse(</w:t>
-      </w:r>
-      <w:proofErr w:type="gramEnd"/>
-      <w:r>
-        <w:rPr>
-          <w:i/>
-          <w:lang w:val="en-US"/>
-        </w:rPr>
-        <w:t>)</w:t>
+      <w:r>
+        <w:rPr>
+          <w:i/>
+          <w:lang w:val="en-US"/>
+        </w:rPr>
+        <w:t>elapse()</w:t>
       </w:r>
       <w:r>
         <w:rPr>
@@ -5520,21 +5182,7 @@
         <w:rPr>
           <w:lang w:val="en-US"/>
         </w:rPr>
-        <w:t xml:space="preserve">Run the test cases and make sure they are </w:t>
-      </w:r>
-      <w:proofErr w:type="gramStart"/>
-      <w:r>
-        <w:rPr>
-          <w:lang w:val="en-US"/>
-        </w:rPr>
-        <w:t>really present</w:t>
-      </w:r>
-      <w:proofErr w:type="gramEnd"/>
-      <w:r>
-        <w:rPr>
-          <w:lang w:val="en-US"/>
-        </w:rPr>
-        <w:t xml:space="preserve"> in the implementation. Also notice that we did not have to wait </w:t>
+        <w:t xml:space="preserve">Run the test cases and make sure they are really present in the implementation. Also notice that we did not have to wait </w:t>
       </w:r>
       <w:r>
         <w:rPr>
@@ -5658,21 +5306,7 @@
         <w:rPr>
           <w:lang w:val="en-US"/>
         </w:rPr>
-        <w:t xml:space="preserve">As soon as you save your changes, the Yakindu code generator runs, but we still </w:t>
-      </w:r>
-      <w:proofErr w:type="gramStart"/>
-      <w:r>
-        <w:rPr>
-          <w:lang w:val="en-US"/>
-        </w:rPr>
-        <w:t>have to</w:t>
-      </w:r>
-      <w:proofErr w:type="gramEnd"/>
-      <w:r>
-        <w:rPr>
-          <w:lang w:val="en-US"/>
-        </w:rPr>
-        <w:t xml:space="preserve"> regenerate the Gamma models and the composite implementation, as well as the formal model to re-analyze the system.</w:t>
+        <w:t>As soon as you save your changes, the Yakindu code generator runs, but we still have to regenerate the Gamma models and the composite implementation, as well as the formal model to re-analyze the system.</w:t>
       </w:r>
     </w:p>
     <w:p>
@@ -6291,23 +5925,7 @@
           <w:i/>
           <w:lang w:val="en-US"/>
         </w:rPr>
-        <w:t xml:space="preserve">Advanced: Extend the Monitor component with an additional interface. The Monitor should send an error signal when it enters the error state. Do not forget to recompile the interfaces </w:t>
-      </w:r>
-      <w:proofErr w:type="gramStart"/>
-      <w:r>
-        <w:rPr>
-          <w:i/>
-          <w:lang w:val="en-US"/>
-        </w:rPr>
-        <w:t>and also</w:t>
-      </w:r>
-      <w:proofErr w:type="gramEnd"/>
-      <w:r>
-        <w:rPr>
-          <w:i/>
-          <w:lang w:val="en-US"/>
-        </w:rPr>
-        <w:t xml:space="preserve"> the models building on the interface descriptions. Notice the Problems view during the refactoring.</w:t>
+        <w:t>Advanced: Extend the Monitor component with an additional interface. The Monitor should send an error signal when it enters the error state. Do not forget to recompile the interfaces and also the models building on the interface descriptions. Notice the Problems view during the refactoring.</w:t>
       </w:r>
     </w:p>
     <w:p>
@@ -6373,39 +5991,7 @@
           <w:i/>
           <w:lang w:val="en-US"/>
         </w:rPr>
-        <w:t xml:space="preserve"> (defined during the tutorial, without the Monitor) and a Monitor component attached to one of the traffic </w:t>
-      </w:r>
-      <w:proofErr w:type="gramStart"/>
-      <w:r>
-        <w:rPr>
-          <w:i/>
-          <w:lang w:val="en-US"/>
-        </w:rPr>
-        <w:t>light</w:t>
-      </w:r>
-      <w:proofErr w:type="gramEnd"/>
-      <w:r>
-        <w:rPr>
-          <w:i/>
-          <w:lang w:val="en-US"/>
-        </w:rPr>
-        <w:t xml:space="preserve"> outputs and its error port published as a system port. Generate the implementation and the formal model, then check if the Monitor can reach the error state, </w:t>
-      </w:r>
-      <w:proofErr w:type="gramStart"/>
-      <w:r>
-        <w:rPr>
-          <w:i/>
-          <w:lang w:val="en-US"/>
-        </w:rPr>
-        <w:t>and also</w:t>
-      </w:r>
-      <w:proofErr w:type="gramEnd"/>
-      <w:r>
-        <w:rPr>
-          <w:i/>
-          <w:lang w:val="en-US"/>
-        </w:rPr>
-        <w:t xml:space="preserve"> if the crossroad controller can reach the </w:t>
+        <w:t xml:space="preserve"> (defined during the tutorial, without the Monitor) and a Monitor component attached to one of the traffic light outputs and its error port published as a system port. Generate the implementation and the formal model, then check if the Monitor can reach the error state, and also if the crossroad controller can reach the </w:t>
       </w:r>
       <w:proofErr w:type="spellStart"/>
       <w:r>
@@ -6540,7 +6126,7 @@
               <w:sz w:val="18"/>
               <w:szCs w:val="18"/>
             </w:rPr>
-            <w:t>7</w:t>
+            <w:t>8</w:t>
           </w:r>
           <w:r>
             <w:rPr>
@@ -6795,7 +6381,7 @@
               <w:sz w:val="18"/>
               <w:szCs w:val="18"/>
             </w:rPr>
-            <w:t>7</w:t>
+            <w:t>8</w:t>
           </w:r>
           <w:r>
             <w:rPr>
@@ -7074,7 +6660,6 @@
                             <w:dataBinding w:prefixMappings="xmlns:ns0='http://purl.org/dc/elements/1.1/' xmlns:ns1='http://schemas.openxmlformats.org/package/2006/metadata/core-properties' " w:xpath="/ns1:coreProperties[1]/ns0:title[1]" w:storeItemID="{6C3C8BC8-F283-45AE-878A-BAB7291924A1}"/>
                             <w:text/>
                           </w:sdtPr>
-                          <w:sdtEndPr/>
                           <w:sdtContent>
                             <w:p>
                               <w:pPr>

</xml_diff>

<commit_message>
Add changes in accordance with v2.10.0
</commit_message>
<xml_diff>
--- a/tutorial/docs/Gamma-core-tutorial.docx
+++ b/tutorial/docs/Gamma-core-tutorial.docx
@@ -4,7 +4,7 @@
   <w:body>
     <w:p>
       <w:pPr>
-        <w:pStyle w:val="Title"/>
+        <w:pStyle w:val="Cm"/>
         <w:jc w:val="center"/>
         <w:rPr>
           <w:b/>
@@ -45,7 +45,7 @@
     </w:p>
     <w:p>
       <w:pPr>
-        <w:pStyle w:val="Heading1"/>
+        <w:pStyle w:val="Cmsor1"/>
         <w:rPr>
           <w:lang w:val="en-US"/>
         </w:rPr>
@@ -97,13 +97,7 @@
         <w:rPr>
           <w:lang w:val="en-US"/>
         </w:rPr>
-        <w:t>0</w:t>
-      </w:r>
-      <w:r>
-        <w:rPr>
-          <w:lang w:val="en-US"/>
-        </w:rPr>
-        <w:t>6</w:t>
+        <w:t>09</w:t>
       </w:r>
       <w:r>
         <w:rPr>
@@ -114,7 +108,7 @@
       <w:hyperlink r:id="rId8" w:history="1">
         <w:r>
           <w:rPr>
-            <w:rStyle w:val="Hyperlink"/>
+            <w:rStyle w:val="Hiperhivatkozs"/>
             <w:i/>
             <w:lang w:val="en-US"/>
           </w:rPr>
@@ -130,7 +124,7 @@
       <w:hyperlink r:id="rId9" w:history="1">
         <w:r>
           <w:rPr>
-            <w:rStyle w:val="Hyperlink"/>
+            <w:rStyle w:val="Hiperhivatkozs"/>
             <w:lang w:val="en-US"/>
           </w:rPr>
           <w:t>VIATRA</w:t>
@@ -152,7 +146,7 @@
         <w:rPr>
           <w:lang w:val="en-US"/>
         </w:rPr>
-        <w:t>7</w:t>
+        <w:t>8</w:t>
       </w:r>
       <w:r>
         <w:rPr>
@@ -164,7 +158,7 @@
         <w:rPr>
           <w:lang w:val="en-US"/>
         </w:rPr>
-        <w:t>1</w:t>
+        <w:t>0</w:t>
       </w:r>
       <w:r>
         <w:rPr>
@@ -181,7 +175,7 @@
       <w:hyperlink r:id="rId10" w:history="1">
         <w:r>
           <w:rPr>
-            <w:rStyle w:val="Hyperlink"/>
+            <w:rStyle w:val="Hiperhivatkozs"/>
             <w:lang w:val="en-US"/>
           </w:rPr>
           <w:t>Yakindu Statechart Tools</w:t>
@@ -230,15 +224,13 @@
         <w:t xml:space="preserve"> and </w:t>
       </w:r>
       <w:hyperlink r:id="rId11" w:history="1">
-        <w:proofErr w:type="spellStart"/>
         <w:r>
           <w:rPr>
-            <w:rStyle w:val="Hyperlink"/>
+            <w:rStyle w:val="Hiperhivatkozs"/>
             <w:lang w:val="en-US"/>
           </w:rPr>
           <w:t>PlantUML</w:t>
         </w:r>
-        <w:proofErr w:type="spellEnd"/>
       </w:hyperlink>
       <w:r>
         <w:rPr>
@@ -250,13 +242,13 @@
         <w:rPr>
           <w:lang w:val="en-US"/>
         </w:rPr>
-        <w:t>1.1.2</w:t>
-      </w:r>
-      <w:r>
-        <w:rPr>
-          <w:lang w:val="en-US"/>
-        </w:rPr>
-        <w:t>9</w:t>
+        <w:t>1.1.</w:t>
+      </w:r>
+      <w:r>
+        <w:rPr>
+          <w:lang w:val="en-US"/>
+        </w:rPr>
+        <w:t>30</w:t>
       </w:r>
       <w:r>
         <w:rPr>
@@ -279,7 +271,7 @@
       <w:hyperlink r:id="rId12" w:history="1">
         <w:r>
           <w:rPr>
-            <w:rStyle w:val="Hyperlink"/>
+            <w:rStyle w:val="Hiperhivatkozs"/>
             <w:lang w:val="en-US"/>
           </w:rPr>
           <w:t>here</w:t>
@@ -340,7 +332,6 @@
         </w:rPr>
         <w:t xml:space="preserve"> directory in the </w:t>
       </w:r>
-      <w:proofErr w:type="spellStart"/>
       <w:r>
         <w:rPr>
           <w:i/>
@@ -348,7 +339,6 @@
         </w:rPr>
         <w:t>dropins</w:t>
       </w:r>
-      <w:proofErr w:type="spellEnd"/>
       <w:r>
         <w:rPr>
           <w:lang w:val="en-US"/>
@@ -410,7 +400,6 @@
         </w:rPr>
         <w:t xml:space="preserve"> of the </w:t>
       </w:r>
-      <w:proofErr w:type="spellStart"/>
       <w:r>
         <w:rPr>
           <w:i/>
@@ -418,7 +407,6 @@
         </w:rPr>
         <w:t>dropins</w:t>
       </w:r>
-      <w:proofErr w:type="spellEnd"/>
       <w:r>
         <w:rPr>
           <w:lang w:val="en-US"/>
@@ -508,7 +496,6 @@
         </w:rPr>
         <w:t xml:space="preserve"> and look for entries starting with </w:t>
       </w:r>
-      <w:proofErr w:type="spellStart"/>
       <w:r>
         <w:rPr>
           <w:i/>
@@ -516,7 +503,6 @@
         </w:rPr>
         <w:t>hu.bme.mit.gamma</w:t>
       </w:r>
-      <w:proofErr w:type="spellEnd"/>
       <w:r>
         <w:rPr>
           <w:lang w:val="en-US"/>
@@ -593,7 +579,7 @@
       <w:hyperlink r:id="rId14" w:history="1">
         <w:r>
           <w:rPr>
-            <w:rStyle w:val="Hyperlink"/>
+            <w:rStyle w:val="Hiperhivatkozs"/>
             <w:lang w:val="en-US"/>
           </w:rPr>
           <w:t>UPPAAL</w:t>
@@ -658,7 +644,7 @@
     </w:p>
     <w:p>
       <w:pPr>
-        <w:pStyle w:val="Heading1"/>
+        <w:pStyle w:val="Cmsor1"/>
         <w:rPr>
           <w:lang w:val="en-US"/>
         </w:rPr>
@@ -875,54 +861,15 @@
         <w:rPr>
           <w:lang w:val="en-US"/>
         </w:rPr>
-        <w:t xml:space="preserve"> </w:t>
-      </w:r>
-      <w:proofErr w:type="spellStart"/>
-      <w:r>
-        <w:rPr>
-          <w:lang w:val="en-US"/>
-        </w:rPr>
-        <w:t>statechart</w:t>
-      </w:r>
-      <w:proofErr w:type="spellEnd"/>
-      <w:r>
-        <w:rPr>
-          <w:lang w:val="en-US"/>
-        </w:rPr>
-        <w:t xml:space="preserve"> (</w:t>
-      </w:r>
-      <w:r>
-        <w:rPr>
-          <w:i/>
-          <w:lang w:val="en-US"/>
-        </w:rPr>
-        <w:t>/model/</w:t>
-      </w:r>
-      <w:proofErr w:type="spellStart"/>
-      <w:r>
-        <w:rPr>
-          <w:i/>
-          <w:lang w:val="en-US"/>
-        </w:rPr>
-        <w:t>TrafficLight</w:t>
-      </w:r>
-      <w:proofErr w:type="spellEnd"/>
-      <w:r>
-        <w:rPr>
-          <w:i/>
-          <w:lang w:val="en-US"/>
-        </w:rPr>
-        <w:t>/</w:t>
-      </w:r>
-      <w:proofErr w:type="spellStart"/>
-      <w:r>
-        <w:rPr>
-          <w:i/>
-          <w:lang w:val="en-US"/>
-        </w:rPr>
-        <w:t>TrafficLightCtrl.sct</w:t>
-      </w:r>
-      <w:proofErr w:type="spellEnd"/>
+        <w:t xml:space="preserve"> statechart (</w:t>
+      </w:r>
+      <w:r>
+        <w:rPr>
+          <w:i/>
+          <w:lang w:val="en-US"/>
+        </w:rPr>
+        <w:t>/model/TrafficLight/TrafficLightCtrl.sct</w:t>
+      </w:r>
       <w:r>
         <w:rPr>
           <w:lang w:val="en-US"/>
@@ -947,17 +894,8 @@
           <w:i/>
           <w:lang w:val="en-US"/>
         </w:rPr>
-        <w:t>/model/Controller/</w:t>
-      </w:r>
-      <w:proofErr w:type="spellStart"/>
-      <w:r>
-        <w:rPr>
-          <w:i/>
-          <w:lang w:val="en-US"/>
-        </w:rPr>
-        <w:t>Controller.sct</w:t>
-      </w:r>
-      <w:proofErr w:type="spellEnd"/>
+        <w:t>/model/Controller/Controller.sct</w:t>
+      </w:r>
       <w:r>
         <w:rPr>
           <w:lang w:val="en-US"/>
@@ -1061,7 +999,6 @@
         </w:rPr>
         <w:t xml:space="preserve"> will react to the passing of time, so that it can decide which traffic light(s) to toggle in the given step. This strategy separates the responsibility of handling the lights (through the </w:t>
       </w:r>
-      <w:proofErr w:type="spellStart"/>
       <w:r>
         <w:rPr>
           <w:i/>
@@ -1069,7 +1006,6 @@
         </w:rPr>
         <w:t>LightCommands</w:t>
       </w:r>
-      <w:proofErr w:type="spellEnd"/>
       <w:r>
         <w:rPr>
           <w:lang w:val="en-US"/>
@@ -1228,17 +1164,8 @@
           <w:i/>
           <w:lang w:val="en-US"/>
         </w:rPr>
-        <w:t>/model/Monitor/</w:t>
-      </w:r>
-      <w:proofErr w:type="spellStart"/>
-      <w:r>
-        <w:rPr>
-          <w:i/>
-          <w:lang w:val="en-US"/>
-        </w:rPr>
-        <w:t>Monitor.sct</w:t>
-      </w:r>
-      <w:proofErr w:type="spellEnd"/>
+        <w:t>/model/Monitor/Monitor.sct</w:t>
+      </w:r>
       <w:r>
         <w:rPr>
           <w:lang w:val="en-US"/>
@@ -1422,30 +1349,14 @@
           <w:i/>
           <w:lang w:val="en-US"/>
         </w:rPr>
-        <w:t>/model/</w:t>
-      </w:r>
-      <w:proofErr w:type="spellStart"/>
-      <w:r>
-        <w:rPr>
-          <w:i/>
-          <w:lang w:val="en-US"/>
-        </w:rPr>
-        <w:t>Crossroad.</w:t>
-      </w:r>
-      <w:r>
-        <w:rPr>
-          <w:i/>
-          <w:lang w:val="en-US"/>
-        </w:rPr>
-        <w:t>gcd</w:t>
-      </w:r>
-      <w:proofErr w:type="spellEnd"/>
-      <w:r>
-        <w:rPr>
-          <w:i/>
-          <w:lang w:val="en-US"/>
-        </w:rPr>
-        <w:t xml:space="preserve"> </w:t>
+        <w:t>/model/Crossroad.</w:t>
+      </w:r>
+      <w:r>
+        <w:rPr>
+          <w:i/>
+          <w:lang w:val="en-US"/>
+        </w:rPr>
+        <w:t xml:space="preserve">gcd </w:t>
       </w:r>
       <w:r>
         <w:rPr>
@@ -1535,7 +1446,6 @@
         </w:rPr>
         <w:t xml:space="preserve">system, which will consist of a </w:t>
       </w:r>
-      <w:proofErr w:type="spellStart"/>
       <w:r>
         <w:rPr>
           <w:i/>
@@ -1543,7 +1453,6 @@
         </w:rPr>
         <w:t>CrossroadComponent</w:t>
       </w:r>
-      <w:proofErr w:type="spellEnd"/>
       <w:r>
         <w:rPr>
           <w:lang w:val="en-US"/>
@@ -1615,7 +1524,7 @@
     </w:p>
     <w:p>
       <w:pPr>
-        <w:pStyle w:val="ListParagraph"/>
+        <w:pStyle w:val="Listaszerbekezds"/>
         <w:numPr>
           <w:ilvl w:val="0"/>
           <w:numId w:val="11"/>
@@ -1672,7 +1581,7 @@
     </w:p>
     <w:p>
       <w:pPr>
-        <w:pStyle w:val="ListParagraph"/>
+        <w:pStyle w:val="Listaszerbekezds"/>
         <w:numPr>
           <w:ilvl w:val="0"/>
           <w:numId w:val="11"/>
@@ -1690,7 +1599,7 @@
     </w:p>
     <w:p>
       <w:pPr>
-        <w:pStyle w:val="ListParagraph"/>
+        <w:pStyle w:val="Listaszerbekezds"/>
         <w:numPr>
           <w:ilvl w:val="1"/>
           <w:numId w:val="11"/>
@@ -1754,7 +1663,6 @@
         </w:rPr>
         <w:t xml:space="preserve"> </w:t>
       </w:r>
-      <w:proofErr w:type="spellStart"/>
       <w:r>
         <w:rPr>
           <w:i/>
@@ -1762,22 +1670,12 @@
           <w:szCs w:val="21"/>
           <w:lang w:val="en-US"/>
         </w:rPr>
-        <w:t>componentID</w:t>
-      </w:r>
-      <w:proofErr w:type="spellEnd"/>
-      <w:r>
-        <w:rPr>
-          <w:i/>
-          <w:sz w:val="21"/>
-          <w:szCs w:val="21"/>
-          <w:lang w:val="en-US"/>
-        </w:rPr>
-        <w:t xml:space="preserve"> : ComponentType</w:t>
-      </w:r>
-    </w:p>
-    <w:p>
-      <w:pPr>
-        <w:pStyle w:val="ListParagraph"/>
+        <w:t>componentID : ComponentType</w:t>
+      </w:r>
+    </w:p>
+    <w:p>
+      <w:pPr>
+        <w:pStyle w:val="Listaszerbekezds"/>
         <w:numPr>
           <w:ilvl w:val="1"/>
           <w:numId w:val="11"/>
@@ -1846,7 +1744,6 @@
         </w:rPr>
         <w:t xml:space="preserve"> </w:t>
       </w:r>
-      <w:proofErr w:type="spellStart"/>
       <w:r>
         <w:rPr>
           <w:i/>
@@ -1854,33 +1751,12 @@
           <w:szCs w:val="21"/>
           <w:lang w:val="en-US"/>
         </w:rPr>
-        <w:t>systemPortID</w:t>
-      </w:r>
-      <w:proofErr w:type="spellEnd"/>
-      <w:r>
-        <w:rPr>
-          <w:i/>
-          <w:sz w:val="21"/>
-          <w:szCs w:val="21"/>
-          <w:lang w:val="en-US"/>
-        </w:rPr>
-        <w:t xml:space="preserve"> -&gt; </w:t>
-      </w:r>
-      <w:proofErr w:type="spellStart"/>
-      <w:r>
-        <w:rPr>
-          <w:i/>
-          <w:sz w:val="21"/>
-          <w:szCs w:val="21"/>
-          <w:lang w:val="en-US"/>
-        </w:rPr>
-        <w:t>componentID.componentPortID</w:t>
-      </w:r>
-      <w:proofErr w:type="spellEnd"/>
-    </w:p>
-    <w:p>
-      <w:pPr>
-        <w:pStyle w:val="ListParagraph"/>
+        <w:t>systemPortID -&gt; componentID.componentPortID</w:t>
+      </w:r>
+    </w:p>
+    <w:p>
+      <w:pPr>
+        <w:pStyle w:val="Listaszerbekezds"/>
         <w:numPr>
           <w:ilvl w:val="1"/>
           <w:numId w:val="11"/>
@@ -1957,47 +1833,7 @@
           <w:szCs w:val="21"/>
           <w:lang w:val="en-US"/>
         </w:rPr>
-        <w:t>[</w:t>
-      </w:r>
-      <w:proofErr w:type="spellStart"/>
-      <w:r>
-        <w:rPr>
-          <w:i/>
-          <w:sz w:val="21"/>
-          <w:szCs w:val="21"/>
-          <w:lang w:val="en-US"/>
-        </w:rPr>
-        <w:t>componentID.componentPortID</w:t>
-      </w:r>
-      <w:proofErr w:type="spellEnd"/>
-      <w:r>
-        <w:rPr>
-          <w:i/>
-          <w:sz w:val="21"/>
-          <w:szCs w:val="21"/>
-          <w:lang w:val="en-US"/>
-        </w:rPr>
-        <w:t>] -o)- [</w:t>
-      </w:r>
-      <w:proofErr w:type="spellStart"/>
-      <w:r>
-        <w:rPr>
-          <w:i/>
-          <w:sz w:val="21"/>
-          <w:szCs w:val="21"/>
-          <w:lang w:val="en-US"/>
-        </w:rPr>
-        <w:t>componentID.componentPortID</w:t>
-      </w:r>
-      <w:proofErr w:type="spellEnd"/>
-      <w:r>
-        <w:rPr>
-          <w:i/>
-          <w:sz w:val="21"/>
-          <w:szCs w:val="21"/>
-          <w:lang w:val="en-US"/>
-        </w:rPr>
-        <w:t>]</w:t>
+        <w:t>[componentID.componentPortID] -o)- [componentID.componentPortID]</w:t>
       </w:r>
       <w:r>
         <w:rPr>
@@ -2009,7 +1845,7 @@
     </w:p>
     <w:tbl>
       <w:tblPr>
-        <w:tblStyle w:val="TableGrid"/>
+        <w:tblStyle w:val="Rcsostblzat"/>
         <w:tblpPr w:leftFromText="180" w:rightFromText="180" w:vertAnchor="text" w:tblpY="1"/>
         <w:tblOverlap w:val="never"/>
         <w:tblW w:w="0" w:type="auto"/>
@@ -2031,7 +1867,7 @@
           </w:tcPr>
           <w:p>
             <w:pPr>
-              <w:pStyle w:val="Heading2"/>
+              <w:pStyle w:val="Cmsor2"/>
               <w:spacing w:before="0"/>
               <w:jc w:val="left"/>
               <w:rPr>
@@ -2047,7 +1883,7 @@
           </w:p>
           <w:p>
             <w:pPr>
-              <w:pStyle w:val="NoSpacing"/>
+              <w:pStyle w:val="Nincstrkz"/>
               <w:rPr>
                 <w:sz w:val="21"/>
                 <w:szCs w:val="21"/>
@@ -2081,7 +1917,7 @@
           </w:p>
           <w:p>
             <w:pPr>
-              <w:pStyle w:val="NoSpacing"/>
+              <w:pStyle w:val="Nincstrkz"/>
               <w:rPr>
                 <w:sz w:val="21"/>
                 <w:szCs w:val="21"/>
@@ -2099,7 +1935,7 @@
           </w:p>
           <w:p>
             <w:pPr>
-              <w:pStyle w:val="NoSpacing"/>
+              <w:pStyle w:val="Nincstrkz"/>
               <w:rPr>
                 <w:i/>
                 <w:lang w:val="en-US"/>
@@ -2135,7 +1971,7 @@
     </w:tbl>
     <w:p>
       <w:pPr>
-        <w:pStyle w:val="NoSpacing"/>
+        <w:pStyle w:val="Nincstrkz"/>
         <w:rPr>
           <w:lang w:val="en-US"/>
         </w:rPr>
@@ -2162,7 +1998,7 @@
     </w:p>
     <w:p>
       <w:pPr>
-        <w:pStyle w:val="Heading1"/>
+        <w:pStyle w:val="Cmsor1"/>
         <w:ind w:left="720" w:hanging="360"/>
         <w:rPr>
           <w:lang w:val="en-US"/>
@@ -2229,35 +2065,7 @@
         <w:rPr>
           <w:lang w:val="en-US"/>
         </w:rPr>
-        <w:t xml:space="preserve">To generate the interface definitions from the existing empty </w:t>
-      </w:r>
-      <w:proofErr w:type="spellStart"/>
-      <w:r>
-        <w:rPr>
-          <w:lang w:val="en-US"/>
-        </w:rPr>
-        <w:t>Yakindu</w:t>
-      </w:r>
-      <w:proofErr w:type="spellEnd"/>
-      <w:r>
-        <w:rPr>
-          <w:lang w:val="en-US"/>
-        </w:rPr>
-        <w:t xml:space="preserve"> </w:t>
-      </w:r>
-      <w:proofErr w:type="spellStart"/>
-      <w:r>
-        <w:rPr>
-          <w:lang w:val="en-US"/>
-        </w:rPr>
-        <w:t>statechart</w:t>
-      </w:r>
-      <w:proofErr w:type="spellEnd"/>
-      <w:r>
-        <w:rPr>
-          <w:lang w:val="en-US"/>
-        </w:rPr>
-        <w:t>, right</w:t>
+        <w:t>To generate the interface definitions from the existing empty Yakindu statechart, right</w:t>
       </w:r>
       <w:r>
         <w:rPr>
@@ -2278,7 +2086,6 @@
         </w:rPr>
         <w:t>/model/Interfaces/</w:t>
       </w:r>
-      <w:proofErr w:type="spellStart"/>
       <w:r>
         <w:rPr>
           <w:i/>
@@ -2293,7 +2100,6 @@
         </w:rPr>
         <w:t>.sct</w:t>
       </w:r>
-      <w:proofErr w:type="spellEnd"/>
       <w:r>
         <w:rPr>
           <w:lang w:val="en-US"/>
@@ -2319,7 +2125,6 @@
         </w:rPr>
         <w:t xml:space="preserve"> This should generate a new file called </w:t>
       </w:r>
-      <w:proofErr w:type="spellStart"/>
       <w:r>
         <w:rPr>
           <w:i/>
@@ -2362,7 +2167,6 @@
         </w:rPr>
         <w:t>cd</w:t>
       </w:r>
-      <w:proofErr w:type="spellEnd"/>
       <w:r>
         <w:rPr>
           <w:lang w:val="en-US"/>
@@ -2449,336 +2253,282 @@
           <w:i/>
           <w:lang w:val="en-US"/>
         </w:rPr>
+        <w:t>.ggen</w:t>
+      </w:r>
+      <w:r>
+        <w:rPr>
+          <w:lang w:val="en-US"/>
+        </w:rPr>
+        <w:t>).</w:t>
+      </w:r>
+    </w:p>
+    <w:p>
+      <w:pPr>
+        <w:rPr>
+          <w:lang w:val="en-US"/>
+        </w:rPr>
+      </w:pPr>
+      <w:r>
+        <w:rPr>
+          <w:lang w:val="en-US"/>
+        </w:rPr>
+        <w:t xml:space="preserve">Open </w:t>
+      </w:r>
+      <w:r>
+        <w:rPr>
+          <w:i/>
+          <w:lang w:val="en-US"/>
+        </w:rPr>
+        <w:t>/model/</w:t>
+      </w:r>
+      <w:r>
+        <w:rPr>
+          <w:i/>
+          <w:lang w:val="en-US"/>
+        </w:rPr>
+        <w:t>Controller</w:t>
+      </w:r>
+      <w:r>
+        <w:rPr>
+          <w:i/>
+          <w:lang w:val="en-US"/>
+        </w:rPr>
+        <w:t>/Controller.ggen</w:t>
+      </w:r>
+      <w:r>
+        <w:rPr>
+          <w:lang w:val="en-US"/>
+        </w:rPr>
+        <w:t xml:space="preserve"> to see what a Gamma generator model does. You will see that the file specifies the Yakindu statechart to map (this is the </w:t>
+      </w:r>
+      <w:r>
+        <w:rPr>
+          <w:i/>
+          <w:lang w:val="en-US"/>
+        </w:rPr>
+        <w:t>name</w:t>
+      </w:r>
+      <w:r>
+        <w:rPr>
+          <w:lang w:val="en-US"/>
+        </w:rPr>
+        <w:t xml:space="preserve"> of the statechart, which is by default the same as the filename, but can be changed in the properties view), then a series of mappings. For each interface in the Yakindu model, we have to create a port with an interface matching the Yakindu interface </w:t>
+      </w:r>
+      <w:r>
+        <w:rPr>
+          <w:i/>
+          <w:lang w:val="en-US"/>
+        </w:rPr>
+        <w:t>in the specified mode</w:t>
+      </w:r>
+      <w:r>
+        <w:rPr>
+          <w:lang w:val="en-US"/>
+        </w:rPr>
+        <w:t xml:space="preserve"> (provided or required). In this file, there are two pairs of ports that implement the same interface in the same mode, as well as </w:t>
+      </w:r>
+      <w:r>
+        <w:rPr>
+          <w:lang w:val="en-US"/>
+        </w:rPr>
+        <w:t>one that implements the same but</w:t>
+      </w:r>
+      <w:r>
+        <w:rPr>
+          <w:lang w:val="en-US"/>
+        </w:rPr>
+        <w:t xml:space="preserve"> in a different mode.</w:t>
+      </w:r>
+    </w:p>
+    <w:p>
+      <w:pPr>
+        <w:rPr>
+          <w:lang w:val="en-US"/>
+        </w:rPr>
+      </w:pPr>
+      <w:r>
+        <w:rPr>
+          <w:lang w:val="en-US"/>
+        </w:rPr>
+        <w:t>With the specified information, Gamma can now c</w:t>
+      </w:r>
+      <w:r>
+        <w:rPr>
+          <w:lang w:val="en-US"/>
+        </w:rPr>
+        <w:t>ompile the Yakindu statecharts.</w:t>
+      </w:r>
+    </w:p>
+    <w:p>
+      <w:pPr>
+        <w:rPr>
+          <w:lang w:val="en-US"/>
+        </w:rPr>
+      </w:pPr>
+      <w:r>
+        <w:rPr>
+          <w:lang w:val="en-US"/>
+        </w:rPr>
+        <w:t xml:space="preserve">Right-click the </w:t>
+      </w:r>
+      <w:r>
+        <w:rPr>
+          <w:i/>
+          <w:lang w:val="en-US"/>
+        </w:rPr>
+        <w:t>.ggen</w:t>
+      </w:r>
+      <w:r>
+        <w:rPr>
+          <w:lang w:val="en-US"/>
+        </w:rPr>
+        <w:t xml:space="preserve"> files one by one and select </w:t>
+      </w:r>
+      <w:r>
+        <w:rPr>
+          <w:i/>
+          <w:lang w:val="en-US"/>
+        </w:rPr>
+        <w:t xml:space="preserve">Gamma Commands &gt; </w:t>
+      </w:r>
+      <w:r>
+        <w:rPr>
+          <w:i/>
+          <w:lang w:val="en-US"/>
+        </w:rPr>
+        <w:t>Generate</w:t>
+      </w:r>
+      <w:r>
+        <w:rPr>
+          <w:i/>
+          <w:lang w:val="en-US"/>
+        </w:rPr>
+        <w:t xml:space="preserve"> </w:t>
+      </w:r>
+      <w:r>
+        <w:rPr>
+          <w:i/>
+          <w:lang w:val="en-US"/>
+        </w:rPr>
+        <w:t>Artefacts</w:t>
+      </w:r>
+      <w:r>
+        <w:rPr>
+          <w:lang w:val="en-US"/>
+        </w:rPr>
+        <w:t xml:space="preserve">. This should create a new file for every statechart with the </w:t>
+      </w:r>
+      <w:r>
+        <w:rPr>
+          <w:i/>
+          <w:lang w:val="en-US"/>
+        </w:rPr>
         <w:t>.</w:t>
       </w:r>
-      <w:proofErr w:type="spellStart"/>
-      <w:r>
-        <w:rPr>
-          <w:i/>
-          <w:lang w:val="en-US"/>
-        </w:rPr>
-        <w:t>ggen</w:t>
-      </w:r>
-      <w:proofErr w:type="spellEnd"/>
-      <w:r>
-        <w:rPr>
-          <w:lang w:val="en-US"/>
-        </w:rPr>
-        <w:t>).</w:t>
-      </w:r>
-    </w:p>
-    <w:p>
-      <w:pPr>
-        <w:rPr>
-          <w:lang w:val="en-US"/>
-        </w:rPr>
-      </w:pPr>
-      <w:r>
-        <w:rPr>
-          <w:lang w:val="en-US"/>
-        </w:rPr>
-        <w:t xml:space="preserve">Open </w:t>
-      </w:r>
-      <w:r>
-        <w:rPr>
-          <w:i/>
-          <w:lang w:val="en-US"/>
-        </w:rPr>
-        <w:t>/model/</w:t>
-      </w:r>
-      <w:r>
-        <w:rPr>
-          <w:i/>
-          <w:lang w:val="en-US"/>
-        </w:rPr>
-        <w:t>Controller</w:t>
-      </w:r>
-      <w:r>
-        <w:rPr>
-          <w:i/>
-          <w:lang w:val="en-US"/>
-        </w:rPr>
-        <w:t>/</w:t>
-      </w:r>
-      <w:proofErr w:type="spellStart"/>
-      <w:r>
-        <w:rPr>
-          <w:i/>
-          <w:lang w:val="en-US"/>
-        </w:rPr>
-        <w:t>Controller.ggen</w:t>
-      </w:r>
-      <w:proofErr w:type="spellEnd"/>
-      <w:r>
-        <w:rPr>
-          <w:lang w:val="en-US"/>
-        </w:rPr>
-        <w:t xml:space="preserve"> to see what a Gamma generator model does. You will see that the file specifies the Yakindu statechart to map (this is the </w:t>
-      </w:r>
-      <w:r>
-        <w:rPr>
-          <w:i/>
-          <w:lang w:val="en-US"/>
-        </w:rPr>
-        <w:t>name</w:t>
-      </w:r>
-      <w:r>
-        <w:rPr>
-          <w:lang w:val="en-US"/>
-        </w:rPr>
-        <w:t xml:space="preserve"> of the statechart, which is by default the same as the filename, but can be changed in the properties view), then a series of mappings. For each interface in the Yakindu model, we have to create a port with an interface matching the Yakindu interface </w:t>
-      </w:r>
-      <w:r>
-        <w:rPr>
-          <w:i/>
-          <w:lang w:val="en-US"/>
-        </w:rPr>
-        <w:t>in the specified mode</w:t>
-      </w:r>
-      <w:r>
-        <w:rPr>
-          <w:lang w:val="en-US"/>
-        </w:rPr>
-        <w:t xml:space="preserve"> (provided or required). In this file, there are two pairs of ports that implement the same interface in the same mode, as well as </w:t>
-      </w:r>
-      <w:r>
-        <w:rPr>
-          <w:lang w:val="en-US"/>
-        </w:rPr>
-        <w:t>one that implements the same but</w:t>
-      </w:r>
-      <w:r>
-        <w:rPr>
-          <w:lang w:val="en-US"/>
-        </w:rPr>
-        <w:t xml:space="preserve"> in a different mode.</w:t>
-      </w:r>
-    </w:p>
-    <w:p>
-      <w:pPr>
-        <w:rPr>
-          <w:lang w:val="en-US"/>
-        </w:rPr>
-      </w:pPr>
-      <w:r>
-        <w:rPr>
-          <w:lang w:val="en-US"/>
-        </w:rPr>
-        <w:t>With the specified information, Gamma can now c</w:t>
-      </w:r>
-      <w:r>
-        <w:rPr>
-          <w:lang w:val="en-US"/>
-        </w:rPr>
-        <w:t>ompile the Yakindu statecharts.</w:t>
-      </w:r>
-    </w:p>
-    <w:p>
-      <w:pPr>
-        <w:rPr>
-          <w:lang w:val="en-US"/>
-        </w:rPr>
-      </w:pPr>
-      <w:r>
-        <w:rPr>
-          <w:lang w:val="en-US"/>
-        </w:rPr>
-        <w:t xml:space="preserve">Right-click the </w:t>
-      </w:r>
-      <w:r>
-        <w:rPr>
-          <w:i/>
+      <w:r>
+        <w:rPr>
+          <w:i/>
+          <w:lang w:val="en-US"/>
+        </w:rPr>
+        <w:t>g</w:t>
+      </w:r>
+      <w:r>
+        <w:rPr>
+          <w:i/>
+          <w:lang w:val="en-US"/>
+        </w:rPr>
+        <w:t xml:space="preserve">cd </w:t>
+      </w:r>
+      <w:r>
+        <w:rPr>
+          <w:lang w:val="en-US"/>
+        </w:rPr>
+        <w:t xml:space="preserve">extension. This is the </w:t>
+      </w:r>
+      <w:r>
+        <w:rPr>
+          <w:lang w:val="en-US"/>
+        </w:rPr>
+        <w:t xml:space="preserve">textual </w:t>
+      </w:r>
+      <w:r>
+        <w:rPr>
+          <w:lang w:val="en-US"/>
+        </w:rPr>
+        <w:t>representation of statecharts used internally by Gamma.</w:t>
+      </w:r>
+    </w:p>
+    <w:p>
+      <w:pPr>
+        <w:pStyle w:val="Cmsor1"/>
+        <w:rPr>
+          <w:lang w:val="en-US"/>
+        </w:rPr>
+      </w:pPr>
+      <w:r>
+        <w:rPr>
+          <w:lang w:val="en-US"/>
+        </w:rPr>
+        <w:t>Creating the Composite Model</w:t>
+      </w:r>
+    </w:p>
+    <w:p>
+      <w:pPr>
+        <w:rPr>
+          <w:lang w:val="en-US"/>
+        </w:rPr>
+      </w:pPr>
+      <w:r>
+        <w:rPr>
+          <w:lang w:val="en-US"/>
+        </w:rPr>
+        <w:t xml:space="preserve">Finish the </w:t>
+      </w:r>
+      <w:r>
+        <w:rPr>
+          <w:i/>
+          <w:lang w:val="en-US"/>
+        </w:rPr>
+        <w:t>CrossroadComponent</w:t>
+      </w:r>
+      <w:r>
+        <w:rPr>
+          <w:lang w:val="en-US"/>
+        </w:rPr>
+        <w:t xml:space="preserve"> model in file </w:t>
+      </w:r>
+      <w:r>
+        <w:rPr>
+          <w:i/>
+          <w:lang w:val="en-US"/>
+        </w:rPr>
+        <w:t>Crossroad.gcd</w:t>
+      </w:r>
+      <w:r>
+        <w:rPr>
+          <w:lang w:val="en-US"/>
+        </w:rPr>
+        <w:t xml:space="preserve"> in accordance with the descriptions and figure presented above. Content assist can be used while editing the model by pressing </w:t>
+      </w:r>
+      <w:r>
+        <w:rPr>
+          <w:i/>
+          <w:lang w:val="en-US"/>
+        </w:rPr>
+        <w:t>Ctrl + Space</w:t>
+      </w:r>
+      <w:r>
+        <w:rPr>
+          <w:lang w:val="en-US"/>
+        </w:rPr>
+        <w:t xml:space="preserve"> on the keyboard</w:t>
+      </w:r>
+      <w:r>
+        <w:rPr>
           <w:lang w:val="en-US"/>
         </w:rPr>
         <w:t>.</w:t>
       </w:r>
-      <w:proofErr w:type="spellStart"/>
-      <w:r>
-        <w:rPr>
-          <w:i/>
-          <w:lang w:val="en-US"/>
-        </w:rPr>
-        <w:t>ggen</w:t>
-      </w:r>
-      <w:proofErr w:type="spellEnd"/>
-      <w:r>
-        <w:rPr>
-          <w:lang w:val="en-US"/>
-        </w:rPr>
-        <w:t xml:space="preserve"> files one by one and select </w:t>
-      </w:r>
-      <w:r>
-        <w:rPr>
-          <w:i/>
-          <w:lang w:val="en-US"/>
-        </w:rPr>
-        <w:t xml:space="preserve">Gamma Commands &gt; </w:t>
-      </w:r>
-      <w:r>
-        <w:rPr>
-          <w:i/>
-          <w:lang w:val="en-US"/>
-        </w:rPr>
-        <w:t>Generate</w:t>
-      </w:r>
-      <w:r>
-        <w:rPr>
-          <w:i/>
-          <w:lang w:val="en-US"/>
-        </w:rPr>
-        <w:t xml:space="preserve"> </w:t>
-      </w:r>
-      <w:r>
-        <w:rPr>
-          <w:i/>
-          <w:lang w:val="en-US"/>
-        </w:rPr>
-        <w:t>Artefacts</w:t>
-      </w:r>
-      <w:r>
-        <w:rPr>
-          <w:lang w:val="en-US"/>
-        </w:rPr>
-        <w:t xml:space="preserve">. This should create a new file for every </w:t>
-      </w:r>
-      <w:proofErr w:type="spellStart"/>
-      <w:r>
-        <w:rPr>
-          <w:lang w:val="en-US"/>
-        </w:rPr>
-        <w:t>statechart</w:t>
-      </w:r>
-      <w:proofErr w:type="spellEnd"/>
-      <w:r>
-        <w:rPr>
-          <w:lang w:val="en-US"/>
-        </w:rPr>
-        <w:t xml:space="preserve"> with the </w:t>
-      </w:r>
-      <w:r>
-        <w:rPr>
-          <w:i/>
-          <w:lang w:val="en-US"/>
-        </w:rPr>
-        <w:t>.</w:t>
-      </w:r>
-      <w:proofErr w:type="spellStart"/>
-      <w:r>
-        <w:rPr>
-          <w:i/>
-          <w:lang w:val="en-US"/>
-        </w:rPr>
-        <w:t>g</w:t>
-      </w:r>
-      <w:r>
-        <w:rPr>
-          <w:i/>
-          <w:lang w:val="en-US"/>
-        </w:rPr>
-        <w:t>cd</w:t>
-      </w:r>
-      <w:proofErr w:type="spellEnd"/>
-      <w:r>
-        <w:rPr>
-          <w:i/>
-          <w:lang w:val="en-US"/>
-        </w:rPr>
-        <w:t xml:space="preserve"> </w:t>
-      </w:r>
-      <w:r>
-        <w:rPr>
-          <w:lang w:val="en-US"/>
-        </w:rPr>
-        <w:t xml:space="preserve">extension. This is the </w:t>
-      </w:r>
-      <w:r>
-        <w:rPr>
-          <w:lang w:val="en-US"/>
-        </w:rPr>
-        <w:t xml:space="preserve">textual </w:t>
-      </w:r>
-      <w:r>
-        <w:rPr>
-          <w:lang w:val="en-US"/>
-        </w:rPr>
-        <w:t>representation of statecharts used internally by Gamma.</w:t>
-      </w:r>
-    </w:p>
-    <w:p>
-      <w:pPr>
-        <w:pStyle w:val="Heading1"/>
-        <w:rPr>
-          <w:lang w:val="en-US"/>
-        </w:rPr>
-      </w:pPr>
-      <w:r>
-        <w:rPr>
-          <w:lang w:val="en-US"/>
-        </w:rPr>
-        <w:t>Creating the Composite Model</w:t>
-      </w:r>
-    </w:p>
-    <w:p>
-      <w:pPr>
-        <w:rPr>
-          <w:lang w:val="en-US"/>
-        </w:rPr>
-      </w:pPr>
-      <w:r>
-        <w:rPr>
-          <w:lang w:val="en-US"/>
-        </w:rPr>
-        <w:t xml:space="preserve">Finish the </w:t>
-      </w:r>
-      <w:proofErr w:type="spellStart"/>
-      <w:r>
-        <w:rPr>
-          <w:i/>
-          <w:lang w:val="en-US"/>
-        </w:rPr>
-        <w:t>CrossroadComponent</w:t>
-      </w:r>
-      <w:proofErr w:type="spellEnd"/>
-      <w:r>
-        <w:rPr>
-          <w:lang w:val="en-US"/>
-        </w:rPr>
-        <w:t xml:space="preserve"> model in file </w:t>
-      </w:r>
-      <w:proofErr w:type="spellStart"/>
-      <w:r>
-        <w:rPr>
-          <w:i/>
-          <w:lang w:val="en-US"/>
-        </w:rPr>
-        <w:t>Crossroad.gcd</w:t>
-      </w:r>
-      <w:proofErr w:type="spellEnd"/>
-      <w:r>
-        <w:rPr>
-          <w:lang w:val="en-US"/>
-        </w:rPr>
-        <w:t xml:space="preserve"> in accordance with the descriptions and figure presented above. Content assist can be used while editing the model by pressing </w:t>
-      </w:r>
-      <w:r>
-        <w:rPr>
-          <w:i/>
-          <w:lang w:val="en-US"/>
-        </w:rPr>
-        <w:t>Ctrl + Space</w:t>
-      </w:r>
-      <w:r>
-        <w:rPr>
-          <w:lang w:val="en-US"/>
-        </w:rPr>
-        <w:t xml:space="preserve"> on the keyboard</w:t>
-      </w:r>
-      <w:r>
-        <w:rPr>
-          <w:lang w:val="en-US"/>
-        </w:rPr>
-        <w:t>.</w:t>
-      </w:r>
     </w:p>
     <w:p>
       <w:pPr>
@@ -2808,7 +2558,7 @@
     </w:p>
     <w:p>
       <w:pPr>
-        <w:pStyle w:val="Heading1"/>
+        <w:pStyle w:val="Cmsor1"/>
         <w:rPr>
           <w:lang w:val="en-US"/>
         </w:rPr>
@@ -2855,38 +2605,15 @@
         <w:rPr>
           <w:lang w:val="en-US"/>
         </w:rPr>
-        <w:t xml:space="preserve">The project already contains the </w:t>
-      </w:r>
-      <w:proofErr w:type="spellStart"/>
-      <w:r>
-        <w:rPr>
-          <w:lang w:val="en-US"/>
-        </w:rPr>
-        <w:t>Yakindu</w:t>
-      </w:r>
-      <w:proofErr w:type="spellEnd"/>
-      <w:r>
-        <w:rPr>
-          <w:lang w:val="en-US"/>
-        </w:rPr>
-        <w:t xml:space="preserve"> generator models (</w:t>
-      </w:r>
-      <w:r>
-        <w:rPr>
-          <w:i/>
-          <w:lang w:val="en-US"/>
-        </w:rPr>
-        <w:t>.</w:t>
-      </w:r>
-      <w:proofErr w:type="spellStart"/>
-      <w:r>
-        <w:rPr>
-          <w:i/>
-          <w:lang w:val="en-US"/>
-        </w:rPr>
-        <w:t>sgen</w:t>
-      </w:r>
-      <w:proofErr w:type="spellEnd"/>
+        <w:t>The project already contains the Yakindu generator models (</w:t>
+      </w:r>
+      <w:r>
+        <w:rPr>
+          <w:i/>
+          <w:lang w:val="en-US"/>
+        </w:rPr>
+        <w:t>.sgen</w:t>
+      </w:r>
       <w:r>
         <w:rPr>
           <w:lang w:val="en-US"/>
@@ -2898,17 +2625,8 @@
           <w:i/>
           <w:lang w:val="en-US"/>
         </w:rPr>
-        <w:t>.</w:t>
-      </w:r>
-      <w:proofErr w:type="spellStart"/>
-      <w:r>
-        <w:rPr>
-          <w:i/>
-          <w:lang w:val="en-US"/>
-        </w:rPr>
-        <w:t>sgen</w:t>
-      </w:r>
-      <w:proofErr w:type="spellEnd"/>
+        <w:t>.sgen</w:t>
+      </w:r>
       <w:r>
         <w:rPr>
           <w:lang w:val="en-US"/>
@@ -3016,21 +2734,7 @@
         <w:rPr>
           <w:lang w:val="en-US"/>
         </w:rPr>
-        <w:t xml:space="preserve">You can also generate the implementation of the </w:t>
-      </w:r>
-      <w:proofErr w:type="spellStart"/>
-      <w:r>
-        <w:rPr>
-          <w:lang w:val="en-US"/>
-        </w:rPr>
-        <w:t>statechart</w:t>
-      </w:r>
-      <w:proofErr w:type="spellEnd"/>
-      <w:r>
-        <w:rPr>
-          <w:lang w:val="en-US"/>
-        </w:rPr>
-        <w:t xml:space="preserve"> by right-clicking on the </w:t>
+        <w:t xml:space="preserve">You can also generate the implementation of the statechart by right-clicking on the </w:t>
       </w:r>
       <w:r>
         <w:rPr>
@@ -3038,63 +2742,21 @@
           <w:iCs/>
           <w:lang w:val="en-US"/>
         </w:rPr>
-        <w:t>.</w:t>
-      </w:r>
-      <w:proofErr w:type="spellStart"/>
+        <w:t>.gcd</w:t>
+      </w:r>
+      <w:r>
+        <w:rPr>
+          <w:lang w:val="en-US"/>
+        </w:rPr>
+        <w:t xml:space="preserve"> files of the compiled statecharts and selecting </w:t>
+      </w:r>
       <w:r>
         <w:rPr>
           <w:i/>
           <w:iCs/>
           <w:lang w:val="en-US"/>
         </w:rPr>
-        <w:t>gcd</w:t>
-      </w:r>
-      <w:proofErr w:type="spellEnd"/>
-      <w:r>
-        <w:rPr>
-          <w:lang w:val="en-US"/>
-        </w:rPr>
-        <w:t xml:space="preserve"> files of the compiled </w:t>
-      </w:r>
-      <w:proofErr w:type="spellStart"/>
-      <w:r>
-        <w:rPr>
-          <w:lang w:val="en-US"/>
-        </w:rPr>
-        <w:t>statecharts</w:t>
-      </w:r>
-      <w:proofErr w:type="spellEnd"/>
-      <w:r>
-        <w:rPr>
-          <w:lang w:val="en-US"/>
-        </w:rPr>
-        <w:t xml:space="preserve"> and selecting </w:t>
-      </w:r>
-      <w:r>
-        <w:rPr>
-          <w:i/>
-          <w:iCs/>
-          <w:lang w:val="en-US"/>
-        </w:rPr>
-        <w:t xml:space="preserve">Gamma Commands &gt; Generate </w:t>
-      </w:r>
-      <w:proofErr w:type="spellStart"/>
-      <w:r>
-        <w:rPr>
-          <w:i/>
-          <w:iCs/>
-          <w:lang w:val="en-US"/>
-        </w:rPr>
-        <w:t>Statechart</w:t>
-      </w:r>
-      <w:proofErr w:type="spellEnd"/>
-      <w:r>
-        <w:rPr>
-          <w:i/>
-          <w:iCs/>
-          <w:lang w:val="en-US"/>
-        </w:rPr>
-        <w:t xml:space="preserve"> Java Code</w:t>
+        <w:t>Gamma Commands &gt; Generate Statechart Java Code</w:t>
       </w:r>
       <w:r>
         <w:rPr>
@@ -3186,15 +2848,7 @@
           <w:i/>
           <w:lang w:val="en-US"/>
         </w:rPr>
-        <w:t>/model/</w:t>
-      </w:r>
-      <w:proofErr w:type="spellStart"/>
-      <w:r>
-        <w:rPr>
-          <w:i/>
-          <w:lang w:val="en-US"/>
-        </w:rPr>
-        <w:t>Crossroad.</w:t>
+        <w:t>/model/Crossroad.</w:t>
       </w:r>
       <w:r>
         <w:rPr>
@@ -3203,7 +2857,6 @@
         </w:rPr>
         <w:t>gcd</w:t>
       </w:r>
-      <w:proofErr w:type="spellEnd"/>
       <w:r>
         <w:rPr>
           <w:lang w:val="en-US"/>
@@ -3282,103 +2935,73 @@
           <w:i/>
           <w:lang w:val="en-US"/>
         </w:rPr>
+        <w:t>/src-gen</w:t>
+      </w:r>
+      <w:r>
+        <w:rPr>
+          <w:lang w:val="en-US"/>
+        </w:rPr>
+        <w:t xml:space="preserve"> </w:t>
+      </w:r>
+      <w:r>
+        <w:rPr>
+          <w:lang w:val="en-US"/>
+        </w:rPr>
+        <w:t xml:space="preserve">folder </w:t>
+      </w:r>
+      <w:r>
+        <w:rPr>
+          <w:lang w:val="en-US"/>
+        </w:rPr>
+        <w:t>in various packages.</w:t>
+      </w:r>
+    </w:p>
+    <w:p>
+      <w:pPr>
+        <w:pStyle w:val="Cmsor1"/>
+        <w:rPr>
+          <w:lang w:val="en-US"/>
+        </w:rPr>
+      </w:pPr>
+      <w:r>
+        <w:rPr>
+          <w:lang w:val="en-US"/>
+        </w:rPr>
+        <w:t>Testing</w:t>
+      </w:r>
+    </w:p>
+    <w:p>
+      <w:pPr>
+        <w:rPr>
+          <w:lang w:val="en-US"/>
+        </w:rPr>
+      </w:pPr>
+      <w:r>
+        <w:rPr>
+          <w:lang w:val="en-US"/>
+        </w:rPr>
+        <w:t>To demonstrate the API of the generated code, t</w:t>
+      </w:r>
+      <w:r>
+        <w:rPr>
+          <w:lang w:val="en-US"/>
+        </w:rPr>
+        <w:t xml:space="preserve">here is a prepared test file in the </w:t>
+      </w:r>
+      <w:r>
+        <w:rPr>
+          <w:i/>
+          <w:lang w:val="en-US"/>
+        </w:rPr>
         <w:t>/</w:t>
       </w:r>
-      <w:proofErr w:type="spellStart"/>
-      <w:r>
-        <w:rPr>
-          <w:i/>
-          <w:lang w:val="en-US"/>
-        </w:rPr>
-        <w:t>src</w:t>
-      </w:r>
-      <w:proofErr w:type="spellEnd"/>
-      <w:r>
-        <w:rPr>
-          <w:i/>
-          <w:lang w:val="en-US"/>
-        </w:rPr>
-        <w:t>-gen</w:t>
-      </w:r>
-      <w:r>
-        <w:rPr>
-          <w:lang w:val="en-US"/>
-        </w:rPr>
-        <w:t xml:space="preserve"> </w:t>
-      </w:r>
-      <w:r>
-        <w:rPr>
-          <w:lang w:val="en-US"/>
-        </w:rPr>
-        <w:t xml:space="preserve">folder </w:t>
-      </w:r>
-      <w:r>
-        <w:rPr>
-          <w:lang w:val="en-US"/>
-        </w:rPr>
-        <w:t>in various packages.</w:t>
-      </w:r>
-    </w:p>
-    <w:p>
-      <w:pPr>
-        <w:pStyle w:val="Heading1"/>
-        <w:rPr>
-          <w:lang w:val="en-US"/>
-        </w:rPr>
-      </w:pPr>
-      <w:r>
-        <w:rPr>
-          <w:lang w:val="en-US"/>
-        </w:rPr>
-        <w:t>Testing</w:t>
-      </w:r>
-    </w:p>
-    <w:p>
-      <w:pPr>
-        <w:rPr>
-          <w:lang w:val="en-US"/>
-        </w:rPr>
-      </w:pPr>
-      <w:r>
-        <w:rPr>
-          <w:lang w:val="en-US"/>
-        </w:rPr>
-        <w:t>To demonstrate the API of the generated code, t</w:t>
-      </w:r>
-      <w:r>
-        <w:rPr>
-          <w:lang w:val="en-US"/>
-        </w:rPr>
-        <w:t xml:space="preserve">here is a prepared </w:t>
-      </w:r>
-      <w:proofErr w:type="spellStart"/>
-      <w:r>
-        <w:rPr>
+      <w:r>
+        <w:rPr>
+          <w:i/>
           <w:lang w:val="en-US"/>
         </w:rPr>
         <w:t>test</w:t>
       </w:r>
-      <w:proofErr w:type="spellEnd"/>
-      <w:r>
-        <w:rPr>
-          <w:lang w:val="en-US"/>
-        </w:rPr>
-        <w:t xml:space="preserve"> file in the </w:t>
-      </w:r>
-      <w:r>
-        <w:rPr>
-          <w:i/>
-          <w:lang w:val="en-US"/>
-        </w:rPr>
-        <w:t>/</w:t>
-      </w:r>
-      <w:r>
-        <w:rPr>
-          <w:i/>
-          <w:lang w:val="en-US"/>
-        </w:rPr>
-        <w:t>test</w:t>
-      </w:r>
       <w:r>
         <w:rPr>
           <w:lang w:val="en-US"/>
@@ -3398,7 +3021,6 @@
         </w:rPr>
         <w:t>The file contains an embedded class (</w:t>
       </w:r>
-      <w:proofErr w:type="spellStart"/>
       <w:r>
         <w:rPr>
           <w:i/>
@@ -3406,14 +3028,12 @@
         </w:rPr>
         <w:t>CommandListener</w:t>
       </w:r>
-      <w:proofErr w:type="spellEnd"/>
       <w:r>
         <w:rPr>
           <w:lang w:val="en-US"/>
         </w:rPr>
         <w:t xml:space="preserve">) which implements a version of the </w:t>
       </w:r>
-      <w:proofErr w:type="spellStart"/>
       <w:r>
         <w:rPr>
           <w:i/>
@@ -3421,7 +3041,6 @@
         </w:rPr>
         <w:t>LightCommands</w:t>
       </w:r>
-      <w:proofErr w:type="spellEnd"/>
       <w:r>
         <w:rPr>
           <w:lang w:val="en-US"/>
@@ -3487,7 +3106,6 @@
         </w:rPr>
         <w:t xml:space="preserve"> events of the </w:t>
       </w:r>
-      <w:proofErr w:type="spellStart"/>
       <w:r>
         <w:rPr>
           <w:i/>
@@ -3495,7 +3113,6 @@
         </w:rPr>
         <w:t>LightCommands</w:t>
       </w:r>
-      <w:proofErr w:type="spellEnd"/>
       <w:r>
         <w:rPr>
           <w:lang w:val="en-US"/>
@@ -3515,21 +3132,12 @@
         </w:rPr>
         <w:t xml:space="preserve"> mode. Other Java interfaces related to the </w:t>
       </w:r>
-      <w:proofErr w:type="spellStart"/>
-      <w:r>
-        <w:rPr>
-          <w:i/>
-          <w:lang w:val="en-US"/>
-        </w:rPr>
-        <w:t>LightCommands</w:t>
-      </w:r>
-      <w:proofErr w:type="spellEnd"/>
-      <w:r>
-        <w:rPr>
-          <w:i/>
-          <w:lang w:val="en-US"/>
-        </w:rPr>
-        <w:t xml:space="preserve"> </w:t>
+      <w:r>
+        <w:rPr>
+          <w:i/>
+          <w:lang w:val="en-US"/>
+        </w:rPr>
+        <w:t xml:space="preserve">LightCommands </w:t>
       </w:r>
       <w:r>
         <w:rPr>
@@ -3540,7 +3148,7 @@
     </w:p>
     <w:p>
       <w:pPr>
-        <w:pStyle w:val="ListParagraph"/>
+        <w:pStyle w:val="Listaszerbekezds"/>
         <w:numPr>
           <w:ilvl w:val="0"/>
           <w:numId w:val="12"/>
@@ -3549,7 +3157,6 @@
           <w:lang w:val="en-US"/>
         </w:rPr>
       </w:pPr>
-      <w:proofErr w:type="spellStart"/>
       <w:r>
         <w:rPr>
           <w:i/>
@@ -3557,7 +3164,6 @@
         </w:rPr>
         <w:t>LightCommandsInterface.Listener.Required</w:t>
       </w:r>
-      <w:proofErr w:type="spellEnd"/>
       <w:r>
         <w:rPr>
           <w:lang w:val="en-US"/>
@@ -3592,7 +3198,7 @@
     </w:p>
     <w:p>
       <w:pPr>
-        <w:pStyle w:val="ListParagraph"/>
+        <w:pStyle w:val="Listaszerbekezds"/>
         <w:numPr>
           <w:ilvl w:val="0"/>
           <w:numId w:val="12"/>
@@ -3601,7 +3207,6 @@
           <w:lang w:val="en-US"/>
         </w:rPr>
       </w:pPr>
-      <w:proofErr w:type="spellStart"/>
       <w:r>
         <w:rPr>
           <w:i/>
@@ -3609,7 +3214,6 @@
         </w:rPr>
         <w:t>LightCommandsInterface.Provided</w:t>
       </w:r>
-      <w:proofErr w:type="spellEnd"/>
       <w:r>
         <w:rPr>
           <w:lang w:val="en-US"/>
@@ -3644,7 +3248,7 @@
     </w:p>
     <w:p>
       <w:pPr>
-        <w:pStyle w:val="ListParagraph"/>
+        <w:pStyle w:val="Listaszerbekezds"/>
         <w:numPr>
           <w:ilvl w:val="0"/>
           <w:numId w:val="12"/>
@@ -3653,7 +3257,6 @@
           <w:lang w:val="en-US"/>
         </w:rPr>
       </w:pPr>
-      <w:proofErr w:type="spellStart"/>
       <w:r>
         <w:rPr>
           <w:i/>
@@ -3661,7 +3264,6 @@
         </w:rPr>
         <w:t>LightCommandsInterface.Required</w:t>
       </w:r>
-      <w:proofErr w:type="spellEnd"/>
       <w:r>
         <w:rPr>
           <w:lang w:val="en-US"/>
@@ -3706,7 +3308,6 @@
         </w:rPr>
         <w:t xml:space="preserve">The </w:t>
       </w:r>
-      <w:proofErr w:type="spellStart"/>
       <w:r>
         <w:rPr>
           <w:i/>
@@ -3714,7 +3315,6 @@
         </w:rPr>
         <w:t>CommandListener</w:t>
       </w:r>
-      <w:proofErr w:type="spellEnd"/>
       <w:r>
         <w:rPr>
           <w:lang w:val="en-US"/>
@@ -3735,7 +3335,6 @@
         <w:lastRenderedPageBreak/>
         <w:t>The file also contains an initializer method (</w:t>
       </w:r>
-      <w:proofErr w:type="spellStart"/>
       <w:r>
         <w:rPr>
           <w:i/>
@@ -3743,7 +3342,6 @@
         </w:rPr>
         <w:t>init</w:t>
       </w:r>
-      <w:proofErr w:type="spellEnd"/>
       <w:r>
         <w:rPr>
           <w:lang w:val="en-US"/>
@@ -3781,7 +3379,6 @@
         </w:rPr>
         <w:t>There are two test cases in the file. The first one (</w:t>
       </w:r>
-      <w:proofErr w:type="spellStart"/>
       <w:r>
         <w:rPr>
           <w:i/>
@@ -3789,7 +3386,6 @@
         </w:rPr>
         <w:t>greenAtStart</w:t>
       </w:r>
-      <w:proofErr w:type="spellEnd"/>
       <w:r>
         <w:rPr>
           <w:lang w:val="en-US"/>
@@ -3821,7 +3417,6 @@
         </w:rPr>
         <w:t xml:space="preserve"> should emit a </w:t>
       </w:r>
-      <w:proofErr w:type="spellStart"/>
       <w:r>
         <w:rPr>
           <w:i/>
@@ -3829,7 +3424,6 @@
         </w:rPr>
         <w:t>displayRed</w:t>
       </w:r>
-      <w:proofErr w:type="spellEnd"/>
       <w:r>
         <w:rPr>
           <w:lang w:val="en-US"/>
@@ -3875,7 +3469,6 @@
         </w:rPr>
         <w:t xml:space="preserve"> should raise the </w:t>
       </w:r>
-      <w:proofErr w:type="spellStart"/>
       <w:r>
         <w:rPr>
           <w:i/>
@@ -3883,7 +3476,6 @@
         </w:rPr>
         <w:t>displayGreen</w:t>
       </w:r>
-      <w:proofErr w:type="spellEnd"/>
       <w:r>
         <w:rPr>
           <w:lang w:val="en-US"/>
@@ -3915,15 +3507,39 @@
         </w:rPr>
         <w:t xml:space="preserve">. There is also a </w:t>
       </w:r>
-      <w:proofErr w:type="spellStart"/>
-      <w:r>
-        <w:rPr>
-          <w:i/>
-          <w:lang w:val="en-US"/>
-        </w:rPr>
-        <w:t>runCycle</w:t>
-      </w:r>
-      <w:proofErr w:type="spellEnd"/>
+      <w:r>
+        <w:rPr>
+          <w:i/>
+          <w:lang w:val="en-US"/>
+        </w:rPr>
+        <w:t>runCycle()</w:t>
+      </w:r>
+      <w:r>
+        <w:rPr>
+          <w:lang w:val="en-US"/>
+        </w:rPr>
+        <w:t xml:space="preserve"> function that executes only a single cycle of the system, but that will leave internal signals in the channels.</w:t>
+      </w:r>
+    </w:p>
+    <w:p>
+      <w:pPr>
+        <w:rPr>
+          <w:lang w:val="en-US"/>
+        </w:rPr>
+      </w:pPr>
+      <w:r>
+        <w:rPr>
+          <w:lang w:val="en-US"/>
+        </w:rPr>
+        <w:t xml:space="preserve">The second test case is somewhat more complex and demonstrates the timed behavior of the implementation. Notice that we call the </w:t>
+      </w:r>
+      <w:r>
+        <w:rPr>
+          <w:i/>
+          <w:lang w:val="en-US"/>
+        </w:rPr>
+        <w:t>reset</w:t>
+      </w:r>
       <w:r>
         <w:rPr>
           <w:i/>
@@ -3935,39 +3551,6 @@
         <w:rPr>
           <w:lang w:val="en-US"/>
         </w:rPr>
-        <w:t xml:space="preserve"> function that executes only a single cycle of the system, but that will leave internal signals in the channels.</w:t>
-      </w:r>
-    </w:p>
-    <w:p>
-      <w:pPr>
-        <w:rPr>
-          <w:lang w:val="en-US"/>
-        </w:rPr>
-      </w:pPr>
-      <w:r>
-        <w:rPr>
-          <w:lang w:val="en-US"/>
-        </w:rPr>
-        <w:t xml:space="preserve">The second test case is somewhat more complex and demonstrates the timed behavior of the implementation. Notice that we call the </w:t>
-      </w:r>
-      <w:r>
-        <w:rPr>
-          <w:i/>
-          <w:lang w:val="en-US"/>
-        </w:rPr>
-        <w:t>reset</w:t>
-      </w:r>
-      <w:r>
-        <w:rPr>
-          <w:i/>
-          <w:lang w:val="en-US"/>
-        </w:rPr>
-        <w:t>()</w:t>
-      </w:r>
-      <w:r>
-        <w:rPr>
-          <w:lang w:val="en-US"/>
-        </w:rPr>
         <w:t xml:space="preserve"> method after registering the listener to reinitialize the component and therefore receive the first entry events as well.</w:t>
       </w:r>
     </w:p>
@@ -4014,7 +3597,7 @@
     </w:p>
     <w:p>
       <w:pPr>
-        <w:pStyle w:val="Heading1"/>
+        <w:pStyle w:val="Cmsor1"/>
         <w:rPr>
           <w:lang w:val="en-US"/>
         </w:rPr>
@@ -4056,15 +3639,7 @@
           <w:i/>
           <w:lang w:val="en-US"/>
         </w:rPr>
-        <w:t>/model/</w:t>
-      </w:r>
-      <w:proofErr w:type="spellStart"/>
-      <w:r>
-        <w:rPr>
-          <w:i/>
-          <w:lang w:val="en-US"/>
-        </w:rPr>
-        <w:t>Crossroad.</w:t>
+        <w:t>/model/Crossroad.</w:t>
       </w:r>
       <w:r>
         <w:rPr>
@@ -4073,7 +3648,6 @@
         </w:rPr>
         <w:t>gcd</w:t>
       </w:r>
-      <w:proofErr w:type="spellEnd"/>
       <w:r>
         <w:rPr>
           <w:lang w:val="en-US"/>
@@ -4106,7 +3680,6 @@
         </w:rPr>
         <w:t xml:space="preserve">, which contains a model that can be opened with UPPAAL, and </w:t>
       </w:r>
-      <w:proofErr w:type="spellStart"/>
       <w:r>
         <w:rPr>
           <w:i/>
@@ -4114,7 +3687,6 @@
         </w:rPr>
         <w:t>Crossroad.q</w:t>
       </w:r>
-      <w:proofErr w:type="spellEnd"/>
       <w:r>
         <w:rPr>
           <w:lang w:val="en-US"/>
@@ -4285,15 +3857,7 @@
           <w:i/>
           <w:lang w:val="en-US"/>
         </w:rPr>
-        <w:t>/model/</w:t>
-      </w:r>
-      <w:proofErr w:type="spellStart"/>
-      <w:r>
-        <w:rPr>
-          <w:i/>
-          <w:lang w:val="en-US"/>
-        </w:rPr>
-        <w:t>Crossroad.</w:t>
+        <w:t>/model/Crossroad.</w:t>
       </w:r>
       <w:r>
         <w:rPr>
@@ -4302,7 +3866,6 @@
         </w:rPr>
         <w:t>gcd</w:t>
       </w:r>
-      <w:proofErr w:type="spellEnd"/>
       <w:r>
         <w:rPr>
           <w:lang w:val="en-US"/>
@@ -4604,7 +4167,7 @@
     </w:p>
     <w:p>
       <w:pPr>
-        <w:pStyle w:val="Heading1"/>
+        <w:pStyle w:val="Cmsor1"/>
         <w:rPr>
           <w:lang w:val="en-US"/>
         </w:rPr>
@@ -4678,7 +4241,7 @@
     </w:p>
     <w:p>
       <w:pPr>
-        <w:pStyle w:val="ListParagraph"/>
+        <w:pStyle w:val="Listaszerbekezds"/>
         <w:numPr>
           <w:ilvl w:val="0"/>
           <w:numId w:val="13"/>
@@ -4706,21 +4269,12 @@
         </w:rPr>
         <w:t xml:space="preserve"> </w:t>
       </w:r>
-      <w:proofErr w:type="spellStart"/>
-      <w:r>
-        <w:rPr>
-          <w:i/>
-          <w:lang w:val="en-US"/>
-        </w:rPr>
-        <w:t>componentId</w:t>
-      </w:r>
-      <w:proofErr w:type="spellEnd"/>
-      <w:r>
-        <w:rPr>
-          <w:i/>
-          <w:lang w:val="en-US"/>
-        </w:rPr>
-        <w:t xml:space="preserve"> </w:t>
+      <w:r>
+        <w:rPr>
+          <w:i/>
+          <w:lang w:val="en-US"/>
+        </w:rPr>
+        <w:t xml:space="preserve">componentId </w:t>
       </w:r>
       <w:r>
         <w:rPr>
@@ -4775,7 +4329,7 @@
     </w:p>
     <w:p>
       <w:pPr>
-        <w:pStyle w:val="ListParagraph"/>
+        <w:pStyle w:val="Listaszerbekezds"/>
         <w:numPr>
           <w:ilvl w:val="1"/>
           <w:numId w:val="13"/>
@@ -4806,7 +4360,7 @@
     </w:p>
     <w:p>
       <w:pPr>
-        <w:pStyle w:val="ListParagraph"/>
+        <w:pStyle w:val="Listaszerbekezds"/>
         <w:numPr>
           <w:ilvl w:val="2"/>
           <w:numId w:val="13"/>
@@ -4837,7 +4391,7 @@
     </w:p>
     <w:p>
       <w:pPr>
-        <w:pStyle w:val="ListParagraph"/>
+        <w:pStyle w:val="Listaszerbekezds"/>
         <w:numPr>
           <w:ilvl w:val="2"/>
           <w:numId w:val="13"/>
@@ -4892,7 +4446,7 @@
     </w:p>
     <w:p>
       <w:pPr>
-        <w:pStyle w:val="ListParagraph"/>
+        <w:pStyle w:val="Listaszerbekezds"/>
         <w:numPr>
           <w:ilvl w:val="2"/>
           <w:numId w:val="13"/>
@@ -4923,7 +4477,7 @@
     </w:p>
     <w:p>
       <w:pPr>
-        <w:pStyle w:val="ListParagraph"/>
+        <w:pStyle w:val="Listaszerbekezds"/>
         <w:numPr>
           <w:ilvl w:val="1"/>
           <w:numId w:val="13"/>
@@ -4954,7 +4508,7 @@
     </w:p>
     <w:p>
       <w:pPr>
-        <w:pStyle w:val="ListParagraph"/>
+        <w:pStyle w:val="Listaszerbekezds"/>
         <w:numPr>
           <w:ilvl w:val="2"/>
           <w:numId w:val="13"/>
@@ -4997,7 +4551,7 @@
     </w:p>
     <w:p>
       <w:pPr>
-        <w:pStyle w:val="ListParagraph"/>
+        <w:pStyle w:val="Listaszerbekezds"/>
         <w:numPr>
           <w:ilvl w:val="2"/>
           <w:numId w:val="13"/>
@@ -5084,7 +4638,7 @@
     </w:p>
     <w:p>
       <w:pPr>
-        <w:pStyle w:val="ListParagraph"/>
+        <w:pStyle w:val="Listaszerbekezds"/>
         <w:numPr>
           <w:ilvl w:val="0"/>
           <w:numId w:val="14"/>
@@ -5128,7 +4682,7 @@
     </w:p>
     <w:p>
       <w:pPr>
-        <w:pStyle w:val="ListParagraph"/>
+        <w:pStyle w:val="Listaszerbekezds"/>
         <w:numPr>
           <w:ilvl w:val="0"/>
           <w:numId w:val="14"/>
@@ -5159,7 +4713,7 @@
     </w:p>
     <w:p>
       <w:pPr>
-        <w:pStyle w:val="ListParagraph"/>
+        <w:pStyle w:val="Listaszerbekezds"/>
         <w:numPr>
           <w:ilvl w:val="0"/>
           <w:numId w:val="14"/>
@@ -5203,7 +4757,7 @@
     </w:p>
     <w:p>
       <w:pPr>
-        <w:pStyle w:val="ListParagraph"/>
+        <w:pStyle w:val="Listaszerbekezds"/>
         <w:numPr>
           <w:ilvl w:val="0"/>
           <w:numId w:val="14"/>
@@ -5246,7 +4800,7 @@
     </w:p>
     <w:p>
       <w:pPr>
-        <w:pStyle w:val="ListParagraph"/>
+        <w:pStyle w:val="Listaszerbekezds"/>
         <w:numPr>
           <w:ilvl w:val="0"/>
           <w:numId w:val="14"/>
@@ -5277,7 +4831,7 @@
     </w:p>
     <w:p>
       <w:pPr>
-        <w:pStyle w:val="ListParagraph"/>
+        <w:pStyle w:val="Listaszerbekezds"/>
         <w:numPr>
           <w:ilvl w:val="0"/>
           <w:numId w:val="14"/>
@@ -5519,7 +5073,7 @@
     </w:p>
     <w:p>
       <w:pPr>
-        <w:pStyle w:val="Heading1"/>
+        <w:pStyle w:val="Cmsor1"/>
         <w:rPr>
           <w:lang w:val="en-US"/>
         </w:rPr>
@@ -5572,15 +5126,7 @@
           <w:i/>
           <w:lang w:val="en-US"/>
         </w:rPr>
-        <w:t>/model/Controller/</w:t>
-      </w:r>
-      <w:proofErr w:type="spellStart"/>
-      <w:r>
-        <w:rPr>
-          <w:i/>
-          <w:lang w:val="en-US"/>
-        </w:rPr>
-        <w:t>Controller.sc</w:t>
+        <w:t>/model/Controller/Controller.sc</w:t>
       </w:r>
       <w:r>
         <w:rPr>
@@ -5589,40 +5135,11 @@
         </w:rPr>
         <w:t>t</w:t>
       </w:r>
-      <w:proofErr w:type="spellEnd"/>
-      <w:r>
-        <w:rPr>
-          <w:lang w:val="en-US"/>
-        </w:rPr>
-        <w:t xml:space="preserve"> </w:t>
-      </w:r>
-      <w:proofErr w:type="spellStart"/>
-      <w:r>
-        <w:rPr>
-          <w:lang w:val="en-US"/>
-        </w:rPr>
-        <w:t>Yakindu</w:t>
-      </w:r>
-      <w:proofErr w:type="spellEnd"/>
-      <w:r>
-        <w:rPr>
-          <w:lang w:val="en-US"/>
-        </w:rPr>
-        <w:t xml:space="preserve"> </w:t>
-      </w:r>
-      <w:proofErr w:type="spellStart"/>
-      <w:r>
-        <w:rPr>
-          <w:lang w:val="en-US"/>
-        </w:rPr>
-        <w:t>statechart</w:t>
-      </w:r>
-      <w:proofErr w:type="spellEnd"/>
-      <w:r>
-        <w:rPr>
-          <w:lang w:val="en-US"/>
-        </w:rPr>
-        <w:t xml:space="preserve"> to look like in the figure</w:t>
+      <w:r>
+        <w:rPr>
+          <w:lang w:val="en-US"/>
+        </w:rPr>
+        <w:t xml:space="preserve"> Yakindu statechart to look like in the figure</w:t>
       </w:r>
       <w:r>
         <w:rPr>
@@ -5667,17 +5184,8 @@
           <w:i/>
           <w:lang w:val="en-US"/>
         </w:rPr>
-        <w:t>/models/Controller/</w:t>
-      </w:r>
-      <w:proofErr w:type="spellStart"/>
-      <w:r>
-        <w:rPr>
-          <w:i/>
-          <w:lang w:val="en-US"/>
-        </w:rPr>
-        <w:t>Controller.ggen</w:t>
-      </w:r>
-      <w:proofErr w:type="spellEnd"/>
+        <w:t>/models/Controller/Controller.ggen</w:t>
+      </w:r>
       <w:r>
         <w:rPr>
           <w:lang w:val="en-US"/>
@@ -5715,15 +5223,7 @@
           <w:i/>
           <w:lang w:val="en-US"/>
         </w:rPr>
-        <w:t>/model/</w:t>
-      </w:r>
-      <w:proofErr w:type="spellStart"/>
-      <w:r>
-        <w:rPr>
-          <w:i/>
-          <w:lang w:val="en-US"/>
-        </w:rPr>
-        <w:t>Crossroad.</w:t>
+        <w:t>/model/Crossroad.</w:t>
       </w:r>
       <w:r>
         <w:rPr>
@@ -5732,7 +5232,6 @@
         </w:rPr>
         <w:t>gcd</w:t>
       </w:r>
-      <w:proofErr w:type="spellEnd"/>
       <w:r>
         <w:rPr>
           <w:lang w:val="en-US"/>
@@ -5770,15 +5269,7 @@
           <w:i/>
           <w:lang w:val="en-US"/>
         </w:rPr>
-        <w:t>/model/</w:t>
-      </w:r>
-      <w:proofErr w:type="spellStart"/>
-      <w:r>
-        <w:rPr>
-          <w:i/>
-          <w:lang w:val="en-US"/>
-        </w:rPr>
-        <w:t>Crossroad.</w:t>
+        <w:t>/model/Crossroad.</w:t>
       </w:r>
       <w:r>
         <w:rPr>
@@ -5787,7 +5278,6 @@
         </w:rPr>
         <w:t>gcd</w:t>
       </w:r>
-      <w:proofErr w:type="spellEnd"/>
       <w:r>
         <w:rPr>
           <w:lang w:val="en-US"/>
@@ -5899,7 +5389,7 @@
     </w:p>
     <w:p>
       <w:pPr>
-        <w:pStyle w:val="Heading1"/>
+        <w:pStyle w:val="Cmsor1"/>
         <w:rPr>
           <w:lang w:val="en-US"/>
         </w:rPr>
@@ -5939,7 +5429,7 @@
     </w:p>
     <w:p>
       <w:pPr>
-        <w:pStyle w:val="ListParagraph"/>
+        <w:pStyle w:val="Listaszerbekezds"/>
         <w:numPr>
           <w:ilvl w:val="0"/>
           <w:numId w:val="15"/>
@@ -5959,24 +5449,14 @@
           <w:i/>
           <w:lang w:val="en-US"/>
         </w:rPr>
-        <w:t>/model/Monitor/</w:t>
-      </w:r>
-      <w:proofErr w:type="spellStart"/>
-      <w:r>
-        <w:rPr>
-          <w:i/>
-          <w:lang w:val="en-US"/>
-        </w:rPr>
-        <w:t>Monitor.sct</w:t>
-      </w:r>
-      <w:proofErr w:type="spellEnd"/>
+        <w:t>/model/Monitor/Monitor.sct</w:t>
+      </w:r>
       <w:r>
         <w:rPr>
           <w:lang w:val="en-US"/>
         </w:rPr>
         <w:t xml:space="preserve">. The monitor checks the new requirement of not emitting two consecutive </w:t>
       </w:r>
-      <w:proofErr w:type="spellStart"/>
       <w:r>
         <w:rPr>
           <w:i/>
@@ -5984,14 +5464,12 @@
         </w:rPr>
         <w:t>displayRed</w:t>
       </w:r>
-      <w:proofErr w:type="spellEnd"/>
       <w:r>
         <w:rPr>
           <w:lang w:val="en-US"/>
         </w:rPr>
         <w:t xml:space="preserve"> or </w:t>
       </w:r>
-      <w:proofErr w:type="spellStart"/>
       <w:r>
         <w:rPr>
           <w:i/>
@@ -5999,7 +5477,6 @@
         </w:rPr>
         <w:t>displayGreen</w:t>
       </w:r>
-      <w:proofErr w:type="spellEnd"/>
       <w:r>
         <w:rPr>
           <w:lang w:val="en-US"/>
@@ -6033,7 +5510,7 @@
     </w:p>
     <w:p>
       <w:pPr>
-        <w:pStyle w:val="ListParagraph"/>
+        <w:pStyle w:val="Listaszerbekezds"/>
         <w:numPr>
           <w:ilvl w:val="0"/>
           <w:numId w:val="15"/>
@@ -6061,7 +5538,6 @@
         </w:rPr>
         <w:t xml:space="preserve"> named </w:t>
       </w:r>
-      <w:proofErr w:type="spellStart"/>
       <w:r>
         <w:rPr>
           <w:i/>
@@ -6069,7 +5545,6 @@
         </w:rPr>
         <w:t>Monitor.ggen</w:t>
       </w:r>
-      <w:proofErr w:type="spellEnd"/>
       <w:r>
         <w:rPr>
           <w:lang w:val="en-US"/>
@@ -6079,7 +5554,7 @@
     </w:p>
     <w:p>
       <w:pPr>
-        <w:pStyle w:val="ListParagraph"/>
+        <w:pStyle w:val="Listaszerbekezds"/>
         <w:numPr>
           <w:ilvl w:val="0"/>
           <w:numId w:val="15"/>
@@ -6097,7 +5572,7 @@
     </w:p>
     <w:p>
       <w:pPr>
-        <w:pStyle w:val="ListParagraph"/>
+        <w:pStyle w:val="Listaszerbekezds"/>
         <w:numPr>
           <w:ilvl w:val="0"/>
           <w:numId w:val="15"/>
@@ -6117,17 +5592,8 @@
           <w:i/>
           <w:lang w:val="en-US"/>
         </w:rPr>
-        <w:t>.</w:t>
-      </w:r>
-      <w:proofErr w:type="spellStart"/>
-      <w:r>
-        <w:rPr>
-          <w:i/>
-          <w:lang w:val="en-US"/>
-        </w:rPr>
-        <w:t>ggen</w:t>
-      </w:r>
-      <w:proofErr w:type="spellEnd"/>
+        <w:t>.ggen</w:t>
+      </w:r>
       <w:r>
         <w:rPr>
           <w:lang w:val="en-US"/>
@@ -6137,7 +5603,7 @@
     </w:p>
     <w:p>
       <w:pPr>
-        <w:pStyle w:val="ListParagraph"/>
+        <w:pStyle w:val="Listaszerbekezds"/>
         <w:numPr>
           <w:ilvl w:val="0"/>
           <w:numId w:val="15"/>
@@ -6157,15 +5623,7 @@
           <w:i/>
           <w:lang w:val="en-US"/>
         </w:rPr>
-        <w:t>/model/</w:t>
-      </w:r>
-      <w:proofErr w:type="spellStart"/>
-      <w:r>
-        <w:rPr>
-          <w:i/>
-          <w:lang w:val="en-US"/>
-        </w:rPr>
-        <w:t>Crossroad.</w:t>
+        <w:t>/model/Crossroad.</w:t>
       </w:r>
       <w:r>
         <w:rPr>
@@ -6174,7 +5632,6 @@
         </w:rPr>
         <w:t>gcd</w:t>
       </w:r>
-      <w:proofErr w:type="spellEnd"/>
       <w:r>
         <w:rPr>
           <w:lang w:val="en-US"/>
@@ -6184,7 +5641,7 @@
     </w:p>
     <w:p>
       <w:pPr>
-        <w:pStyle w:val="ListParagraph"/>
+        <w:pStyle w:val="Listaszerbekezds"/>
         <w:numPr>
           <w:ilvl w:val="0"/>
           <w:numId w:val="15"/>
@@ -6202,7 +5659,7 @@
     </w:p>
     <w:p>
       <w:pPr>
-        <w:pStyle w:val="ListParagraph"/>
+        <w:pStyle w:val="Listaszerbekezds"/>
         <w:numPr>
           <w:ilvl w:val="0"/>
           <w:numId w:val="15"/>
@@ -6220,7 +5677,7 @@
     </w:p>
     <w:p>
       <w:pPr>
-        <w:pStyle w:val="ListParagraph"/>
+        <w:pStyle w:val="Listaszerbekezds"/>
         <w:numPr>
           <w:ilvl w:val="0"/>
           <w:numId w:val="15"/>
@@ -6251,7 +5708,7 @@
     </w:p>
     <w:p>
       <w:pPr>
-        <w:pStyle w:val="ListParagraph"/>
+        <w:pStyle w:val="Listaszerbekezds"/>
         <w:numPr>
           <w:ilvl w:val="0"/>
           <w:numId w:val="15"/>
@@ -6271,7 +5728,7 @@
     </w:p>
     <w:p>
       <w:pPr>
-        <w:pStyle w:val="ListParagraph"/>
+        <w:pStyle w:val="Listaszerbekezds"/>
         <w:numPr>
           <w:ilvl w:val="0"/>
           <w:numId w:val="15"/>
@@ -6293,15 +5750,7 @@
           <w:i/>
           <w:lang w:val="en-US"/>
         </w:rPr>
-        <w:t>Create a new composite system (</w:t>
-      </w:r>
-      <w:proofErr w:type="spellStart"/>
-      <w:r>
-        <w:rPr>
-          <w:i/>
-          <w:lang w:val="en-US"/>
-        </w:rPr>
-        <w:t>MonitoredCrossroad.</w:t>
+        <w:t>Create a new composite system (MonitoredCrossroad.</w:t>
       </w:r>
       <w:r>
         <w:rPr>
@@ -6310,45 +5759,12 @@
         </w:rPr>
         <w:t>gcd</w:t>
       </w:r>
-      <w:proofErr w:type="spellEnd"/>
-      <w:r>
-        <w:rPr>
-          <w:i/>
-          <w:lang w:val="en-US"/>
-        </w:rPr>
-        <w:t xml:space="preserve">) consisting of a </w:t>
-      </w:r>
-      <w:proofErr w:type="spellStart"/>
-      <w:r>
-        <w:rPr>
-          <w:i/>
-          <w:lang w:val="en-US"/>
-        </w:rPr>
-        <w:t>CrossroadComponent</w:t>
-      </w:r>
-      <w:proofErr w:type="spellEnd"/>
-      <w:r>
-        <w:rPr>
-          <w:i/>
-          <w:lang w:val="en-US"/>
-        </w:rPr>
-        <w:t xml:space="preserve"> (defined during the tutorial, without the Monitor) and a Monitor component attached to one of the traffic light outputs and its error port published as a system port. Generate the implementation and the formal model, then check if the Monitor can reach the error state, and also if the crossroad controller can reach the </w:t>
-      </w:r>
-      <w:proofErr w:type="spellStart"/>
-      <w:r>
-        <w:rPr>
-          <w:i/>
-          <w:lang w:val="en-US"/>
-        </w:rPr>
-        <w:t>SecondaryPrepares</w:t>
-      </w:r>
-      <w:proofErr w:type="spellEnd"/>
-      <w:r>
-        <w:rPr>
-          <w:i/>
-          <w:lang w:val="en-US"/>
-        </w:rPr>
-        <w:t xml:space="preserve"> state.</w:t>
+      <w:r>
+        <w:rPr>
+          <w:i/>
+          <w:lang w:val="en-US"/>
+        </w:rPr>
+        <w:t>) consisting of a CrossroadComponent (defined during the tutorial, without the Monitor) and a Monitor component attached to one of the traffic light outputs and its error port published as a system port. Generate the implementation and the formal model, then check if the Monitor can reach the error state, and also if the crossroad controller can reach the SecondaryPrepares state.</w:t>
       </w:r>
     </w:p>
     <w:sectPr>
@@ -6416,7 +5832,7 @@
         </w:tcPr>
         <w:p>
           <w:pPr>
-            <w:pStyle w:val="Footer"/>
+            <w:pStyle w:val="llb"/>
             <w:tabs>
               <w:tab w:val="clear" w:pos="4703"/>
             </w:tabs>
@@ -6499,7 +5915,7 @@
         </w:tcPr>
         <w:p>
           <w:pPr>
-            <w:pStyle w:val="Footer"/>
+            <w:pStyle w:val="llb"/>
             <w:tabs>
               <w:tab w:val="clear" w:pos="4703"/>
             </w:tabs>
@@ -6639,7 +6055,7 @@
   </w:tbl>
   <w:p>
     <w:pPr>
-      <w:pStyle w:val="Footer"/>
+      <w:pStyle w:val="llb"/>
     </w:pPr>
   </w:p>
 </w:ftr>
@@ -6671,7 +6087,7 @@
         </w:tcPr>
         <w:p>
           <w:pPr>
-            <w:pStyle w:val="Footer"/>
+            <w:pStyle w:val="llb"/>
             <w:tabs>
               <w:tab w:val="clear" w:pos="4703"/>
             </w:tabs>
@@ -6754,7 +6170,7 @@
         </w:tcPr>
         <w:p>
           <w:pPr>
-            <w:pStyle w:val="Footer"/>
+            <w:pStyle w:val="llb"/>
             <w:tabs>
               <w:tab w:val="clear" w:pos="4703"/>
             </w:tabs>
@@ -6894,7 +6310,7 @@
   </w:tbl>
   <w:p>
     <w:pPr>
-      <w:pStyle w:val="Footer"/>
+      <w:pStyle w:val="llb"/>
     </w:pPr>
   </w:p>
 </w:ftr>
@@ -6929,7 +6345,7 @@
 <w:hdr xmlns:wpc="http://schemas.microsoft.com/office/word/2010/wordprocessingCanvas" xmlns:cx="http://schemas.microsoft.com/office/drawing/2014/chartex" xmlns:cx1="http://schemas.microsoft.com/office/drawing/2015/9/8/chartex" xmlns:cx2="http://schemas.microsoft.com/office/drawing/2015/10/21/chartex" xmlns:cx3="http://schemas.microsoft.com/office/drawing/2016/5/9/chartex" xmlns:cx4="http://schemas.microsoft.com/office/drawing/2016/5/10/chartex" xmlns:cx5="http://schemas.microsoft.com/office/drawing/2016/5/11/chartex" xmlns:cx6="http://schemas.microsoft.com/office/drawing/2016/5/12/chartex" xmlns:cx7="http://schemas.microsoft.com/office/drawing/2016/5/13/chartex" xmlns:cx8="http://schemas.microsoft.com/office/drawing/2016/5/14/chartex" xmlns:mc="http://schemas.openxmlformats.org/markup-compatibility/2006" xmlns:aink="http://schemas.microsoft.com/office/drawing/2016/ink" xmlns:am3d="http://schemas.microsoft.com/office/drawing/2017/model3d" xmlns:o="urn:schemas-microsoft-com:office:office" xmlns:oel="http://schemas.microsoft.com/office/2019/extlst" xmlns:r="http://schemas.openxmlformats.org/officeDocument/2006/relationships" xmlns:m="http://schemas.openxmlformats.org/officeDocument/2006/math" xmlns:v="urn:schemas-microsoft-com:vml" xmlns:wp14="http://schemas.microsoft.com/office/word/2010/wordprocessingDrawing" xmlns:wp="http://schemas.openxmlformats.org/drawingml/2006/wordprocessingDrawing" xmlns:w10="urn:schemas-microsoft-com:office:word" xmlns:w="http://schemas.openxmlformats.org/wordprocessingml/2006/main" xmlns:w14="http://schemas.microsoft.com/office/word/2010/wordml" xmlns:w15="http://schemas.microsoft.com/office/word/2012/wordml" xmlns:w16cex="http://schemas.microsoft.com/office/word/2018/wordml/cex" xmlns:w16cid="http://schemas.microsoft.com/office/word/2016/wordml/cid" xmlns:w16="http://schemas.microsoft.com/office/word/2018/wordml" xmlns:w16sdtdh="http://schemas.microsoft.com/office/word/2020/wordml/sdtdatahash" xmlns:w16se="http://schemas.microsoft.com/office/word/2015/wordml/symex" xmlns:wpg="http://schemas.microsoft.com/office/word/2010/wordprocessingGroup" xmlns:wpi="http://schemas.microsoft.com/office/word/2010/wordprocessingInk" xmlns:wne="http://schemas.microsoft.com/office/word/2006/wordml" xmlns:wps="http://schemas.microsoft.com/office/word/2010/wordprocessingShape" mc:Ignorable="w14 w15 w16se w16cid w16 w16cex w16sdtdh wp14">
   <w:p>
     <w:pPr>
-      <w:pStyle w:val="Header"/>
+      <w:pStyle w:val="lfej"/>
     </w:pPr>
     <w:r>
       <w:rPr>
@@ -7001,11 +6417,10 @@
                             <w:dataBinding w:prefixMappings="xmlns:ns0='http://purl.org/dc/elements/1.1/' xmlns:ns1='http://schemas.openxmlformats.org/package/2006/metadata/core-properties' " w:xpath="/ns1:coreProperties[1]/ns0:title[1]" w:storeItemID="{6C3C8BC8-F283-45AE-878A-BAB7291924A1}"/>
                             <w:text/>
                           </w:sdtPr>
-                          <w:sdtEndPr/>
                           <w:sdtContent>
                             <w:p>
                               <w:pPr>
-                                <w:pStyle w:val="Header"/>
+                                <w:pStyle w:val="lfej"/>
                                 <w:shd w:val="clear" w:color="auto" w:fill="0B910B"/>
                                 <w:tabs>
                                   <w:tab w:val="clear" w:pos="4703"/>
@@ -7021,81 +6436,8 @@
                                   <w:rFonts w:asciiTheme="majorHAnsi" w:hAnsiTheme="majorHAnsi" w:cstheme="majorHAnsi"/>
                                   <w:color w:val="FFFFFF" w:themeColor="background1"/>
                                 </w:rPr>
-                                <w:t xml:space="preserve">Gamma </w:t>
+                                <w:t>Gamma Statechart Composition Framework – User Guide &amp; Tutorial</w:t>
                               </w:r>
-                              <w:proofErr w:type="spellStart"/>
-                              <w:r>
-                                <w:rPr>
-                                  <w:rFonts w:asciiTheme="majorHAnsi" w:hAnsiTheme="majorHAnsi" w:cstheme="majorHAnsi"/>
-                                  <w:color w:val="FFFFFF" w:themeColor="background1"/>
-                                </w:rPr>
-                                <w:t>Statechart</w:t>
-                              </w:r>
-                              <w:proofErr w:type="spellEnd"/>
-                              <w:r>
-                                <w:rPr>
-                                  <w:rFonts w:asciiTheme="majorHAnsi" w:hAnsiTheme="majorHAnsi" w:cstheme="majorHAnsi"/>
-                                  <w:color w:val="FFFFFF" w:themeColor="background1"/>
-                                </w:rPr>
-                                <w:t xml:space="preserve"> </w:t>
-                              </w:r>
-                              <w:proofErr w:type="spellStart"/>
-                              <w:r>
-                                <w:rPr>
-                                  <w:rFonts w:asciiTheme="majorHAnsi" w:hAnsiTheme="majorHAnsi" w:cstheme="majorHAnsi"/>
-                                  <w:color w:val="FFFFFF" w:themeColor="background1"/>
-                                </w:rPr>
-                                <w:t>Composition</w:t>
-                              </w:r>
-                              <w:proofErr w:type="spellEnd"/>
-                              <w:r>
-                                <w:rPr>
-                                  <w:rFonts w:asciiTheme="majorHAnsi" w:hAnsiTheme="majorHAnsi" w:cstheme="majorHAnsi"/>
-                                  <w:color w:val="FFFFFF" w:themeColor="background1"/>
-                                </w:rPr>
-                                <w:t xml:space="preserve"> Framework – </w:t>
-                              </w:r>
-                              <w:proofErr w:type="spellStart"/>
-                              <w:r>
-                                <w:rPr>
-                                  <w:rFonts w:asciiTheme="majorHAnsi" w:hAnsiTheme="majorHAnsi" w:cstheme="majorHAnsi"/>
-                                  <w:color w:val="FFFFFF" w:themeColor="background1"/>
-                                </w:rPr>
-                                <w:t>User</w:t>
-                              </w:r>
-                              <w:proofErr w:type="spellEnd"/>
-                              <w:r>
-                                <w:rPr>
-                                  <w:rFonts w:asciiTheme="majorHAnsi" w:hAnsiTheme="majorHAnsi" w:cstheme="majorHAnsi"/>
-                                  <w:color w:val="FFFFFF" w:themeColor="background1"/>
-                                </w:rPr>
-                                <w:t xml:space="preserve"> </w:t>
-                              </w:r>
-                              <w:proofErr w:type="spellStart"/>
-                              <w:r>
-                                <w:rPr>
-                                  <w:rFonts w:asciiTheme="majorHAnsi" w:hAnsiTheme="majorHAnsi" w:cstheme="majorHAnsi"/>
-                                  <w:color w:val="FFFFFF" w:themeColor="background1"/>
-                                </w:rPr>
-                                <w:t>Guide</w:t>
-                              </w:r>
-                              <w:proofErr w:type="spellEnd"/>
-                              <w:r>
-                                <w:rPr>
-                                  <w:rFonts w:asciiTheme="majorHAnsi" w:hAnsiTheme="majorHAnsi" w:cstheme="majorHAnsi"/>
-                                  <w:color w:val="FFFFFF" w:themeColor="background1"/>
-                                </w:rPr>
-                                <w:t xml:space="preserve"> &amp; </w:t>
-                              </w:r>
-                              <w:proofErr w:type="spellStart"/>
-                              <w:r>
-                                <w:rPr>
-                                  <w:rFonts w:asciiTheme="majorHAnsi" w:hAnsiTheme="majorHAnsi" w:cstheme="majorHAnsi"/>
-                                  <w:color w:val="FFFFFF" w:themeColor="background1"/>
-                                </w:rPr>
-                                <w:t>Tutorial</w:t>
-                              </w:r>
-                              <w:proofErr w:type="spellEnd"/>
                             </w:p>
                           </w:sdtContent>
                         </w:sdt>
@@ -7136,11 +6478,10 @@
                       <w:dataBinding w:prefixMappings="xmlns:ns0='http://purl.org/dc/elements/1.1/' xmlns:ns1='http://schemas.openxmlformats.org/package/2006/metadata/core-properties' " w:xpath="/ns1:coreProperties[1]/ns0:title[1]" w:storeItemID="{6C3C8BC8-F283-45AE-878A-BAB7291924A1}"/>
                       <w:text/>
                     </w:sdtPr>
-                    <w:sdtEndPr/>
                     <w:sdtContent>
                       <w:p>
                         <w:pPr>
-                          <w:pStyle w:val="Header"/>
+                          <w:pStyle w:val="lfej"/>
                           <w:shd w:val="clear" w:color="auto" w:fill="0B910B"/>
                           <w:tabs>
                             <w:tab w:val="clear" w:pos="4703"/>
@@ -7156,81 +6497,8 @@
                             <w:rFonts w:asciiTheme="majorHAnsi" w:hAnsiTheme="majorHAnsi" w:cstheme="majorHAnsi"/>
                             <w:color w:val="FFFFFF" w:themeColor="background1"/>
                           </w:rPr>
-                          <w:t xml:space="preserve">Gamma </w:t>
+                          <w:t>Gamma Statechart Composition Framework – User Guide &amp; Tutorial</w:t>
                         </w:r>
-                        <w:proofErr w:type="spellStart"/>
-                        <w:r>
-                          <w:rPr>
-                            <w:rFonts w:asciiTheme="majorHAnsi" w:hAnsiTheme="majorHAnsi" w:cstheme="majorHAnsi"/>
-                            <w:color w:val="FFFFFF" w:themeColor="background1"/>
-                          </w:rPr>
-                          <w:t>Statechart</w:t>
-                        </w:r>
-                        <w:proofErr w:type="spellEnd"/>
-                        <w:r>
-                          <w:rPr>
-                            <w:rFonts w:asciiTheme="majorHAnsi" w:hAnsiTheme="majorHAnsi" w:cstheme="majorHAnsi"/>
-                            <w:color w:val="FFFFFF" w:themeColor="background1"/>
-                          </w:rPr>
-                          <w:t xml:space="preserve"> </w:t>
-                        </w:r>
-                        <w:proofErr w:type="spellStart"/>
-                        <w:r>
-                          <w:rPr>
-                            <w:rFonts w:asciiTheme="majorHAnsi" w:hAnsiTheme="majorHAnsi" w:cstheme="majorHAnsi"/>
-                            <w:color w:val="FFFFFF" w:themeColor="background1"/>
-                          </w:rPr>
-                          <w:t>Composition</w:t>
-                        </w:r>
-                        <w:proofErr w:type="spellEnd"/>
-                        <w:r>
-                          <w:rPr>
-                            <w:rFonts w:asciiTheme="majorHAnsi" w:hAnsiTheme="majorHAnsi" w:cstheme="majorHAnsi"/>
-                            <w:color w:val="FFFFFF" w:themeColor="background1"/>
-                          </w:rPr>
-                          <w:t xml:space="preserve"> Framework – </w:t>
-                        </w:r>
-                        <w:proofErr w:type="spellStart"/>
-                        <w:r>
-                          <w:rPr>
-                            <w:rFonts w:asciiTheme="majorHAnsi" w:hAnsiTheme="majorHAnsi" w:cstheme="majorHAnsi"/>
-                            <w:color w:val="FFFFFF" w:themeColor="background1"/>
-                          </w:rPr>
-                          <w:t>User</w:t>
-                        </w:r>
-                        <w:proofErr w:type="spellEnd"/>
-                        <w:r>
-                          <w:rPr>
-                            <w:rFonts w:asciiTheme="majorHAnsi" w:hAnsiTheme="majorHAnsi" w:cstheme="majorHAnsi"/>
-                            <w:color w:val="FFFFFF" w:themeColor="background1"/>
-                          </w:rPr>
-                          <w:t xml:space="preserve"> </w:t>
-                        </w:r>
-                        <w:proofErr w:type="spellStart"/>
-                        <w:r>
-                          <w:rPr>
-                            <w:rFonts w:asciiTheme="majorHAnsi" w:hAnsiTheme="majorHAnsi" w:cstheme="majorHAnsi"/>
-                            <w:color w:val="FFFFFF" w:themeColor="background1"/>
-                          </w:rPr>
-                          <w:t>Guide</w:t>
-                        </w:r>
-                        <w:proofErr w:type="spellEnd"/>
-                        <w:r>
-                          <w:rPr>
-                            <w:rFonts w:asciiTheme="majorHAnsi" w:hAnsiTheme="majorHAnsi" w:cstheme="majorHAnsi"/>
-                            <w:color w:val="FFFFFF" w:themeColor="background1"/>
-                          </w:rPr>
-                          <w:t xml:space="preserve"> &amp; </w:t>
-                        </w:r>
-                        <w:proofErr w:type="spellStart"/>
-                        <w:r>
-                          <w:rPr>
-                            <w:rFonts w:asciiTheme="majorHAnsi" w:hAnsiTheme="majorHAnsi" w:cstheme="majorHAnsi"/>
-                            <w:color w:val="FFFFFF" w:themeColor="background1"/>
-                          </w:rPr>
-                          <w:t>Tutorial</w:t>
-                        </w:r>
-                        <w:proofErr w:type="spellEnd"/>
                       </w:p>
                     </w:sdtContent>
                   </w:sdt>
@@ -8049,7 +7317,7 @@
     <w:lvl w:ilvl="0" w:tplc="75361B4C">
       <w:start w:val="1"/>
       <w:numFmt w:val="decimal"/>
-      <w:pStyle w:val="Heading1"/>
+      <w:pStyle w:val="Cmsor1"/>
       <w:lvlText w:val="%1."/>
       <w:lvlJc w:val="left"/>
       <w:pPr>
@@ -9269,7 +8537,7 @@
     <w:lsdException w:name="Unresolved Mention" w:semiHidden="1" w:unhideWhenUsed="1"/>
     <w:lsdException w:name="Smart Link" w:semiHidden="1" w:unhideWhenUsed="1"/>
   </w:latentStyles>
-  <w:style w:type="paragraph" w:default="1" w:styleId="Normal">
+  <w:style w:type="paragraph" w:default="1" w:styleId="Norml">
     <w:name w:val="Normal"/>
     <w:qFormat/>
     <w:rsid w:val="00970EB4"/>
@@ -9277,11 +8545,11 @@
       <w:jc w:val="both"/>
     </w:pPr>
   </w:style>
-  <w:style w:type="paragraph" w:styleId="Heading1">
+  <w:style w:type="paragraph" w:styleId="Cmsor1">
     <w:name w:val="heading 1"/>
-    <w:basedOn w:val="Normal"/>
-    <w:next w:val="Normal"/>
-    <w:link w:val="Heading1Char"/>
+    <w:basedOn w:val="Norml"/>
+    <w:next w:val="Norml"/>
+    <w:link w:val="Cmsor1Char"/>
     <w:uiPriority w:val="9"/>
     <w:qFormat/>
     <w:rsid w:val="009119DE"/>
@@ -9302,11 +8570,11 @@
       <w:szCs w:val="32"/>
     </w:rPr>
   </w:style>
-  <w:style w:type="paragraph" w:styleId="Heading2">
+  <w:style w:type="paragraph" w:styleId="Cmsor2">
     <w:name w:val="heading 2"/>
-    <w:basedOn w:val="Normal"/>
-    <w:next w:val="Normal"/>
-    <w:link w:val="Heading2Char"/>
+    <w:basedOn w:val="Norml"/>
+    <w:next w:val="Norml"/>
+    <w:link w:val="Cmsor2Char"/>
     <w:uiPriority w:val="9"/>
     <w:unhideWhenUsed/>
     <w:qFormat/>
@@ -9324,11 +8592,11 @@
       <w:szCs w:val="26"/>
     </w:rPr>
   </w:style>
-  <w:style w:type="paragraph" w:styleId="Heading3">
+  <w:style w:type="paragraph" w:styleId="Cmsor3">
     <w:name w:val="heading 3"/>
-    <w:basedOn w:val="Normal"/>
-    <w:next w:val="Normal"/>
-    <w:link w:val="Heading3Char"/>
+    <w:basedOn w:val="Norml"/>
+    <w:next w:val="Norml"/>
+    <w:link w:val="Cmsor3Char"/>
     <w:uiPriority w:val="9"/>
     <w:unhideWhenUsed/>
     <w:qFormat/>
@@ -9346,13 +8614,13 @@
       <w:szCs w:val="24"/>
     </w:rPr>
   </w:style>
-  <w:style w:type="character" w:default="1" w:styleId="DefaultParagraphFont">
+  <w:style w:type="character" w:default="1" w:styleId="Bekezdsalapbettpusa">
     <w:name w:val="Default Paragraph Font"/>
     <w:uiPriority w:val="1"/>
     <w:semiHidden/>
     <w:unhideWhenUsed/>
   </w:style>
-  <w:style w:type="table" w:default="1" w:styleId="TableNormal">
+  <w:style w:type="table" w:default="1" w:styleId="Normltblzat">
     <w:name w:val="Normal Table"/>
     <w:uiPriority w:val="99"/>
     <w:semiHidden/>
@@ -9367,17 +8635,17 @@
       </w:tblCellMar>
     </w:tblPr>
   </w:style>
-  <w:style w:type="numbering" w:default="1" w:styleId="NoList">
+  <w:style w:type="numbering" w:default="1" w:styleId="Nemlista">
     <w:name w:val="No List"/>
     <w:uiPriority w:val="99"/>
     <w:semiHidden/>
     <w:unhideWhenUsed/>
   </w:style>
-  <w:style w:type="paragraph" w:styleId="Title">
+  <w:style w:type="paragraph" w:styleId="Cm">
     <w:name w:val="Title"/>
-    <w:basedOn w:val="Normal"/>
-    <w:next w:val="Normal"/>
-    <w:link w:val="TitleChar"/>
+    <w:basedOn w:val="Norml"/>
+    <w:next w:val="Norml"/>
+    <w:link w:val="CmChar"/>
     <w:uiPriority w:val="10"/>
     <w:qFormat/>
     <w:rsid w:val="00224603"/>
@@ -9393,10 +8661,10 @@
       <w:szCs w:val="56"/>
     </w:rPr>
   </w:style>
-  <w:style w:type="character" w:customStyle="1" w:styleId="TitleChar">
-    <w:name w:val="Title Char"/>
-    <w:basedOn w:val="DefaultParagraphFont"/>
-    <w:link w:val="Title"/>
+  <w:style w:type="character" w:customStyle="1" w:styleId="CmChar">
+    <w:name w:val="Cím Char"/>
+    <w:basedOn w:val="Bekezdsalapbettpusa"/>
+    <w:link w:val="Cm"/>
     <w:uiPriority w:val="10"/>
     <w:rsid w:val="00224603"/>
     <w:rPr>
@@ -9407,11 +8675,11 @@
       <w:szCs w:val="56"/>
     </w:rPr>
   </w:style>
-  <w:style w:type="paragraph" w:styleId="Subtitle">
+  <w:style w:type="paragraph" w:styleId="Alcm">
     <w:name w:val="Subtitle"/>
-    <w:basedOn w:val="Normal"/>
-    <w:next w:val="Normal"/>
-    <w:link w:val="SubtitleChar"/>
+    <w:basedOn w:val="Norml"/>
+    <w:next w:val="Norml"/>
+    <w:link w:val="AlcmChar"/>
     <w:uiPriority w:val="11"/>
     <w:qFormat/>
     <w:rsid w:val="00224603"/>
@@ -9426,10 +8694,10 @@
       <w:spacing w:val="15"/>
     </w:rPr>
   </w:style>
-  <w:style w:type="character" w:customStyle="1" w:styleId="SubtitleChar">
-    <w:name w:val="Subtitle Char"/>
-    <w:basedOn w:val="DefaultParagraphFont"/>
-    <w:link w:val="Subtitle"/>
+  <w:style w:type="character" w:customStyle="1" w:styleId="AlcmChar">
+    <w:name w:val="Alcím Char"/>
+    <w:basedOn w:val="Bekezdsalapbettpusa"/>
+    <w:link w:val="Alcm"/>
     <w:uiPriority w:val="11"/>
     <w:rsid w:val="00224603"/>
     <w:rPr>
@@ -9438,10 +8706,10 @@
       <w:spacing w:val="15"/>
     </w:rPr>
   </w:style>
-  <w:style w:type="character" w:customStyle="1" w:styleId="Heading1Char">
-    <w:name w:val="Heading 1 Char"/>
-    <w:basedOn w:val="DefaultParagraphFont"/>
-    <w:link w:val="Heading1"/>
+  <w:style w:type="character" w:customStyle="1" w:styleId="Cmsor1Char">
+    <w:name w:val="Címsor 1 Char"/>
+    <w:basedOn w:val="Bekezdsalapbettpusa"/>
+    <w:link w:val="Cmsor1"/>
     <w:uiPriority w:val="9"/>
     <w:rsid w:val="009119DE"/>
     <w:rPr>
@@ -9451,9 +8719,9 @@
       <w:szCs w:val="32"/>
     </w:rPr>
   </w:style>
-  <w:style w:type="paragraph" w:styleId="ListParagraph">
+  <w:style w:type="paragraph" w:styleId="Listaszerbekezds">
     <w:name w:val="List Paragraph"/>
-    <w:basedOn w:val="Normal"/>
+    <w:basedOn w:val="Norml"/>
     <w:uiPriority w:val="34"/>
     <w:qFormat/>
     <w:rsid w:val="001B2E85"/>
@@ -9462,9 +8730,9 @@
       <w:contextualSpacing/>
     </w:pPr>
   </w:style>
-  <w:style w:type="character" w:styleId="Hyperlink">
+  <w:style w:type="character" w:styleId="Hiperhivatkozs">
     <w:name w:val="Hyperlink"/>
-    <w:basedOn w:val="DefaultParagraphFont"/>
+    <w:basedOn w:val="Bekezdsalapbettpusa"/>
     <w:uiPriority w:val="99"/>
     <w:unhideWhenUsed/>
     <w:rsid w:val="00332599"/>
@@ -9473,10 +8741,10 @@
       <w:u w:val="single"/>
     </w:rPr>
   </w:style>
-  <w:style w:type="paragraph" w:styleId="Caption">
+  <w:style w:type="paragraph" w:styleId="Kpalrs">
     <w:name w:val="caption"/>
-    <w:basedOn w:val="Normal"/>
-    <w:next w:val="Normal"/>
+    <w:basedOn w:val="Norml"/>
+    <w:next w:val="Norml"/>
     <w:uiPriority w:val="35"/>
     <w:unhideWhenUsed/>
     <w:qFormat/>
@@ -9492,9 +8760,9 @@
       <w:szCs w:val="18"/>
     </w:rPr>
   </w:style>
-  <w:style w:type="table" w:styleId="TableGrid">
+  <w:style w:type="table" w:styleId="Rcsostblzat">
     <w:name w:val="Table Grid"/>
-    <w:basedOn w:val="TableNormal"/>
+    <w:basedOn w:val="Normltblzat"/>
     <w:uiPriority w:val="39"/>
     <w:rsid w:val="00975490"/>
     <w:pPr>
@@ -9511,10 +8779,10 @@
       </w:tblBorders>
     </w:tblPr>
   </w:style>
-  <w:style w:type="character" w:customStyle="1" w:styleId="Heading2Char">
-    <w:name w:val="Heading 2 Char"/>
-    <w:basedOn w:val="DefaultParagraphFont"/>
-    <w:link w:val="Heading2"/>
+  <w:style w:type="character" w:customStyle="1" w:styleId="Cmsor2Char">
+    <w:name w:val="Címsor 2 Char"/>
+    <w:basedOn w:val="Bekezdsalapbettpusa"/>
+    <w:link w:val="Cmsor2"/>
     <w:uiPriority w:val="9"/>
     <w:rsid w:val="00975490"/>
     <w:rPr>
@@ -9524,10 +8792,10 @@
       <w:szCs w:val="26"/>
     </w:rPr>
   </w:style>
-  <w:style w:type="paragraph" w:styleId="Header">
+  <w:style w:type="paragraph" w:styleId="lfej">
     <w:name w:val="header"/>
-    <w:basedOn w:val="Normal"/>
-    <w:link w:val="HeaderChar"/>
+    <w:basedOn w:val="Norml"/>
+    <w:link w:val="lfejChar"/>
     <w:uiPriority w:val="99"/>
     <w:unhideWhenUsed/>
     <w:rsid w:val="00C507EB"/>
@@ -9539,17 +8807,17 @@
       <w:spacing w:after="0" w:line="240" w:lineRule="auto"/>
     </w:pPr>
   </w:style>
-  <w:style w:type="character" w:customStyle="1" w:styleId="HeaderChar">
-    <w:name w:val="Header Char"/>
-    <w:basedOn w:val="DefaultParagraphFont"/>
-    <w:link w:val="Header"/>
+  <w:style w:type="character" w:customStyle="1" w:styleId="lfejChar">
+    <w:name w:val="Élőfej Char"/>
+    <w:basedOn w:val="Bekezdsalapbettpusa"/>
+    <w:link w:val="lfej"/>
     <w:uiPriority w:val="99"/>
     <w:rsid w:val="00C507EB"/>
   </w:style>
-  <w:style w:type="paragraph" w:styleId="Footer">
+  <w:style w:type="paragraph" w:styleId="llb">
     <w:name w:val="footer"/>
-    <w:basedOn w:val="Normal"/>
-    <w:link w:val="FooterChar"/>
+    <w:basedOn w:val="Norml"/>
+    <w:link w:val="llbChar"/>
     <w:uiPriority w:val="99"/>
     <w:unhideWhenUsed/>
     <w:rsid w:val="00C507EB"/>
@@ -9561,17 +8829,17 @@
       <w:spacing w:after="0" w:line="240" w:lineRule="auto"/>
     </w:pPr>
   </w:style>
-  <w:style w:type="character" w:customStyle="1" w:styleId="FooterChar">
-    <w:name w:val="Footer Char"/>
-    <w:basedOn w:val="DefaultParagraphFont"/>
-    <w:link w:val="Footer"/>
+  <w:style w:type="character" w:customStyle="1" w:styleId="llbChar">
+    <w:name w:val="Élőláb Char"/>
+    <w:basedOn w:val="Bekezdsalapbettpusa"/>
+    <w:link w:val="llb"/>
     <w:uiPriority w:val="99"/>
     <w:rsid w:val="00C507EB"/>
   </w:style>
-  <w:style w:type="paragraph" w:styleId="BalloonText">
+  <w:style w:type="paragraph" w:styleId="Buborkszveg">
     <w:name w:val="Balloon Text"/>
-    <w:basedOn w:val="Normal"/>
-    <w:link w:val="BalloonTextChar"/>
+    <w:basedOn w:val="Norml"/>
+    <w:link w:val="BuborkszvegChar"/>
     <w:uiPriority w:val="99"/>
     <w:semiHidden/>
     <w:unhideWhenUsed/>
@@ -9585,10 +8853,10 @@
       <w:szCs w:val="18"/>
     </w:rPr>
   </w:style>
-  <w:style w:type="character" w:customStyle="1" w:styleId="BalloonTextChar">
-    <w:name w:val="Balloon Text Char"/>
-    <w:basedOn w:val="DefaultParagraphFont"/>
-    <w:link w:val="BalloonText"/>
+  <w:style w:type="character" w:customStyle="1" w:styleId="BuborkszvegChar">
+    <w:name w:val="Buborékszöveg Char"/>
+    <w:basedOn w:val="Bekezdsalapbettpusa"/>
+    <w:link w:val="Buborkszveg"/>
     <w:uiPriority w:val="99"/>
     <w:semiHidden/>
     <w:rsid w:val="00B7440E"/>
@@ -9598,9 +8866,9 @@
       <w:szCs w:val="18"/>
     </w:rPr>
   </w:style>
-  <w:style w:type="character" w:styleId="FollowedHyperlink">
+  <w:style w:type="character" w:styleId="Mrltotthiperhivatkozs">
     <w:name w:val="FollowedHyperlink"/>
-    <w:basedOn w:val="DefaultParagraphFont"/>
+    <w:basedOn w:val="Bekezdsalapbettpusa"/>
     <w:uiPriority w:val="99"/>
     <w:semiHidden/>
     <w:unhideWhenUsed/>
@@ -9610,7 +8878,7 @@
       <w:u w:val="single"/>
     </w:rPr>
   </w:style>
-  <w:style w:type="paragraph" w:styleId="Revision">
+  <w:style w:type="paragraph" w:styleId="Vltozat">
     <w:name w:val="Revision"/>
     <w:hidden/>
     <w:uiPriority w:val="99"/>
@@ -9620,7 +8888,7 @@
       <w:spacing w:after="0" w:line="240" w:lineRule="auto"/>
     </w:pPr>
   </w:style>
-  <w:style w:type="paragraph" w:styleId="NoSpacing">
+  <w:style w:type="paragraph" w:styleId="Nincstrkz">
     <w:name w:val="No Spacing"/>
     <w:uiPriority w:val="1"/>
     <w:qFormat/>
@@ -9630,10 +8898,10 @@
       <w:jc w:val="both"/>
     </w:pPr>
   </w:style>
-  <w:style w:type="character" w:customStyle="1" w:styleId="Heading3Char">
-    <w:name w:val="Heading 3 Char"/>
-    <w:basedOn w:val="DefaultParagraphFont"/>
-    <w:link w:val="Heading3"/>
+  <w:style w:type="character" w:customStyle="1" w:styleId="Cmsor3Char">
+    <w:name w:val="Címsor 3 Char"/>
+    <w:basedOn w:val="Bekezdsalapbettpusa"/>
+    <w:link w:val="Cmsor3"/>
     <w:uiPriority w:val="9"/>
     <w:rsid w:val="00F7497E"/>
     <w:rPr>
@@ -9643,9 +8911,9 @@
       <w:szCs w:val="24"/>
     </w:rPr>
   </w:style>
-  <w:style w:type="character" w:styleId="Strong">
+  <w:style w:type="character" w:styleId="Kiemels2">
     <w:name w:val="Strong"/>
-    <w:basedOn w:val="DefaultParagraphFont"/>
+    <w:basedOn w:val="Bekezdsalapbettpusa"/>
     <w:uiPriority w:val="22"/>
     <w:qFormat/>
     <w:rsid w:val="00F7497E"/>
@@ -9654,9 +8922,9 @@
       <w:bCs/>
     </w:rPr>
   </w:style>
-  <w:style w:type="character" w:styleId="UnresolvedMention">
+  <w:style w:type="character" w:styleId="Feloldatlanmegemlts">
     <w:name w:val="Unresolved Mention"/>
-    <w:basedOn w:val="DefaultParagraphFont"/>
+    <w:basedOn w:val="Bekezdsalapbettpusa"/>
     <w:uiPriority w:val="99"/>
     <w:semiHidden/>
     <w:unhideWhenUsed/>

</xml_diff>

<commit_message>
Update version number in docs
</commit_message>
<xml_diff>
--- a/tutorial/docs/Gamma-core-tutorial.docx
+++ b/tutorial/docs/Gamma-core-tutorial.docx
@@ -173,12 +173,21 @@
         <w:t xml:space="preserve">, </w:t>
       </w:r>
       <w:hyperlink r:id="rId10" w:history="1">
+        <w:proofErr w:type="spellStart"/>
         <w:r>
           <w:rPr>
             <w:rStyle w:val="Hiperhivatkozs"/>
             <w:lang w:val="en-US"/>
           </w:rPr>
-          <w:t>Yakindu Statechart Tools</w:t>
+          <w:t>Yakindu</w:t>
+        </w:r>
+        <w:proofErr w:type="spellEnd"/>
+        <w:r>
+          <w:rPr>
+            <w:rStyle w:val="Hiperhivatkozs"/>
+            <w:lang w:val="en-US"/>
+          </w:rPr>
+          <w:t xml:space="preserve"> Statechart Tools</w:t>
         </w:r>
       </w:hyperlink>
       <w:r>
@@ -224,6 +233,7 @@
         <w:t xml:space="preserve"> and </w:t>
       </w:r>
       <w:hyperlink r:id="rId11" w:history="1">
+        <w:proofErr w:type="spellStart"/>
         <w:r>
           <w:rPr>
             <w:rStyle w:val="Hiperhivatkozs"/>
@@ -231,6 +241,7 @@
           </w:rPr>
           <w:t>PlantUML</w:t>
         </w:r>
+        <w:proofErr w:type="spellEnd"/>
       </w:hyperlink>
       <w:r>
         <w:rPr>
@@ -332,6 +343,7 @@
         </w:rPr>
         <w:t xml:space="preserve"> directory in the </w:t>
       </w:r>
+      <w:proofErr w:type="spellStart"/>
       <w:r>
         <w:rPr>
           <w:i/>
@@ -339,6 +351,7 @@
         </w:rPr>
         <w:t>dropins</w:t>
       </w:r>
+      <w:proofErr w:type="spellEnd"/>
       <w:r>
         <w:rPr>
           <w:lang w:val="en-US"/>
@@ -400,6 +413,7 @@
         </w:rPr>
         <w:t xml:space="preserve"> of the </w:t>
       </w:r>
+      <w:proofErr w:type="spellStart"/>
       <w:r>
         <w:rPr>
           <w:i/>
@@ -407,6 +421,7 @@
         </w:rPr>
         <w:t>dropins</w:t>
       </w:r>
+      <w:proofErr w:type="spellEnd"/>
       <w:r>
         <w:rPr>
           <w:lang w:val="en-US"/>
@@ -496,6 +511,8 @@
         </w:rPr>
         <w:t xml:space="preserve"> and look for entries starting with </w:t>
       </w:r>
+      <w:proofErr w:type="spellStart"/>
+      <w:proofErr w:type="gramStart"/>
       <w:r>
         <w:rPr>
           <w:i/>
@@ -503,6 +520,8 @@
         </w:rPr>
         <w:t>hu.bme.mit.gamma</w:t>
       </w:r>
+      <w:proofErr w:type="spellEnd"/>
+      <w:proofErr w:type="gramEnd"/>
       <w:r>
         <w:rPr>
           <w:lang w:val="en-US"/>
@@ -589,7 +608,21 @@
         <w:rPr>
           <w:lang w:val="en-US"/>
         </w:rPr>
-        <w:t xml:space="preserve">. In order to let </w:t>
+        <w:t xml:space="preserve">. </w:t>
+      </w:r>
+      <w:proofErr w:type="gramStart"/>
+      <w:r>
+        <w:rPr>
+          <w:lang w:val="en-US"/>
+        </w:rPr>
+        <w:t>In order to</w:t>
+      </w:r>
+      <w:proofErr w:type="gramEnd"/>
+      <w:r>
+        <w:rPr>
+          <w:lang w:val="en-US"/>
+        </w:rPr>
+        <w:t xml:space="preserve"> let </w:t>
       </w:r>
       <w:r>
         <w:rPr>
@@ -790,7 +823,21 @@
         <w:rPr>
           <w:lang w:val="en-US"/>
         </w:rPr>
-        <w:t xml:space="preserve"> You will see a number of existing artifacts, including a </w:t>
+        <w:t xml:space="preserve"> You will see </w:t>
+      </w:r>
+      <w:proofErr w:type="gramStart"/>
+      <w:r>
+        <w:rPr>
+          <w:lang w:val="en-US"/>
+        </w:rPr>
+        <w:t>a number of</w:t>
+      </w:r>
+      <w:proofErr w:type="gramEnd"/>
+      <w:r>
+        <w:rPr>
+          <w:lang w:val="en-US"/>
+        </w:rPr>
+        <w:t xml:space="preserve"> existing artifacts, including a </w:t>
       </w:r>
       <w:r>
         <w:rPr>
@@ -868,8 +915,33 @@
           <w:i/>
           <w:lang w:val="en-US"/>
         </w:rPr>
-        <w:t>/model/TrafficLight/TrafficLightCtrl.sct</w:t>
-      </w:r>
+        <w:t>/model/</w:t>
+      </w:r>
+      <w:proofErr w:type="spellStart"/>
+      <w:r>
+        <w:rPr>
+          <w:i/>
+          <w:lang w:val="en-US"/>
+        </w:rPr>
+        <w:t>TrafficLight</w:t>
+      </w:r>
+      <w:proofErr w:type="spellEnd"/>
+      <w:r>
+        <w:rPr>
+          <w:i/>
+          <w:lang w:val="en-US"/>
+        </w:rPr>
+        <w:t>/</w:t>
+      </w:r>
+      <w:proofErr w:type="spellStart"/>
+      <w:r>
+        <w:rPr>
+          <w:i/>
+          <w:lang w:val="en-US"/>
+        </w:rPr>
+        <w:t>TrafficLightCtrl.sct</w:t>
+      </w:r>
+      <w:proofErr w:type="spellEnd"/>
       <w:r>
         <w:rPr>
           <w:lang w:val="en-US"/>
@@ -894,8 +966,17 @@
           <w:i/>
           <w:lang w:val="en-US"/>
         </w:rPr>
-        <w:t>/model/Controller/Controller.sct</w:t>
-      </w:r>
+        <w:t>/model/Controller/</w:t>
+      </w:r>
+      <w:proofErr w:type="spellStart"/>
+      <w:r>
+        <w:rPr>
+          <w:i/>
+          <w:lang w:val="en-US"/>
+        </w:rPr>
+        <w:t>Controller.sct</w:t>
+      </w:r>
+      <w:proofErr w:type="spellEnd"/>
       <w:r>
         <w:rPr>
           <w:lang w:val="en-US"/>
@@ -934,6 +1015,7 @@
         </w:rPr>
         <w:t xml:space="preserve"> start from the </w:t>
       </w:r>
+      <w:proofErr w:type="gramStart"/>
       <w:r>
         <w:rPr>
           <w:i/>
@@ -941,6 +1023,7 @@
         </w:rPr>
         <w:t>Red</w:t>
       </w:r>
+      <w:proofErr w:type="gramEnd"/>
       <w:r>
         <w:rPr>
           <w:lang w:val="en-US"/>
@@ -999,6 +1082,7 @@
         </w:rPr>
         <w:t xml:space="preserve"> will react to the passing of time, so that it can decide which traffic light(s) to toggle in the given step. This strategy separates the responsibility of handling the lights (through the </w:t>
       </w:r>
+      <w:proofErr w:type="spellStart"/>
       <w:r>
         <w:rPr>
           <w:i/>
@@ -1006,6 +1090,7 @@
         </w:rPr>
         <w:t>LightCommands</w:t>
       </w:r>
+      <w:proofErr w:type="spellEnd"/>
       <w:r>
         <w:rPr>
           <w:lang w:val="en-US"/>
@@ -1164,8 +1249,17 @@
           <w:i/>
           <w:lang w:val="en-US"/>
         </w:rPr>
-        <w:t>/model/Monitor/Monitor.sct</w:t>
-      </w:r>
+        <w:t>/model/Monitor/</w:t>
+      </w:r>
+      <w:proofErr w:type="spellStart"/>
+      <w:r>
+        <w:rPr>
+          <w:i/>
+          <w:lang w:val="en-US"/>
+        </w:rPr>
+        <w:t>Monitor.sct</w:t>
+      </w:r>
+      <w:proofErr w:type="spellEnd"/>
       <w:r>
         <w:rPr>
           <w:lang w:val="en-US"/>
@@ -1310,14 +1404,42 @@
         <w:rPr>
           <w:lang w:val="en-US"/>
         </w:rPr>
-        <w:t xml:space="preserve">The interfaces used in the Yakindu statecharts of the controllers are defined separately. Ideally, the definition of the interfaces should be the first step in system design. Gamma supports this idea by </w:t>
+        <w:t xml:space="preserve">The interfaces used in the </w:t>
+      </w:r>
+      <w:proofErr w:type="spellStart"/>
+      <w:r>
+        <w:rPr>
+          <w:lang w:val="en-US"/>
+        </w:rPr>
+        <w:t>Yakindu</w:t>
+      </w:r>
+      <w:proofErr w:type="spellEnd"/>
+      <w:r>
+        <w:rPr>
+          <w:lang w:val="en-US"/>
+        </w:rPr>
+        <w:t xml:space="preserve"> statecharts of the controllers are defined separately. Ideally, the definition of the interfaces should be the first step in system design. Gamma supports this idea by </w:t>
       </w:r>
       <w:r>
         <w:rPr>
           <w:lang w:val="en-US"/>
         </w:rPr>
         <w:lastRenderedPageBreak/>
-        <w:t>letting us define the interfaces in an empty Yakindu statechart, then compiling them into the native modeling language of the tool.</w:t>
+        <w:t xml:space="preserve">letting us define the interfaces in an empty </w:t>
+      </w:r>
+      <w:proofErr w:type="spellStart"/>
+      <w:r>
+        <w:rPr>
+          <w:lang w:val="en-US"/>
+        </w:rPr>
+        <w:t>Yakindu</w:t>
+      </w:r>
+      <w:proofErr w:type="spellEnd"/>
+      <w:r>
+        <w:rPr>
+          <w:lang w:val="en-US"/>
+        </w:rPr>
+        <w:t xml:space="preserve"> statechart, then compiling them into the native modeling language of the tool.</w:t>
       </w:r>
     </w:p>
     <w:p>
@@ -1349,14 +1471,30 @@
           <w:i/>
           <w:lang w:val="en-US"/>
         </w:rPr>
-        <w:t>/model/Crossroad.</w:t>
-      </w:r>
-      <w:r>
-        <w:rPr>
-          <w:i/>
-          <w:lang w:val="en-US"/>
-        </w:rPr>
-        <w:t xml:space="preserve">gcd </w:t>
+        <w:t>/model/</w:t>
+      </w:r>
+      <w:proofErr w:type="spellStart"/>
+      <w:r>
+        <w:rPr>
+          <w:i/>
+          <w:lang w:val="en-US"/>
+        </w:rPr>
+        <w:t>Crossroad.</w:t>
+      </w:r>
+      <w:r>
+        <w:rPr>
+          <w:i/>
+          <w:lang w:val="en-US"/>
+        </w:rPr>
+        <w:t>gcd</w:t>
+      </w:r>
+      <w:proofErr w:type="spellEnd"/>
+      <w:r>
+        <w:rPr>
+          <w:i/>
+          <w:lang w:val="en-US"/>
+        </w:rPr>
+        <w:t xml:space="preserve"> </w:t>
       </w:r>
       <w:r>
         <w:rPr>
@@ -1446,6 +1584,7 @@
         </w:rPr>
         <w:t xml:space="preserve">system, which will consist of a </w:t>
       </w:r>
+      <w:proofErr w:type="spellStart"/>
       <w:r>
         <w:rPr>
           <w:i/>
@@ -1453,6 +1592,7 @@
         </w:rPr>
         <w:t>CrossroadComponent</w:t>
       </w:r>
+      <w:proofErr w:type="spellEnd"/>
       <w:r>
         <w:rPr>
           <w:lang w:val="en-US"/>
@@ -1663,6 +1803,8 @@
         </w:rPr>
         <w:t xml:space="preserve"> </w:t>
       </w:r>
+      <w:proofErr w:type="spellStart"/>
+      <w:proofErr w:type="gramStart"/>
       <w:r>
         <w:rPr>
           <w:i/>
@@ -1670,8 +1812,39 @@
           <w:szCs w:val="21"/>
           <w:lang w:val="en-US"/>
         </w:rPr>
-        <w:t>componentID : ComponentType</w:t>
-      </w:r>
+        <w:t>componentID</w:t>
+      </w:r>
+      <w:proofErr w:type="spellEnd"/>
+      <w:r>
+        <w:rPr>
+          <w:i/>
+          <w:sz w:val="21"/>
+          <w:szCs w:val="21"/>
+          <w:lang w:val="en-US"/>
+        </w:rPr>
+        <w:t xml:space="preserve"> :</w:t>
+      </w:r>
+      <w:proofErr w:type="gramEnd"/>
+      <w:r>
+        <w:rPr>
+          <w:i/>
+          <w:sz w:val="21"/>
+          <w:szCs w:val="21"/>
+          <w:lang w:val="en-US"/>
+        </w:rPr>
+        <w:t xml:space="preserve"> </w:t>
+      </w:r>
+      <w:proofErr w:type="spellStart"/>
+      <w:r>
+        <w:rPr>
+          <w:i/>
+          <w:sz w:val="21"/>
+          <w:szCs w:val="21"/>
+          <w:lang w:val="en-US"/>
+        </w:rPr>
+        <w:t>ComponentType</w:t>
+      </w:r>
+      <w:proofErr w:type="spellEnd"/>
     </w:p>
     <w:p>
       <w:pPr>
@@ -1744,6 +1917,7 @@
         </w:rPr>
         <w:t xml:space="preserve"> </w:t>
       </w:r>
+      <w:proofErr w:type="spellStart"/>
       <w:r>
         <w:rPr>
           <w:i/>
@@ -1751,8 +1925,29 @@
           <w:szCs w:val="21"/>
           <w:lang w:val="en-US"/>
         </w:rPr>
-        <w:t>systemPortID -&gt; componentID.componentPortID</w:t>
-      </w:r>
+        <w:t>systemPortID</w:t>
+      </w:r>
+      <w:proofErr w:type="spellEnd"/>
+      <w:r>
+        <w:rPr>
+          <w:i/>
+          <w:sz w:val="21"/>
+          <w:szCs w:val="21"/>
+          <w:lang w:val="en-US"/>
+        </w:rPr>
+        <w:t xml:space="preserve"> -&gt; </w:t>
+      </w:r>
+      <w:proofErr w:type="spellStart"/>
+      <w:r>
+        <w:rPr>
+          <w:i/>
+          <w:sz w:val="21"/>
+          <w:szCs w:val="21"/>
+          <w:lang w:val="en-US"/>
+        </w:rPr>
+        <w:t>componentID.componentPortID</w:t>
+      </w:r>
+      <w:proofErr w:type="spellEnd"/>
     </w:p>
     <w:p>
       <w:pPr>
@@ -1833,7 +2028,47 @@
           <w:szCs w:val="21"/>
           <w:lang w:val="en-US"/>
         </w:rPr>
-        <w:t>[componentID.componentPortID] -o)- [componentID.componentPortID]</w:t>
+        <w:t>[</w:t>
+      </w:r>
+      <w:proofErr w:type="spellStart"/>
+      <w:r>
+        <w:rPr>
+          <w:i/>
+          <w:sz w:val="21"/>
+          <w:szCs w:val="21"/>
+          <w:lang w:val="en-US"/>
+        </w:rPr>
+        <w:t>componentID.componentPortID</w:t>
+      </w:r>
+      <w:proofErr w:type="spellEnd"/>
+      <w:r>
+        <w:rPr>
+          <w:i/>
+          <w:sz w:val="21"/>
+          <w:szCs w:val="21"/>
+          <w:lang w:val="en-US"/>
+        </w:rPr>
+        <w:t>] -o)- [</w:t>
+      </w:r>
+      <w:proofErr w:type="spellStart"/>
+      <w:r>
+        <w:rPr>
+          <w:i/>
+          <w:sz w:val="21"/>
+          <w:szCs w:val="21"/>
+          <w:lang w:val="en-US"/>
+        </w:rPr>
+        <w:t>componentID.componentPortID</w:t>
+      </w:r>
+      <w:proofErr w:type="spellEnd"/>
+      <w:r>
+        <w:rPr>
+          <w:i/>
+          <w:sz w:val="21"/>
+          <w:szCs w:val="21"/>
+          <w:lang w:val="en-US"/>
+        </w:rPr>
+        <w:t>]</w:t>
       </w:r>
       <w:r>
         <w:rPr>
@@ -1912,7 +2147,25 @@
                 <w:szCs w:val="21"/>
                 <w:lang w:val="en-US"/>
               </w:rPr>
-              <w:t xml:space="preserve"> means that components are executed in cycles (just like the default behavior of Yakindu statecharts), all at the same time. In practice, the order of execution in each cycle is undefined, but this is not a problem, because communication over channels – the only legal way of communication in Gamma – is delayed by one cycle. This way, the causal relationship between the components is well-defined.</w:t>
+              <w:t xml:space="preserve"> means that components are executed in cycles (just like the default behavior of </w:t>
+            </w:r>
+            <w:proofErr w:type="spellStart"/>
+            <w:r>
+              <w:rPr>
+                <w:sz w:val="21"/>
+                <w:szCs w:val="21"/>
+                <w:lang w:val="en-US"/>
+              </w:rPr>
+              <w:t>Yakindu</w:t>
+            </w:r>
+            <w:proofErr w:type="spellEnd"/>
+            <w:r>
+              <w:rPr>
+                <w:sz w:val="21"/>
+                <w:szCs w:val="21"/>
+                <w:lang w:val="en-US"/>
+              </w:rPr>
+              <w:t xml:space="preserve"> statecharts), all at the same time. In practice, the order of execution in each cycle is undefined, but this is not a problem, because communication over channels – the only legal way of communication in Gamma – is delayed by one cycle. This way, the causal relationship between the components is well-defined.</w:t>
             </w:r>
           </w:p>
           <w:p>
@@ -1930,7 +2183,25 @@
                 <w:szCs w:val="21"/>
                 <w:lang w:val="en-US"/>
               </w:rPr>
-              <w:t>It is also important to note that Gamma considers the pieces of information passed through channels as signals (or events). In contrast to messages, these signals are synchronous, not queued, not buffered, they have to be processed in the cycle they arrive. One of the consequences is the restriction on multiple source ports for a channel – there is no way in synchronous-reactive semantics to distinguish the source and the signals will overwrite themselves in an undefined order.</w:t>
+              <w:t xml:space="preserve">It is also important to note that Gamma considers the pieces of information passed through channels as signals (or events). In contrast to messages, these signals are synchronous, not queued, not buffered, they </w:t>
+            </w:r>
+            <w:proofErr w:type="gramStart"/>
+            <w:r>
+              <w:rPr>
+                <w:sz w:val="21"/>
+                <w:szCs w:val="21"/>
+                <w:lang w:val="en-US"/>
+              </w:rPr>
+              <w:t>have to</w:t>
+            </w:r>
+            <w:proofErr w:type="gramEnd"/>
+            <w:r>
+              <w:rPr>
+                <w:sz w:val="21"/>
+                <w:szCs w:val="21"/>
+                <w:lang w:val="en-US"/>
+              </w:rPr>
+              <w:t xml:space="preserve"> be processed in the cycle they arrive. One of the consequences is the restriction on multiple source ports for a channel – there is no way in synchronous-reactive semantics to distinguish the source and the signals will overwrite themselves in an undefined order.</w:t>
             </w:r>
           </w:p>
           <w:p>
@@ -1981,7 +2252,21 @@
           <w:lang w:val="en-US"/>
         </w:rPr>
         <w:lastRenderedPageBreak/>
-        <w:t xml:space="preserve">Note: By default, channels are 1-to-1 connections and no port can connect through more than one channel. The only exception is </w:t>
+        <w:t xml:space="preserve">Note: By default, channels are 1-to-1 </w:t>
+      </w:r>
+      <w:proofErr w:type="gramStart"/>
+      <w:r>
+        <w:rPr>
+          <w:lang w:val="en-US"/>
+        </w:rPr>
+        <w:t>connections</w:t>
+      </w:r>
+      <w:proofErr w:type="gramEnd"/>
+      <w:r>
+        <w:rPr>
+          <w:lang w:val="en-US"/>
+        </w:rPr>
+        <w:t xml:space="preserve"> and no port can connect through more than one channel. The only exception is </w:t>
       </w:r>
       <w:r>
         <w:rPr>
@@ -2008,7 +2293,21 @@
         <w:rPr>
           <w:lang w:val="en-US"/>
         </w:rPr>
-        <w:t xml:space="preserve">Compiling the Yakindu </w:t>
+        <w:t xml:space="preserve">Compiling the </w:t>
+      </w:r>
+      <w:proofErr w:type="spellStart"/>
+      <w:r>
+        <w:rPr>
+          <w:lang w:val="en-US"/>
+        </w:rPr>
+        <w:t>Yakindu</w:t>
+      </w:r>
+      <w:proofErr w:type="spellEnd"/>
+      <w:r>
+        <w:rPr>
+          <w:lang w:val="en-US"/>
+        </w:rPr>
+        <w:t xml:space="preserve"> </w:t>
       </w:r>
       <w:r>
         <w:rPr>
@@ -2023,11 +2322,19 @@
           <w:lang w:val="en-US"/>
         </w:rPr>
       </w:pPr>
-      <w:r>
-        <w:rPr>
-          <w:lang w:val="en-US"/>
-        </w:rPr>
-        <w:t xml:space="preserve">Yakindu serves </w:t>
+      <w:proofErr w:type="spellStart"/>
+      <w:r>
+        <w:rPr>
+          <w:lang w:val="en-US"/>
+        </w:rPr>
+        <w:t>Yakindu</w:t>
+      </w:r>
+      <w:proofErr w:type="spellEnd"/>
+      <w:r>
+        <w:rPr>
+          <w:lang w:val="en-US"/>
+        </w:rPr>
+        <w:t xml:space="preserve"> serves </w:t>
       </w:r>
       <w:r>
         <w:rPr>
@@ -2039,7 +2346,35 @@
         <w:rPr>
           <w:lang w:val="en-US"/>
         </w:rPr>
-        <w:t xml:space="preserve">a frontend to the formal modeling language of Gamma. Therefore, Yakindu statecharts have to be </w:t>
+        <w:t xml:space="preserve">a frontend to the formal modeling language of Gamma. Therefore, </w:t>
+      </w:r>
+      <w:proofErr w:type="spellStart"/>
+      <w:r>
+        <w:rPr>
+          <w:lang w:val="en-US"/>
+        </w:rPr>
+        <w:t>Yakindu</w:t>
+      </w:r>
+      <w:proofErr w:type="spellEnd"/>
+      <w:r>
+        <w:rPr>
+          <w:lang w:val="en-US"/>
+        </w:rPr>
+        <w:t xml:space="preserve"> statecharts </w:t>
+      </w:r>
+      <w:proofErr w:type="gramStart"/>
+      <w:r>
+        <w:rPr>
+          <w:lang w:val="en-US"/>
+        </w:rPr>
+        <w:t>have to</w:t>
+      </w:r>
+      <w:proofErr w:type="gramEnd"/>
+      <w:r>
+        <w:rPr>
+          <w:lang w:val="en-US"/>
+        </w:rPr>
+        <w:t xml:space="preserve"> be </w:t>
       </w:r>
       <w:r>
         <w:rPr>
@@ -2052,20 +2387,48 @@
         <w:rPr>
           <w:lang w:val="en-US"/>
         </w:rPr>
-        <w:t>. To compile a Yakindu statechart, Gamma first needs the definition of interfaces used in the system.</w:t>
-      </w:r>
-    </w:p>
-    <w:p>
-      <w:pPr>
-        <w:rPr>
-          <w:lang w:val="en-US"/>
-        </w:rPr>
-      </w:pPr>
-      <w:r>
-        <w:rPr>
-          <w:lang w:val="en-US"/>
-        </w:rPr>
-        <w:t>To generate the interface definitions from the existing empty Yakindu statechart, right</w:t>
+        <w:t xml:space="preserve">. To compile a </w:t>
+      </w:r>
+      <w:proofErr w:type="spellStart"/>
+      <w:r>
+        <w:rPr>
+          <w:lang w:val="en-US"/>
+        </w:rPr>
+        <w:t>Yakindu</w:t>
+      </w:r>
+      <w:proofErr w:type="spellEnd"/>
+      <w:r>
+        <w:rPr>
+          <w:lang w:val="en-US"/>
+        </w:rPr>
+        <w:t xml:space="preserve"> statechart, Gamma first needs the definition of interfaces used in the system.</w:t>
+      </w:r>
+    </w:p>
+    <w:p>
+      <w:pPr>
+        <w:rPr>
+          <w:lang w:val="en-US"/>
+        </w:rPr>
+      </w:pPr>
+      <w:r>
+        <w:rPr>
+          <w:lang w:val="en-US"/>
+        </w:rPr>
+        <w:t xml:space="preserve">To generate the interface definitions from the existing empty </w:t>
+      </w:r>
+      <w:proofErr w:type="spellStart"/>
+      <w:r>
+        <w:rPr>
+          <w:lang w:val="en-US"/>
+        </w:rPr>
+        <w:t>Yakindu</w:t>
+      </w:r>
+      <w:proofErr w:type="spellEnd"/>
+      <w:r>
+        <w:rPr>
+          <w:lang w:val="en-US"/>
+        </w:rPr>
+        <w:t xml:space="preserve"> statechart, right</w:t>
       </w:r>
       <w:r>
         <w:rPr>
@@ -2086,6 +2449,7 @@
         </w:rPr>
         <w:t>/model/Interfaces/</w:t>
       </w:r>
+      <w:proofErr w:type="spellStart"/>
       <w:r>
         <w:rPr>
           <w:i/>
@@ -2100,6 +2464,7 @@
         </w:rPr>
         <w:t>.sct</w:t>
       </w:r>
+      <w:proofErr w:type="spellEnd"/>
       <w:r>
         <w:rPr>
           <w:lang w:val="en-US"/>
@@ -2125,6 +2490,7 @@
         </w:rPr>
         <w:t xml:space="preserve"> This should generate a new file called </w:t>
       </w:r>
+      <w:proofErr w:type="spellStart"/>
       <w:r>
         <w:rPr>
           <w:i/>
@@ -2167,6 +2533,7 @@
         </w:rPr>
         <w:t>cd</w:t>
       </w:r>
+      <w:proofErr w:type="spellEnd"/>
       <w:r>
         <w:rPr>
           <w:lang w:val="en-US"/>
@@ -2246,15 +2613,38 @@
         <w:rPr>
           <w:lang w:val="en-US"/>
         </w:rPr>
-        <w:t>To compile the Yakindu statecharts modeling the two types of controllers, Gamma needs to know how to interpret the interfaces found in them. To specify this, we will use Gamma generator models (</w:t>
-      </w:r>
-      <w:r>
-        <w:rPr>
-          <w:i/>
-          <w:lang w:val="en-US"/>
-        </w:rPr>
-        <w:t>.ggen</w:t>
-      </w:r>
+        <w:t xml:space="preserve">To compile the </w:t>
+      </w:r>
+      <w:proofErr w:type="spellStart"/>
+      <w:r>
+        <w:rPr>
+          <w:lang w:val="en-US"/>
+        </w:rPr>
+        <w:t>Yakindu</w:t>
+      </w:r>
+      <w:proofErr w:type="spellEnd"/>
+      <w:r>
+        <w:rPr>
+          <w:lang w:val="en-US"/>
+        </w:rPr>
+        <w:t xml:space="preserve"> statecharts modeling the two types of controllers, Gamma needs to know how to interpret the interfaces found in them. To specify this, we will use Gamma generator models (</w:t>
+      </w:r>
+      <w:r>
+        <w:rPr>
+          <w:i/>
+          <w:lang w:val="en-US"/>
+        </w:rPr>
+        <w:t>.</w:t>
+      </w:r>
+      <w:proofErr w:type="spellStart"/>
+      <w:r>
+        <w:rPr>
+          <w:i/>
+          <w:lang w:val="en-US"/>
+        </w:rPr>
+        <w:t>ggen</w:t>
+      </w:r>
+      <w:proofErr w:type="spellEnd"/>
       <w:r>
         <w:rPr>
           <w:lang w:val="en-US"/>
@@ -2293,13 +2683,36 @@
           <w:i/>
           <w:lang w:val="en-US"/>
         </w:rPr>
-        <w:t>/Controller.ggen</w:t>
-      </w:r>
-      <w:r>
-        <w:rPr>
-          <w:lang w:val="en-US"/>
-        </w:rPr>
-        <w:t xml:space="preserve"> to see what a Gamma generator model does. You will see that the file specifies the Yakindu statechart to map (this is the </w:t>
+        <w:t>/</w:t>
+      </w:r>
+      <w:proofErr w:type="spellStart"/>
+      <w:r>
+        <w:rPr>
+          <w:i/>
+          <w:lang w:val="en-US"/>
+        </w:rPr>
+        <w:t>Controller.ggen</w:t>
+      </w:r>
+      <w:proofErr w:type="spellEnd"/>
+      <w:r>
+        <w:rPr>
+          <w:lang w:val="en-US"/>
+        </w:rPr>
+        <w:t xml:space="preserve"> to see what a Gamma generator model does. You will see that the file specifies the </w:t>
+      </w:r>
+      <w:proofErr w:type="spellStart"/>
+      <w:r>
+        <w:rPr>
+          <w:lang w:val="en-US"/>
+        </w:rPr>
+        <w:t>Yakindu</w:t>
+      </w:r>
+      <w:proofErr w:type="spellEnd"/>
+      <w:r>
+        <w:rPr>
+          <w:lang w:val="en-US"/>
+        </w:rPr>
+        <w:t xml:space="preserve"> statechart to map (this is the </w:t>
       </w:r>
       <w:r>
         <w:rPr>
@@ -2312,7 +2725,49 @@
         <w:rPr>
           <w:lang w:val="en-US"/>
         </w:rPr>
-        <w:t xml:space="preserve"> of the statechart, which is by default the same as the filename, but can be changed in the properties view), then a series of mappings. For each interface in the Yakindu model, we have to create a port with an interface matching the Yakindu interface </w:t>
+        <w:t xml:space="preserve"> of the statechart, which is by default the same as the filename, but can be changed in the properties view), then a series of mappings. For each interface in the </w:t>
+      </w:r>
+      <w:proofErr w:type="spellStart"/>
+      <w:r>
+        <w:rPr>
+          <w:lang w:val="en-US"/>
+        </w:rPr>
+        <w:t>Yakindu</w:t>
+      </w:r>
+      <w:proofErr w:type="spellEnd"/>
+      <w:r>
+        <w:rPr>
+          <w:lang w:val="en-US"/>
+        </w:rPr>
+        <w:t xml:space="preserve"> model, we </w:t>
+      </w:r>
+      <w:proofErr w:type="gramStart"/>
+      <w:r>
+        <w:rPr>
+          <w:lang w:val="en-US"/>
+        </w:rPr>
+        <w:t>have to</w:t>
+      </w:r>
+      <w:proofErr w:type="gramEnd"/>
+      <w:r>
+        <w:rPr>
+          <w:lang w:val="en-US"/>
+        </w:rPr>
+        <w:t xml:space="preserve"> create a port with an interface matching the </w:t>
+      </w:r>
+      <w:proofErr w:type="spellStart"/>
+      <w:r>
+        <w:rPr>
+          <w:lang w:val="en-US"/>
+        </w:rPr>
+        <w:t>Yakindu</w:t>
+      </w:r>
+      <w:proofErr w:type="spellEnd"/>
+      <w:r>
+        <w:rPr>
+          <w:lang w:val="en-US"/>
+        </w:rPr>
+        <w:t xml:space="preserve"> interface </w:t>
       </w:r>
       <w:r>
         <w:rPr>
@@ -2356,7 +2811,21 @@
         <w:rPr>
           <w:lang w:val="en-US"/>
         </w:rPr>
-        <w:t>ompile the Yakindu statecharts.</w:t>
+        <w:t xml:space="preserve">ompile the </w:t>
+      </w:r>
+      <w:proofErr w:type="spellStart"/>
+      <w:r>
+        <w:rPr>
+          <w:lang w:val="en-US"/>
+        </w:rPr>
+        <w:t>Yakindu</w:t>
+      </w:r>
+      <w:proofErr w:type="spellEnd"/>
+      <w:r>
+        <w:rPr>
+          <w:lang w:val="en-US"/>
+        </w:rPr>
+        <w:t xml:space="preserve"> statecharts.</w:t>
       </w:r>
     </w:p>
     <w:p>
@@ -2376,8 +2845,17 @@
           <w:i/>
           <w:lang w:val="en-US"/>
         </w:rPr>
-        <w:t>.ggen</w:t>
-      </w:r>
+        <w:t>.</w:t>
+      </w:r>
+      <w:proofErr w:type="spellStart"/>
+      <w:r>
+        <w:rPr>
+          <w:i/>
+          <w:lang w:val="en-US"/>
+        </w:rPr>
+        <w:t>ggen</w:t>
+      </w:r>
+      <w:proofErr w:type="spellEnd"/>
       <w:r>
         <w:rPr>
           <w:lang w:val="en-US"/>
@@ -2416,7 +2894,14 @@
         <w:rPr>
           <w:lang w:val="en-US"/>
         </w:rPr>
-        <w:t xml:space="preserve">. This should create a new file for every statechart with the </w:t>
+        <w:t xml:space="preserve">. This should create a new file for every statechart with </w:t>
+      </w:r>
+      <w:proofErr w:type="gramStart"/>
+      <w:r>
+        <w:rPr>
+          <w:lang w:val="en-US"/>
+        </w:rPr>
+        <w:t xml:space="preserve">the </w:t>
       </w:r>
       <w:r>
         <w:rPr>
@@ -2425,6 +2910,7 @@
         </w:rPr>
         <w:t>.</w:t>
       </w:r>
+      <w:proofErr w:type="spellStart"/>
       <w:r>
         <w:rPr>
           <w:i/>
@@ -2437,7 +2923,16 @@
           <w:i/>
           <w:lang w:val="en-US"/>
         </w:rPr>
-        <w:t xml:space="preserve">cd </w:t>
+        <w:t>cd</w:t>
+      </w:r>
+      <w:proofErr w:type="spellEnd"/>
+      <w:proofErr w:type="gramEnd"/>
+      <w:r>
+        <w:rPr>
+          <w:i/>
+          <w:lang w:val="en-US"/>
+        </w:rPr>
+        <w:t xml:space="preserve"> </w:t>
       </w:r>
       <w:r>
         <w:rPr>
@@ -2484,6 +2979,7 @@
         </w:rPr>
         <w:t xml:space="preserve">Finish the </w:t>
       </w:r>
+      <w:proofErr w:type="spellStart"/>
       <w:r>
         <w:rPr>
           <w:i/>
@@ -2491,12 +2987,14 @@
         </w:rPr>
         <w:t>CrossroadComponent</w:t>
       </w:r>
+      <w:proofErr w:type="spellEnd"/>
       <w:r>
         <w:rPr>
           <w:lang w:val="en-US"/>
         </w:rPr>
         <w:t xml:space="preserve"> model in file </w:t>
       </w:r>
+      <w:proofErr w:type="spellStart"/>
       <w:r>
         <w:rPr>
           <w:i/>
@@ -2504,6 +3002,7 @@
         </w:rPr>
         <w:t>Crossroad.gcd</w:t>
       </w:r>
+      <w:proofErr w:type="spellEnd"/>
       <w:r>
         <w:rPr>
           <w:lang w:val="en-US"/>
@@ -2592,41 +3091,129 @@
         <w:rPr>
           <w:lang w:val="en-US"/>
         </w:rPr>
-        <w:t xml:space="preserve"> code for the composite system specified so far. It will reuse the code generated by Yakindu, so let us first generate the implementation of the Yakindu statecharts.</w:t>
-      </w:r>
-    </w:p>
-    <w:p>
-      <w:pPr>
-        <w:rPr>
-          <w:lang w:val="en-US"/>
-        </w:rPr>
-      </w:pPr>
-      <w:r>
-        <w:rPr>
-          <w:lang w:val="en-US"/>
-        </w:rPr>
-        <w:t>The project already contains the Yakindu generator models (</w:t>
-      </w:r>
-      <w:r>
-        <w:rPr>
-          <w:i/>
-          <w:lang w:val="en-US"/>
-        </w:rPr>
-        <w:t>.sgen</w:t>
-      </w:r>
-      <w:r>
-        <w:rPr>
-          <w:lang w:val="en-US"/>
-        </w:rPr>
-        <w:t xml:space="preserve">) necessary to generate code from Yakindu statecharts. Editing and saving the statecharts will automatically regenerate the code, but we can also invoke code generation by right-clicking the </w:t>
-      </w:r>
-      <w:r>
-        <w:rPr>
-          <w:i/>
-          <w:lang w:val="en-US"/>
-        </w:rPr>
-        <w:t>.sgen</w:t>
-      </w:r>
+        <w:t xml:space="preserve"> code for the composite system specified so far. It will reuse the code generated by </w:t>
+      </w:r>
+      <w:proofErr w:type="spellStart"/>
+      <w:r>
+        <w:rPr>
+          <w:lang w:val="en-US"/>
+        </w:rPr>
+        <w:t>Yakindu</w:t>
+      </w:r>
+      <w:proofErr w:type="spellEnd"/>
+      <w:r>
+        <w:rPr>
+          <w:lang w:val="en-US"/>
+        </w:rPr>
+        <w:t xml:space="preserve">, so let us first generate the implementation of the </w:t>
+      </w:r>
+      <w:proofErr w:type="spellStart"/>
+      <w:r>
+        <w:rPr>
+          <w:lang w:val="en-US"/>
+        </w:rPr>
+        <w:t>Yakindu</w:t>
+      </w:r>
+      <w:proofErr w:type="spellEnd"/>
+      <w:r>
+        <w:rPr>
+          <w:lang w:val="en-US"/>
+        </w:rPr>
+        <w:t xml:space="preserve"> statecharts.</w:t>
+      </w:r>
+    </w:p>
+    <w:p>
+      <w:pPr>
+        <w:rPr>
+          <w:lang w:val="en-US"/>
+        </w:rPr>
+      </w:pPr>
+      <w:r>
+        <w:rPr>
+          <w:lang w:val="en-US"/>
+        </w:rPr>
+        <w:t xml:space="preserve">The project already contains the </w:t>
+      </w:r>
+      <w:proofErr w:type="spellStart"/>
+      <w:r>
+        <w:rPr>
+          <w:lang w:val="en-US"/>
+        </w:rPr>
+        <w:t>Yakindu</w:t>
+      </w:r>
+      <w:proofErr w:type="spellEnd"/>
+      <w:r>
+        <w:rPr>
+          <w:lang w:val="en-US"/>
+        </w:rPr>
+        <w:t xml:space="preserve"> generator models (</w:t>
+      </w:r>
+      <w:r>
+        <w:rPr>
+          <w:i/>
+          <w:lang w:val="en-US"/>
+        </w:rPr>
+        <w:t>.</w:t>
+      </w:r>
+      <w:proofErr w:type="spellStart"/>
+      <w:r>
+        <w:rPr>
+          <w:i/>
+          <w:lang w:val="en-US"/>
+        </w:rPr>
+        <w:t>sgen</w:t>
+      </w:r>
+      <w:proofErr w:type="spellEnd"/>
+      <w:r>
+        <w:rPr>
+          <w:lang w:val="en-US"/>
+        </w:rPr>
+        <w:t xml:space="preserve">) necessary to generate code from </w:t>
+      </w:r>
+      <w:proofErr w:type="spellStart"/>
+      <w:r>
+        <w:rPr>
+          <w:lang w:val="en-US"/>
+        </w:rPr>
+        <w:t>Yakindu</w:t>
+      </w:r>
+      <w:proofErr w:type="spellEnd"/>
+      <w:r>
+        <w:rPr>
+          <w:lang w:val="en-US"/>
+        </w:rPr>
+        <w:t xml:space="preserve"> statecharts. Editing and saving the statecharts will automatically regenerate the code, but we can also invoke code generation by </w:t>
+      </w:r>
+      <w:proofErr w:type="gramStart"/>
+      <w:r>
+        <w:rPr>
+          <w:lang w:val="en-US"/>
+        </w:rPr>
+        <w:t>right-clicking</w:t>
+      </w:r>
+      <w:proofErr w:type="gramEnd"/>
+      <w:r>
+        <w:rPr>
+          <w:lang w:val="en-US"/>
+        </w:rPr>
+        <w:t xml:space="preserve"> the </w:t>
+      </w:r>
+      <w:r>
+        <w:rPr>
+          <w:i/>
+          <w:lang w:val="en-US"/>
+        </w:rPr>
+        <w:t>.</w:t>
+      </w:r>
+      <w:proofErr w:type="spellStart"/>
+      <w:r>
+        <w:rPr>
+          <w:i/>
+          <w:lang w:val="en-US"/>
+        </w:rPr>
+        <w:t>sgen</w:t>
+      </w:r>
+      <w:proofErr w:type="spellEnd"/>
       <w:r>
         <w:rPr>
           <w:lang w:val="en-US"/>
@@ -2742,8 +3329,18 @@
           <w:iCs/>
           <w:lang w:val="en-US"/>
         </w:rPr>
-        <w:t>.gcd</w:t>
-      </w:r>
+        <w:t>.</w:t>
+      </w:r>
+      <w:proofErr w:type="spellStart"/>
+      <w:r>
+        <w:rPr>
+          <w:i/>
+          <w:iCs/>
+          <w:lang w:val="en-US"/>
+        </w:rPr>
+        <w:t>gcd</w:t>
+      </w:r>
+      <w:proofErr w:type="spellEnd"/>
       <w:r>
         <w:rPr>
           <w:lang w:val="en-US"/>
@@ -2841,14 +3438,36 @@
         <w:rPr>
           <w:lang w:val="en-US"/>
         </w:rPr>
-        <w:t xml:space="preserve">When Yakindu has finished code generation, let us generate the implementation of the composite system. Right-click on </w:t>
-      </w:r>
-      <w:r>
-        <w:rPr>
-          <w:i/>
-          <w:lang w:val="en-US"/>
-        </w:rPr>
-        <w:t>/model/Crossroad.</w:t>
+        <w:t xml:space="preserve">When </w:t>
+      </w:r>
+      <w:proofErr w:type="spellStart"/>
+      <w:r>
+        <w:rPr>
+          <w:lang w:val="en-US"/>
+        </w:rPr>
+        <w:t>Yakindu</w:t>
+      </w:r>
+      <w:proofErr w:type="spellEnd"/>
+      <w:r>
+        <w:rPr>
+          <w:lang w:val="en-US"/>
+        </w:rPr>
+        <w:t xml:space="preserve"> has finished code generation, let us generate the implementation of the composite system. Right-click on </w:t>
+      </w:r>
+      <w:r>
+        <w:rPr>
+          <w:i/>
+          <w:lang w:val="en-US"/>
+        </w:rPr>
+        <w:t>/model/</w:t>
+      </w:r>
+      <w:proofErr w:type="spellStart"/>
+      <w:r>
+        <w:rPr>
+          <w:i/>
+          <w:lang w:val="en-US"/>
+        </w:rPr>
+        <w:t>Crossroad.</w:t>
       </w:r>
       <w:r>
         <w:rPr>
@@ -2857,6 +3476,7 @@
         </w:rPr>
         <w:t>gcd</w:t>
       </w:r>
+      <w:proofErr w:type="spellEnd"/>
       <w:r>
         <w:rPr>
           <w:lang w:val="en-US"/>
@@ -2916,7 +3536,21 @@
         <w:rPr>
           <w:lang w:val="en-US"/>
         </w:rPr>
-        <w:t>After building the workspace, the last errors should vanish and the implementation of the crossroad should be in</w:t>
+        <w:t xml:space="preserve">After building the workspace, the last errors should </w:t>
+      </w:r>
+      <w:proofErr w:type="gramStart"/>
+      <w:r>
+        <w:rPr>
+          <w:lang w:val="en-US"/>
+        </w:rPr>
+        <w:t>vanish</w:t>
+      </w:r>
+      <w:proofErr w:type="gramEnd"/>
+      <w:r>
+        <w:rPr>
+          <w:lang w:val="en-US"/>
+        </w:rPr>
+        <w:t xml:space="preserve"> and the implementation of the crossroad should be in</w:t>
       </w:r>
       <w:r>
         <w:rPr>
@@ -2935,7 +3569,23 @@
           <w:i/>
           <w:lang w:val="en-US"/>
         </w:rPr>
-        <w:t>/src-gen</w:t>
+        <w:t>/</w:t>
+      </w:r>
+      <w:proofErr w:type="spellStart"/>
+      <w:r>
+        <w:rPr>
+          <w:i/>
+          <w:lang w:val="en-US"/>
+        </w:rPr>
+        <w:t>src</w:t>
+      </w:r>
+      <w:proofErr w:type="spellEnd"/>
+      <w:r>
+        <w:rPr>
+          <w:i/>
+          <w:lang w:val="en-US"/>
+        </w:rPr>
+        <w:t>-gen</w:t>
       </w:r>
       <w:r>
         <w:rPr>
@@ -2986,7 +3636,21 @@
         <w:rPr>
           <w:lang w:val="en-US"/>
         </w:rPr>
-        <w:t xml:space="preserve">here is a prepared test file in the </w:t>
+        <w:t xml:space="preserve">here is a prepared </w:t>
+      </w:r>
+      <w:proofErr w:type="spellStart"/>
+      <w:r>
+        <w:rPr>
+          <w:lang w:val="en-US"/>
+        </w:rPr>
+        <w:t>test</w:t>
+      </w:r>
+      <w:proofErr w:type="spellEnd"/>
+      <w:r>
+        <w:rPr>
+          <w:lang w:val="en-US"/>
+        </w:rPr>
+        <w:t xml:space="preserve"> file in the </w:t>
       </w:r>
       <w:r>
         <w:rPr>
@@ -3021,6 +3685,7 @@
         </w:rPr>
         <w:t>The file contains an embedded class (</w:t>
       </w:r>
+      <w:proofErr w:type="spellStart"/>
       <w:r>
         <w:rPr>
           <w:i/>
@@ -3028,12 +3693,14 @@
         </w:rPr>
         <w:t>CommandListener</w:t>
       </w:r>
+      <w:proofErr w:type="spellEnd"/>
       <w:r>
         <w:rPr>
           <w:lang w:val="en-US"/>
         </w:rPr>
         <w:t xml:space="preserve">) which implements a version of the </w:t>
       </w:r>
+      <w:proofErr w:type="spellStart"/>
       <w:r>
         <w:rPr>
           <w:i/>
@@ -3041,6 +3708,7 @@
         </w:rPr>
         <w:t>LightCommands</w:t>
       </w:r>
+      <w:proofErr w:type="spellEnd"/>
       <w:r>
         <w:rPr>
           <w:lang w:val="en-US"/>
@@ -3074,12 +3742,21 @@
           <w:lang w:val="en-US"/>
         </w:rPr>
       </w:pPr>
-      <w:r>
-        <w:rPr>
-          <w:i/>
-          <w:lang w:val="en-US"/>
-        </w:rPr>
-        <w:t>hu.bme.mit.gamma.impl.interfaces.LightCommandsInterface.Listener.Provided</w:t>
+      <w:proofErr w:type="gramStart"/>
+      <w:r>
+        <w:rPr>
+          <w:i/>
+          <w:lang w:val="en-US"/>
+        </w:rPr>
+        <w:t>hu.bme.mit.gamma</w:t>
+      </w:r>
+      <w:proofErr w:type="gramEnd"/>
+      <w:r>
+        <w:rPr>
+          <w:i/>
+          <w:lang w:val="en-US"/>
+        </w:rPr>
+        <w:t>.impl.interfaces.LightCommandsInterface.Listener.Provided</w:t>
       </w:r>
     </w:p>
     <w:p>
@@ -3106,6 +3783,7 @@
         </w:rPr>
         <w:t xml:space="preserve"> events of the </w:t>
       </w:r>
+      <w:proofErr w:type="spellStart"/>
       <w:r>
         <w:rPr>
           <w:i/>
@@ -3113,6 +3791,7 @@
         </w:rPr>
         <w:t>LightCommands</w:t>
       </w:r>
+      <w:proofErr w:type="spellEnd"/>
       <w:r>
         <w:rPr>
           <w:lang w:val="en-US"/>
@@ -3132,12 +3811,21 @@
         </w:rPr>
         <w:t xml:space="preserve"> mode. Other Java interfaces related to the </w:t>
       </w:r>
-      <w:r>
-        <w:rPr>
-          <w:i/>
-          <w:lang w:val="en-US"/>
-        </w:rPr>
-        <w:t xml:space="preserve">LightCommands </w:t>
+      <w:proofErr w:type="spellStart"/>
+      <w:r>
+        <w:rPr>
+          <w:i/>
+          <w:lang w:val="en-US"/>
+        </w:rPr>
+        <w:t>LightCommands</w:t>
+      </w:r>
+      <w:proofErr w:type="spellEnd"/>
+      <w:r>
+        <w:rPr>
+          <w:i/>
+          <w:lang w:val="en-US"/>
+        </w:rPr>
+        <w:t xml:space="preserve"> </w:t>
       </w:r>
       <w:r>
         <w:rPr>
@@ -3157,6 +3845,8 @@
           <w:lang w:val="en-US"/>
         </w:rPr>
       </w:pPr>
+      <w:proofErr w:type="spellStart"/>
+      <w:proofErr w:type="gramStart"/>
       <w:r>
         <w:rPr>
           <w:i/>
@@ -3164,6 +3854,8 @@
         </w:rPr>
         <w:t>LightCommandsInterface.Listener.Required</w:t>
       </w:r>
+      <w:proofErr w:type="spellEnd"/>
+      <w:proofErr w:type="gramEnd"/>
       <w:r>
         <w:rPr>
           <w:lang w:val="en-US"/>
@@ -3207,6 +3899,7 @@
           <w:lang w:val="en-US"/>
         </w:rPr>
       </w:pPr>
+      <w:proofErr w:type="spellStart"/>
       <w:r>
         <w:rPr>
           <w:i/>
@@ -3214,6 +3907,7 @@
         </w:rPr>
         <w:t>LightCommandsInterface.Provided</w:t>
       </w:r>
+      <w:proofErr w:type="spellEnd"/>
       <w:r>
         <w:rPr>
           <w:lang w:val="en-US"/>
@@ -3257,6 +3951,7 @@
           <w:lang w:val="en-US"/>
         </w:rPr>
       </w:pPr>
+      <w:proofErr w:type="spellStart"/>
       <w:r>
         <w:rPr>
           <w:i/>
@@ -3264,6 +3959,7 @@
         </w:rPr>
         <w:t>LightCommandsInterface.Required</w:t>
       </w:r>
+      <w:proofErr w:type="spellEnd"/>
       <w:r>
         <w:rPr>
           <w:lang w:val="en-US"/>
@@ -3308,6 +4004,7 @@
         </w:rPr>
         <w:t xml:space="preserve">The </w:t>
       </w:r>
+      <w:proofErr w:type="spellStart"/>
       <w:r>
         <w:rPr>
           <w:i/>
@@ -3315,6 +4012,7 @@
         </w:rPr>
         <w:t>CommandListener</w:t>
       </w:r>
+      <w:proofErr w:type="spellEnd"/>
       <w:r>
         <w:rPr>
           <w:lang w:val="en-US"/>
@@ -3335,6 +4033,7 @@
         <w:lastRenderedPageBreak/>
         <w:t>The file also contains an initializer method (</w:t>
       </w:r>
+      <w:proofErr w:type="spellStart"/>
       <w:r>
         <w:rPr>
           <w:i/>
@@ -3342,6 +4041,7 @@
         </w:rPr>
         <w:t>init</w:t>
       </w:r>
+      <w:proofErr w:type="spellEnd"/>
       <w:r>
         <w:rPr>
           <w:lang w:val="en-US"/>
@@ -3379,6 +4079,7 @@
         </w:rPr>
         <w:t>There are two test cases in the file. The first one (</w:t>
       </w:r>
+      <w:proofErr w:type="spellStart"/>
       <w:r>
         <w:rPr>
           <w:i/>
@@ -3386,11 +4087,26 @@
         </w:rPr>
         <w:t>greenAtStart</w:t>
       </w:r>
-      <w:r>
-        <w:rPr>
-          <w:lang w:val="en-US"/>
-        </w:rPr>
-        <w:t xml:space="preserve">) checks if the components initialize correctly: </w:t>
+      <w:proofErr w:type="spellEnd"/>
+      <w:r>
+        <w:rPr>
+          <w:lang w:val="en-US"/>
+        </w:rPr>
+        <w:t xml:space="preserve">) </w:t>
+      </w:r>
+      <w:proofErr w:type="gramStart"/>
+      <w:r>
+        <w:rPr>
+          <w:lang w:val="en-US"/>
+        </w:rPr>
+        <w:t>checks</w:t>
+      </w:r>
+      <w:proofErr w:type="gramEnd"/>
+      <w:r>
+        <w:rPr>
+          <w:lang w:val="en-US"/>
+        </w:rPr>
+        <w:t xml:space="preserve"> if the components initialize correctly: </w:t>
       </w:r>
       <w:r>
         <w:rPr>
@@ -3417,6 +4133,7 @@
         </w:rPr>
         <w:t xml:space="preserve"> should emit a </w:t>
       </w:r>
+      <w:proofErr w:type="spellStart"/>
       <w:r>
         <w:rPr>
           <w:i/>
@@ -3424,6 +4141,7 @@
         </w:rPr>
         <w:t>displayRed</w:t>
       </w:r>
+      <w:proofErr w:type="spellEnd"/>
       <w:r>
         <w:rPr>
           <w:lang w:val="en-US"/>
@@ -3454,7 +4172,21 @@
         <w:rPr>
           <w:lang w:val="en-US"/>
         </w:rPr>
-        <w:t xml:space="preserve"> signal. This signal arrives in the next cycle, when the priority </w:t>
+        <w:t xml:space="preserve"> signal. This signal arrives in the next </w:t>
+      </w:r>
+      <w:proofErr w:type="gramStart"/>
+      <w:r>
+        <w:rPr>
+          <w:lang w:val="en-US"/>
+        </w:rPr>
+        <w:t>cycle, when</w:t>
+      </w:r>
+      <w:proofErr w:type="gramEnd"/>
+      <w:r>
+        <w:rPr>
+          <w:lang w:val="en-US"/>
+        </w:rPr>
+        <w:t xml:space="preserve"> the priority </w:t>
       </w:r>
       <w:r>
         <w:rPr>
@@ -3469,6 +4201,7 @@
         </w:rPr>
         <w:t xml:space="preserve"> should raise the </w:t>
       </w:r>
+      <w:proofErr w:type="spellStart"/>
       <w:r>
         <w:rPr>
           <w:i/>
@@ -3476,6 +4209,7 @@
         </w:rPr>
         <w:t>displayGreen</w:t>
       </w:r>
+      <w:proofErr w:type="spellEnd"/>
       <w:r>
         <w:rPr>
           <w:lang w:val="en-US"/>
@@ -3507,12 +4241,30 @@
         </w:rPr>
         <w:t xml:space="preserve">. There is also a </w:t>
       </w:r>
-      <w:r>
-        <w:rPr>
-          <w:i/>
-          <w:lang w:val="en-US"/>
-        </w:rPr>
-        <w:t>runCycle()</w:t>
+      <w:proofErr w:type="spellStart"/>
+      <w:proofErr w:type="gramStart"/>
+      <w:r>
+        <w:rPr>
+          <w:i/>
+          <w:lang w:val="en-US"/>
+        </w:rPr>
+        <w:t>runCycle</w:t>
+      </w:r>
+      <w:proofErr w:type="spellEnd"/>
+      <w:r>
+        <w:rPr>
+          <w:i/>
+          <w:lang w:val="en-US"/>
+        </w:rPr>
+        <w:t>(</w:t>
+      </w:r>
+      <w:proofErr w:type="gramEnd"/>
+      <w:r>
+        <w:rPr>
+          <w:i/>
+          <w:lang w:val="en-US"/>
+        </w:rPr>
+        <w:t>)</w:t>
       </w:r>
       <w:r>
         <w:rPr>
@@ -3533,6 +4285,7 @@
         </w:rPr>
         <w:t xml:space="preserve">The second test case is somewhat more complex and demonstrates the timed behavior of the implementation. Notice that we call the </w:t>
       </w:r>
+      <w:proofErr w:type="gramStart"/>
       <w:r>
         <w:rPr>
           <w:i/>
@@ -3545,7 +4298,15 @@
           <w:i/>
           <w:lang w:val="en-US"/>
         </w:rPr>
-        <w:t>()</w:t>
+        <w:t>(</w:t>
+      </w:r>
+      <w:proofErr w:type="gramEnd"/>
+      <w:r>
+        <w:rPr>
+          <w:i/>
+          <w:lang w:val="en-US"/>
+        </w:rPr>
+        <w:t>)</w:t>
       </w:r>
       <w:r>
         <w:rPr>
@@ -3564,7 +4325,21 @@
         <w:rPr>
           <w:lang w:val="en-US"/>
         </w:rPr>
-        <w:t xml:space="preserve">Run the tests by right-clicking the source file and selecting </w:t>
+        <w:t xml:space="preserve">Run the tests by </w:t>
+      </w:r>
+      <w:proofErr w:type="gramStart"/>
+      <w:r>
+        <w:rPr>
+          <w:lang w:val="en-US"/>
+        </w:rPr>
+        <w:t>right-clicking</w:t>
+      </w:r>
+      <w:proofErr w:type="gramEnd"/>
+      <w:r>
+        <w:rPr>
+          <w:lang w:val="en-US"/>
+        </w:rPr>
+        <w:t xml:space="preserve"> the source file and selecting </w:t>
       </w:r>
       <w:r>
         <w:rPr>
@@ -3632,14 +4407,36 @@
         <w:rPr>
           <w:lang w:val="en-US"/>
         </w:rPr>
-        <w:t xml:space="preserve">We have to start by generating the formal model that will be the input of UPPAAL. To do this, right-click on </w:t>
-      </w:r>
-      <w:r>
-        <w:rPr>
-          <w:i/>
-          <w:lang w:val="en-US"/>
-        </w:rPr>
-        <w:t>/model/Crossroad.</w:t>
+        <w:t xml:space="preserve">We </w:t>
+      </w:r>
+      <w:proofErr w:type="gramStart"/>
+      <w:r>
+        <w:rPr>
+          <w:lang w:val="en-US"/>
+        </w:rPr>
+        <w:t>have to</w:t>
+      </w:r>
+      <w:proofErr w:type="gramEnd"/>
+      <w:r>
+        <w:rPr>
+          <w:lang w:val="en-US"/>
+        </w:rPr>
+        <w:t xml:space="preserve"> start by generating the formal model that will be the input of UPPAAL. To do this, right-click on </w:t>
+      </w:r>
+      <w:r>
+        <w:rPr>
+          <w:i/>
+          <w:lang w:val="en-US"/>
+        </w:rPr>
+        <w:t>/model/</w:t>
+      </w:r>
+      <w:proofErr w:type="spellStart"/>
+      <w:r>
+        <w:rPr>
+          <w:i/>
+          <w:lang w:val="en-US"/>
+        </w:rPr>
+        <w:t>Crossroad.</w:t>
       </w:r>
       <w:r>
         <w:rPr>
@@ -3648,6 +4445,7 @@
         </w:rPr>
         <w:t>gcd</w:t>
       </w:r>
+      <w:proofErr w:type="spellEnd"/>
       <w:r>
         <w:rPr>
           <w:lang w:val="en-US"/>
@@ -3680,6 +4478,7 @@
         </w:rPr>
         <w:t xml:space="preserve">, which contains a model that can be opened with UPPAAL, and </w:t>
       </w:r>
+      <w:proofErr w:type="spellStart"/>
       <w:r>
         <w:rPr>
           <w:i/>
@@ -3687,11 +4486,26 @@
         </w:rPr>
         <w:t>Crossroad.q</w:t>
       </w:r>
-      <w:r>
-        <w:rPr>
-          <w:lang w:val="en-US"/>
-        </w:rPr>
-        <w:t xml:space="preserve">, which contains a number of </w:t>
+      <w:proofErr w:type="spellEnd"/>
+      <w:r>
+        <w:rPr>
+          <w:lang w:val="en-US"/>
+        </w:rPr>
+        <w:t xml:space="preserve">, which contains </w:t>
+      </w:r>
+      <w:proofErr w:type="gramStart"/>
+      <w:r>
+        <w:rPr>
+          <w:lang w:val="en-US"/>
+        </w:rPr>
+        <w:t>a number of</w:t>
+      </w:r>
+      <w:proofErr w:type="gramEnd"/>
+      <w:r>
+        <w:rPr>
+          <w:lang w:val="en-US"/>
+        </w:rPr>
+        <w:t xml:space="preserve"> </w:t>
       </w:r>
       <w:r>
         <w:rPr>
@@ -3857,7 +4671,15 @@
           <w:i/>
           <w:lang w:val="en-US"/>
         </w:rPr>
-        <w:t>/model/Crossroad.</w:t>
+        <w:t>/model/</w:t>
+      </w:r>
+      <w:proofErr w:type="spellStart"/>
+      <w:r>
+        <w:rPr>
+          <w:i/>
+          <w:lang w:val="en-US"/>
+        </w:rPr>
+        <w:t>Crossroad.</w:t>
       </w:r>
       <w:r>
         <w:rPr>
@@ -3866,6 +4688,7 @@
         </w:rPr>
         <w:t>gcd</w:t>
       </w:r>
+      <w:proofErr w:type="spellEnd"/>
       <w:r>
         <w:rPr>
           <w:lang w:val="en-US"/>
@@ -3954,7 +4777,21 @@
         <w:rPr>
           <w:lang w:val="en-US"/>
         </w:rPr>
-        <w:t>. Upon selecting one, the textbox below will show the corresponding temporal logic operator and an English sentence describing the requirement. There is also an example requirement that would be typically formalized this way. The middle part contains one or two textboxes to formalize the condition mentioned in the patterns. The top-right part helps in assembling the condition formula: select something from the drop-down to insert it at the end of the textbox that last had focus. Note that the textboxes are editable, and the user has to take case of parentheses.</w:t>
+        <w:t xml:space="preserve">. Upon selecting one, the textbox below will show the corresponding temporal logic operator and an English sentence describing the requirement. There is also an example requirement that would be typically formalized this way. The middle part contains one or two textboxes to formalize the condition mentioned in the patterns. The top-right part helps in assembling the condition formula: select something from the drop-down to insert it at the end of the textbox that last had focus. Note that the textboxes are editable, and the user </w:t>
+      </w:r>
+      <w:proofErr w:type="gramStart"/>
+      <w:r>
+        <w:rPr>
+          <w:lang w:val="en-US"/>
+        </w:rPr>
+        <w:t>has to</w:t>
+      </w:r>
+      <w:proofErr w:type="gramEnd"/>
+      <w:r>
+        <w:rPr>
+          <w:lang w:val="en-US"/>
+        </w:rPr>
+        <w:t xml:space="preserve"> take case of parentheses.</w:t>
       </w:r>
     </w:p>
     <w:p>
@@ -4049,7 +4886,21 @@
         <w:rPr>
           <w:lang w:val="en-US"/>
         </w:rPr>
-        <w:t>After clicking the verify button, UPPAAL returns with the result that our model fails to satisfy the requirement, meaning that there is actually a way to reach the undesired state of letting vehicles come in from every direction. Fortunately, UPPAAL also computes a counterexample (or example in desirable behaviors), demonstrating how exactly we can reach the bad state.</w:t>
+        <w:t xml:space="preserve">After clicking the verify button, UPPAAL returns with the result that our model fails to satisfy the requirement, meaning that there is </w:t>
+      </w:r>
+      <w:proofErr w:type="gramStart"/>
+      <w:r>
+        <w:rPr>
+          <w:lang w:val="en-US"/>
+        </w:rPr>
+        <w:t>actually a</w:t>
+      </w:r>
+      <w:proofErr w:type="gramEnd"/>
+      <w:r>
+        <w:rPr>
+          <w:lang w:val="en-US"/>
+        </w:rPr>
+        <w:t xml:space="preserve"> way to reach the undesired state of letting vehicles come in from every direction. Fortunately, UPPAAL also computes a counterexample (or example in desirable behaviors), demonstrating how exactly we can reach the bad state.</w:t>
       </w:r>
     </w:p>
     <w:p>
@@ -4191,7 +5042,21 @@
         <w:rPr>
           <w:lang w:val="en-US"/>
         </w:rPr>
-        <w:t>The counterexample returned by UPPAAL is not human-readable, and also has a lot of technical details resulting from the generated model, so Gamma will help us decode (</w:t>
+        <w:t xml:space="preserve">The counterexample returned by UPPAAL is not human-readable, </w:t>
+      </w:r>
+      <w:proofErr w:type="gramStart"/>
+      <w:r>
+        <w:rPr>
+          <w:lang w:val="en-US"/>
+        </w:rPr>
+        <w:t>and also</w:t>
+      </w:r>
+      <w:proofErr w:type="gramEnd"/>
+      <w:r>
+        <w:rPr>
+          <w:lang w:val="en-US"/>
+        </w:rPr>
+        <w:t xml:space="preserve"> has a lot of technical details resulting from the generated model, so Gamma will help us decode (</w:t>
       </w:r>
       <w:r>
         <w:rPr>
@@ -4269,12 +5134,21 @@
         </w:rPr>
         <w:t xml:space="preserve"> </w:t>
       </w:r>
-      <w:r>
-        <w:rPr>
-          <w:i/>
-          <w:lang w:val="en-US"/>
-        </w:rPr>
-        <w:t xml:space="preserve">componentId </w:t>
+      <w:proofErr w:type="spellStart"/>
+      <w:r>
+        <w:rPr>
+          <w:i/>
+          <w:lang w:val="en-US"/>
+        </w:rPr>
+        <w:t>componentId</w:t>
+      </w:r>
+      <w:proofErr w:type="spellEnd"/>
+      <w:r>
+        <w:rPr>
+          <w:i/>
+          <w:lang w:val="en-US"/>
+        </w:rPr>
+        <w:t xml:space="preserve"> </w:t>
       </w:r>
       <w:r>
         <w:rPr>
@@ -4305,13 +5179,27 @@
         <w:rPr>
           <w:lang w:val="en-US"/>
         </w:rPr>
-        <w:t xml:space="preserve">) in each particular </w:t>
-      </w:r>
-      <w:r>
-        <w:rPr>
-          <w:lang w:val="en-US"/>
-        </w:rPr>
-        <w:t xml:space="preserve">cycle in block </w:t>
+        <w:t xml:space="preserve">) in each </w:t>
+      </w:r>
+      <w:proofErr w:type="gramStart"/>
+      <w:r>
+        <w:rPr>
+          <w:lang w:val="en-US"/>
+        </w:rPr>
+        <w:t xml:space="preserve">particular </w:t>
+      </w:r>
+      <w:r>
+        <w:rPr>
+          <w:lang w:val="en-US"/>
+        </w:rPr>
+        <w:t>cycle</w:t>
+      </w:r>
+      <w:proofErr w:type="gramEnd"/>
+      <w:r>
+        <w:rPr>
+          <w:lang w:val="en-US"/>
+        </w:rPr>
+        <w:t xml:space="preserve"> in block </w:t>
       </w:r>
       <w:r>
         <w:rPr>
@@ -4355,7 +5243,21 @@
         <w:rPr>
           <w:lang w:val="en-US"/>
         </w:rPr>
-        <w:t xml:space="preserve">, there are input events that need to be fed to the system ports in order to trigger the behavior. It can be either an </w:t>
+        <w:t xml:space="preserve">, there are input events that need to be fed to the system ports </w:t>
+      </w:r>
+      <w:proofErr w:type="gramStart"/>
+      <w:r>
+        <w:rPr>
+          <w:lang w:val="en-US"/>
+        </w:rPr>
+        <w:t>in order to</w:t>
+      </w:r>
+      <w:proofErr w:type="gramEnd"/>
+      <w:r>
+        <w:rPr>
+          <w:lang w:val="en-US"/>
+        </w:rPr>
+        <w:t xml:space="preserve"> trigger the behavior. It can be either an </w:t>
       </w:r>
     </w:p>
     <w:p>
@@ -4666,6 +5568,7 @@
         </w:rPr>
         <w:t xml:space="preserve"> toggles the priority road to enter the </w:t>
       </w:r>
+      <w:proofErr w:type="gramStart"/>
       <w:r>
         <w:rPr>
           <w:i/>
@@ -4673,6 +5576,7 @@
         </w:rPr>
         <w:t>Green</w:t>
       </w:r>
+      <w:proofErr w:type="gramEnd"/>
       <w:r>
         <w:rPr>
           <w:lang w:val="en-US"/>
@@ -4702,8 +5606,17 @@
           <w:i/>
           <w:lang w:val="en-US"/>
         </w:rPr>
-        <w:t>traffic light controllers</w:t>
-      </w:r>
+        <w:t xml:space="preserve">traffic light </w:t>
+      </w:r>
+      <w:proofErr w:type="gramStart"/>
+      <w:r>
+        <w:rPr>
+          <w:i/>
+          <w:lang w:val="en-US"/>
+        </w:rPr>
+        <w:t>controllers</w:t>
+      </w:r>
+      <w:proofErr w:type="gramEnd"/>
       <w:r>
         <w:rPr>
           <w:lang w:val="en-US"/>
@@ -4741,6 +5654,7 @@
         </w:rPr>
         <w:t xml:space="preserve"> gets triggered. After sending out the toggle signals, it now thinks that the priority road has switched to the </w:t>
       </w:r>
+      <w:proofErr w:type="gramStart"/>
       <w:r>
         <w:rPr>
           <w:i/>
@@ -4748,6 +5662,7 @@
         </w:rPr>
         <w:t>Yellow</w:t>
       </w:r>
+      <w:proofErr w:type="gramEnd"/>
       <w:r>
         <w:rPr>
           <w:lang w:val="en-US"/>
@@ -4883,7 +5798,21 @@
         <w:rPr>
           <w:lang w:val="en-US"/>
         </w:rPr>
-        <w:t xml:space="preserve"> signal to the secondary road believing that it is now turning yellow, but in reality, the </w:t>
+        <w:t xml:space="preserve"> signal to the secondary road believing that it is now turning yellow, </w:t>
+      </w:r>
+      <w:proofErr w:type="gramStart"/>
+      <w:r>
+        <w:rPr>
+          <w:lang w:val="en-US"/>
+        </w:rPr>
+        <w:t>but in reality, the</w:t>
+      </w:r>
+      <w:proofErr w:type="gramEnd"/>
+      <w:r>
+        <w:rPr>
+          <w:lang w:val="en-US"/>
+        </w:rPr>
+        <w:t xml:space="preserve"> </w:t>
       </w:r>
       <w:r>
         <w:rPr>
@@ -5001,12 +5930,21 @@
         </w:rPr>
         <w:t xml:space="preserve"> by calling the </w:t>
       </w:r>
-      <w:r>
-        <w:rPr>
-          <w:i/>
-          <w:lang w:val="en-US"/>
-        </w:rPr>
-        <w:t>elapse()</w:t>
+      <w:proofErr w:type="gramStart"/>
+      <w:r>
+        <w:rPr>
+          <w:i/>
+          <w:lang w:val="en-US"/>
+        </w:rPr>
+        <w:t>elapse(</w:t>
+      </w:r>
+      <w:proofErr w:type="gramEnd"/>
+      <w:r>
+        <w:rPr>
+          <w:i/>
+          <w:lang w:val="en-US"/>
+        </w:rPr>
+        <w:t>)</w:t>
       </w:r>
       <w:r>
         <w:rPr>
@@ -5050,7 +5988,21 @@
         <w:rPr>
           <w:lang w:val="en-US"/>
         </w:rPr>
-        <w:t xml:space="preserve">Run the test cases and make sure they are really present in the implementation. Also notice that we did not have to wait </w:t>
+        <w:t xml:space="preserve">Run the test cases and make sure they are </w:t>
+      </w:r>
+      <w:proofErr w:type="gramStart"/>
+      <w:r>
+        <w:rPr>
+          <w:lang w:val="en-US"/>
+        </w:rPr>
+        <w:t>really present</w:t>
+      </w:r>
+      <w:proofErr w:type="gramEnd"/>
+      <w:r>
+        <w:rPr>
+          <w:lang w:val="en-US"/>
+        </w:rPr>
+        <w:t xml:space="preserve"> in the implementation. Also notice that we did not have to wait </w:t>
       </w:r>
       <w:r>
         <w:rPr>
@@ -5126,7 +6078,15 @@
           <w:i/>
           <w:lang w:val="en-US"/>
         </w:rPr>
-        <w:t>/model/Controller/Controller.sc</w:t>
+        <w:t>/model/Controller/</w:t>
+      </w:r>
+      <w:proofErr w:type="spellStart"/>
+      <w:r>
+        <w:rPr>
+          <w:i/>
+          <w:lang w:val="en-US"/>
+        </w:rPr>
+        <w:t>Controller.sc</w:t>
       </w:r>
       <w:r>
         <w:rPr>
@@ -5135,11 +6095,26 @@
         </w:rPr>
         <w:t>t</w:t>
       </w:r>
-      <w:r>
-        <w:rPr>
-          <w:lang w:val="en-US"/>
-        </w:rPr>
-        <w:t xml:space="preserve"> Yakindu statechart to look like in the figure</w:t>
+      <w:proofErr w:type="spellEnd"/>
+      <w:r>
+        <w:rPr>
+          <w:lang w:val="en-US"/>
+        </w:rPr>
+        <w:t xml:space="preserve"> </w:t>
+      </w:r>
+      <w:proofErr w:type="spellStart"/>
+      <w:r>
+        <w:rPr>
+          <w:lang w:val="en-US"/>
+        </w:rPr>
+        <w:t>Yakindu</w:t>
+      </w:r>
+      <w:proofErr w:type="spellEnd"/>
+      <w:r>
+        <w:rPr>
+          <w:lang w:val="en-US"/>
+        </w:rPr>
+        <w:t xml:space="preserve"> statechart to look like in the figure</w:t>
       </w:r>
       <w:r>
         <w:rPr>
@@ -5164,7 +6139,35 @@
         <w:rPr>
           <w:lang w:val="en-US"/>
         </w:rPr>
-        <w:t>As soon as you save your changes, the Yakindu code generator runs, but we still have to regenerate the Gamma models and the composite implementation, as well as the formal model to re-analyze the system.</w:t>
+        <w:t xml:space="preserve">As soon as you save your changes, the </w:t>
+      </w:r>
+      <w:proofErr w:type="spellStart"/>
+      <w:r>
+        <w:rPr>
+          <w:lang w:val="en-US"/>
+        </w:rPr>
+        <w:t>Yakindu</w:t>
+      </w:r>
+      <w:proofErr w:type="spellEnd"/>
+      <w:r>
+        <w:rPr>
+          <w:lang w:val="en-US"/>
+        </w:rPr>
+        <w:t xml:space="preserve"> code generator runs, but we still </w:t>
+      </w:r>
+      <w:proofErr w:type="gramStart"/>
+      <w:r>
+        <w:rPr>
+          <w:lang w:val="en-US"/>
+        </w:rPr>
+        <w:t>have to</w:t>
+      </w:r>
+      <w:proofErr w:type="gramEnd"/>
+      <w:r>
+        <w:rPr>
+          <w:lang w:val="en-US"/>
+        </w:rPr>
+        <w:t xml:space="preserve"> regenerate the Gamma models and the composite implementation, as well as the formal model to re-analyze the system.</w:t>
       </w:r>
     </w:p>
     <w:p>
@@ -5184,8 +6187,17 @@
           <w:i/>
           <w:lang w:val="en-US"/>
         </w:rPr>
-        <w:t>/models/Controller/Controller.ggen</w:t>
-      </w:r>
+        <w:t>/models/Controller/</w:t>
+      </w:r>
+      <w:proofErr w:type="spellStart"/>
+      <w:r>
+        <w:rPr>
+          <w:i/>
+          <w:lang w:val="en-US"/>
+        </w:rPr>
+        <w:t>Controller.ggen</w:t>
+      </w:r>
+      <w:proofErr w:type="spellEnd"/>
       <w:r>
         <w:rPr>
           <w:lang w:val="en-US"/>
@@ -5223,7 +6235,15 @@
           <w:i/>
           <w:lang w:val="en-US"/>
         </w:rPr>
-        <w:t>/model/Crossroad.</w:t>
+        <w:t>/model/</w:t>
+      </w:r>
+      <w:proofErr w:type="spellStart"/>
+      <w:r>
+        <w:rPr>
+          <w:i/>
+          <w:lang w:val="en-US"/>
+        </w:rPr>
+        <w:t>Crossroad.</w:t>
       </w:r>
       <w:r>
         <w:rPr>
@@ -5232,6 +6252,7 @@
         </w:rPr>
         <w:t>gcd</w:t>
       </w:r>
+      <w:proofErr w:type="spellEnd"/>
       <w:r>
         <w:rPr>
           <w:lang w:val="en-US"/>
@@ -5269,7 +6290,15 @@
           <w:i/>
           <w:lang w:val="en-US"/>
         </w:rPr>
-        <w:t>/model/Crossroad.</w:t>
+        <w:t>/model/</w:t>
+      </w:r>
+      <w:proofErr w:type="spellStart"/>
+      <w:r>
+        <w:rPr>
+          <w:i/>
+          <w:lang w:val="en-US"/>
+        </w:rPr>
+        <w:t>Crossroad.</w:t>
       </w:r>
       <w:r>
         <w:rPr>
@@ -5278,6 +6307,7 @@
         </w:rPr>
         <w:t>gcd</w:t>
       </w:r>
+      <w:proofErr w:type="spellEnd"/>
       <w:r>
         <w:rPr>
           <w:lang w:val="en-US"/>
@@ -5390,6 +6420,7 @@
     <w:p>
       <w:pPr>
         <w:pStyle w:val="Cmsor1"/>
+        <w:ind w:left="567" w:hanging="283"/>
         <w:rPr>
           <w:lang w:val="en-US"/>
         </w:rPr>
@@ -5399,6 +6430,12 @@
           <w:lang w:val="en-US"/>
         </w:rPr>
         <w:lastRenderedPageBreak/>
+        <w:t xml:space="preserve">  </w:t>
+      </w:r>
+      <w:r>
+        <w:rPr>
+          <w:lang w:val="en-US"/>
+        </w:rPr>
         <w:t>Exercises</w:t>
       </w:r>
     </w:p>
@@ -5442,21 +6479,45 @@
         <w:rPr>
           <w:lang w:val="en-US"/>
         </w:rPr>
-        <w:t xml:space="preserve">Check the Yakindu statechart of the monitor component modeled in </w:t>
-      </w:r>
-      <w:r>
-        <w:rPr>
-          <w:i/>
-          <w:lang w:val="en-US"/>
-        </w:rPr>
-        <w:t>/model/Monitor/Monitor.sct</w:t>
-      </w:r>
+        <w:t xml:space="preserve">Check the </w:t>
+      </w:r>
+      <w:proofErr w:type="spellStart"/>
+      <w:r>
+        <w:rPr>
+          <w:lang w:val="en-US"/>
+        </w:rPr>
+        <w:t>Yakindu</w:t>
+      </w:r>
+      <w:proofErr w:type="spellEnd"/>
+      <w:r>
+        <w:rPr>
+          <w:lang w:val="en-US"/>
+        </w:rPr>
+        <w:t xml:space="preserve"> statechart of the monitor component modeled in </w:t>
+      </w:r>
+      <w:r>
+        <w:rPr>
+          <w:i/>
+          <w:lang w:val="en-US"/>
+        </w:rPr>
+        <w:t>/model/Monitor/</w:t>
+      </w:r>
+      <w:proofErr w:type="spellStart"/>
+      <w:r>
+        <w:rPr>
+          <w:i/>
+          <w:lang w:val="en-US"/>
+        </w:rPr>
+        <w:t>Monitor.sct</w:t>
+      </w:r>
+      <w:proofErr w:type="spellEnd"/>
       <w:r>
         <w:rPr>
           <w:lang w:val="en-US"/>
         </w:rPr>
         <w:t xml:space="preserve">. The monitor checks the new requirement of not emitting two consecutive </w:t>
       </w:r>
+      <w:proofErr w:type="spellStart"/>
       <w:r>
         <w:rPr>
           <w:i/>
@@ -5464,12 +6525,14 @@
         </w:rPr>
         <w:t>displayRed</w:t>
       </w:r>
+      <w:proofErr w:type="spellEnd"/>
       <w:r>
         <w:rPr>
           <w:lang w:val="en-US"/>
         </w:rPr>
         <w:t xml:space="preserve"> or </w:t>
       </w:r>
+      <w:proofErr w:type="spellStart"/>
       <w:r>
         <w:rPr>
           <w:i/>
@@ -5477,6 +6540,7 @@
         </w:rPr>
         <w:t>displayGreen</w:t>
       </w:r>
+      <w:proofErr w:type="spellEnd"/>
       <w:r>
         <w:rPr>
           <w:lang w:val="en-US"/>
@@ -5538,6 +6602,7 @@
         </w:rPr>
         <w:t xml:space="preserve"> named </w:t>
       </w:r>
+      <w:proofErr w:type="spellStart"/>
       <w:r>
         <w:rPr>
           <w:i/>
@@ -5545,6 +6610,7 @@
         </w:rPr>
         <w:t>Monitor.ggen</w:t>
       </w:r>
+      <w:proofErr w:type="spellEnd"/>
       <w:r>
         <w:rPr>
           <w:lang w:val="en-US"/>
@@ -5567,7 +6633,21 @@
         <w:rPr>
           <w:lang w:val="en-US"/>
         </w:rPr>
-        <w:t>Generate the implementation of the Monitor with Yakindu.</w:t>
+        <w:t xml:space="preserve">Generate the implementation of the Monitor with </w:t>
+      </w:r>
+      <w:proofErr w:type="spellStart"/>
+      <w:r>
+        <w:rPr>
+          <w:lang w:val="en-US"/>
+        </w:rPr>
+        <w:t>Yakindu</w:t>
+      </w:r>
+      <w:proofErr w:type="spellEnd"/>
+      <w:r>
+        <w:rPr>
+          <w:lang w:val="en-US"/>
+        </w:rPr>
+        <w:t>.</w:t>
       </w:r>
     </w:p>
     <w:p>
@@ -5592,8 +6672,17 @@
           <w:i/>
           <w:lang w:val="en-US"/>
         </w:rPr>
-        <w:t>.ggen</w:t>
-      </w:r>
+        <w:t>.</w:t>
+      </w:r>
+      <w:proofErr w:type="spellStart"/>
+      <w:r>
+        <w:rPr>
+          <w:i/>
+          <w:lang w:val="en-US"/>
+        </w:rPr>
+        <w:t>ggen</w:t>
+      </w:r>
+      <w:proofErr w:type="spellEnd"/>
       <w:r>
         <w:rPr>
           <w:lang w:val="en-US"/>
@@ -5623,7 +6712,15 @@
           <w:i/>
           <w:lang w:val="en-US"/>
         </w:rPr>
-        <w:t>/model/Crossroad.</w:t>
+        <w:t>/model/</w:t>
+      </w:r>
+      <w:proofErr w:type="spellStart"/>
+      <w:r>
+        <w:rPr>
+          <w:i/>
+          <w:lang w:val="en-US"/>
+        </w:rPr>
+        <w:t>Crossroad.</w:t>
       </w:r>
       <w:r>
         <w:rPr>
@@ -5632,6 +6729,7 @@
         </w:rPr>
         <w:t>gcd</w:t>
       </w:r>
+      <w:proofErr w:type="spellEnd"/>
       <w:r>
         <w:rPr>
           <w:lang w:val="en-US"/>
@@ -5723,7 +6821,23 @@
           <w:i/>
           <w:lang w:val="en-US"/>
         </w:rPr>
-        <w:t>Advanced: Extend the Monitor component with an additional interface. The Monitor should send an error signal when it enters the error state. Do not forget to recompile the interfaces and also the models building on the interface descriptions. Notice the Problems view during the refactoring.</w:t>
+        <w:t xml:space="preserve">Advanced: Extend the Monitor component with an additional interface. The Monitor should send an error signal when it enters the error state. Do not forget to recompile the interfaces </w:t>
+      </w:r>
+      <w:proofErr w:type="gramStart"/>
+      <w:r>
+        <w:rPr>
+          <w:i/>
+          <w:lang w:val="en-US"/>
+        </w:rPr>
+        <w:t>and also</w:t>
+      </w:r>
+      <w:proofErr w:type="gramEnd"/>
+      <w:r>
+        <w:rPr>
+          <w:i/>
+          <w:lang w:val="en-US"/>
+        </w:rPr>
+        <w:t xml:space="preserve"> the models building on the interface descriptions. Notice the Problems view during the refactoring.</w:t>
       </w:r>
     </w:p>
     <w:p>
@@ -5750,7 +6864,15 @@
           <w:i/>
           <w:lang w:val="en-US"/>
         </w:rPr>
-        <w:t>Create a new composite system (MonitoredCrossroad.</w:t>
+        <w:t>Create a new composite system (</w:t>
+      </w:r>
+      <w:proofErr w:type="spellStart"/>
+      <w:r>
+        <w:rPr>
+          <w:i/>
+          <w:lang w:val="en-US"/>
+        </w:rPr>
+        <w:t>MonitoredCrossroad.</w:t>
       </w:r>
       <w:r>
         <w:rPr>
@@ -5759,12 +6881,61 @@
         </w:rPr>
         <w:t>gcd</w:t>
       </w:r>
-      <w:r>
-        <w:rPr>
-          <w:i/>
-          <w:lang w:val="en-US"/>
-        </w:rPr>
-        <w:t>) consisting of a CrossroadComponent (defined during the tutorial, without the Monitor) and a Monitor component attached to one of the traffic light outputs and its error port published as a system port. Generate the implementation and the formal model, then check if the Monitor can reach the error state, and also if the crossroad controller can reach the SecondaryPrepares state.</w:t>
+      <w:proofErr w:type="spellEnd"/>
+      <w:r>
+        <w:rPr>
+          <w:i/>
+          <w:lang w:val="en-US"/>
+        </w:rPr>
+        <w:t xml:space="preserve">) consisting of a </w:t>
+      </w:r>
+      <w:proofErr w:type="spellStart"/>
+      <w:r>
+        <w:rPr>
+          <w:i/>
+          <w:lang w:val="en-US"/>
+        </w:rPr>
+        <w:t>CrossroadComponent</w:t>
+      </w:r>
+      <w:proofErr w:type="spellEnd"/>
+      <w:r>
+        <w:rPr>
+          <w:i/>
+          <w:lang w:val="en-US"/>
+        </w:rPr>
+        <w:t xml:space="preserve"> (defined during the tutorial, without the Monitor) and a Monitor component attached to one of the traffic light outputs and its error port published as a system port. Generate the implementation and the formal model, then check if the Monitor can reach the error state, </w:t>
+      </w:r>
+      <w:proofErr w:type="gramStart"/>
+      <w:r>
+        <w:rPr>
+          <w:i/>
+          <w:lang w:val="en-US"/>
+        </w:rPr>
+        <w:t>and also</w:t>
+      </w:r>
+      <w:proofErr w:type="gramEnd"/>
+      <w:r>
+        <w:rPr>
+          <w:i/>
+          <w:lang w:val="en-US"/>
+        </w:rPr>
+        <w:t xml:space="preserve"> if the crossroad controller can reach the </w:t>
+      </w:r>
+      <w:proofErr w:type="spellStart"/>
+      <w:r>
+        <w:rPr>
+          <w:i/>
+          <w:lang w:val="en-US"/>
+        </w:rPr>
+        <w:t>SecondaryPrepares</w:t>
+      </w:r>
+      <w:proofErr w:type="spellEnd"/>
+      <w:r>
+        <w:rPr>
+          <w:i/>
+          <w:lang w:val="en-US"/>
+        </w:rPr>
+        <w:t xml:space="preserve"> state.</w:t>
       </w:r>
     </w:p>
     <w:sectPr>
@@ -5883,7 +7054,17 @@
               <w:sz w:val="18"/>
               <w:szCs w:val="18"/>
             </w:rPr>
-            <w:t>9</w:t>
+            <w:t>1</w:t>
+          </w:r>
+          <w:r>
+            <w:rPr>
+              <w:rFonts w:cstheme="minorHAnsi"/>
+              <w:i/>
+              <w:color w:val="FFFFFF" w:themeColor="background1"/>
+              <w:sz w:val="18"/>
+              <w:szCs w:val="18"/>
+            </w:rPr>
+            <w:t>0</w:t>
           </w:r>
           <w:r>
             <w:rPr>
@@ -6138,7 +7319,7 @@
               <w:sz w:val="18"/>
               <w:szCs w:val="18"/>
             </w:rPr>
-            <w:t>9</w:t>
+            <w:t>10</w:t>
           </w:r>
           <w:r>
             <w:rPr>
@@ -6436,8 +7617,65 @@
                                   <w:rFonts w:asciiTheme="majorHAnsi" w:hAnsiTheme="majorHAnsi" w:cstheme="majorHAnsi"/>
                                   <w:color w:val="FFFFFF" w:themeColor="background1"/>
                                 </w:rPr>
-                                <w:t>Gamma Statechart Composition Framework – User Guide &amp; Tutorial</w:t>
+                                <w:t xml:space="preserve">Gamma Statechart </w:t>
                               </w:r>
+                              <w:proofErr w:type="spellStart"/>
+                              <w:r>
+                                <w:rPr>
+                                  <w:rFonts w:asciiTheme="majorHAnsi" w:hAnsiTheme="majorHAnsi" w:cstheme="majorHAnsi"/>
+                                  <w:color w:val="FFFFFF" w:themeColor="background1"/>
+                                </w:rPr>
+                                <w:t>Composition</w:t>
+                              </w:r>
+                              <w:proofErr w:type="spellEnd"/>
+                              <w:r>
+                                <w:rPr>
+                                  <w:rFonts w:asciiTheme="majorHAnsi" w:hAnsiTheme="majorHAnsi" w:cstheme="majorHAnsi"/>
+                                  <w:color w:val="FFFFFF" w:themeColor="background1"/>
+                                </w:rPr>
+                                <w:t xml:space="preserve"> Framework – </w:t>
+                              </w:r>
+                              <w:proofErr w:type="spellStart"/>
+                              <w:r>
+                                <w:rPr>
+                                  <w:rFonts w:asciiTheme="majorHAnsi" w:hAnsiTheme="majorHAnsi" w:cstheme="majorHAnsi"/>
+                                  <w:color w:val="FFFFFF" w:themeColor="background1"/>
+                                </w:rPr>
+                                <w:t>User</w:t>
+                              </w:r>
+                              <w:proofErr w:type="spellEnd"/>
+                              <w:r>
+                                <w:rPr>
+                                  <w:rFonts w:asciiTheme="majorHAnsi" w:hAnsiTheme="majorHAnsi" w:cstheme="majorHAnsi"/>
+                                  <w:color w:val="FFFFFF" w:themeColor="background1"/>
+                                </w:rPr>
+                                <w:t xml:space="preserve"> </w:t>
+                              </w:r>
+                              <w:proofErr w:type="spellStart"/>
+                              <w:r>
+                                <w:rPr>
+                                  <w:rFonts w:asciiTheme="majorHAnsi" w:hAnsiTheme="majorHAnsi" w:cstheme="majorHAnsi"/>
+                                  <w:color w:val="FFFFFF" w:themeColor="background1"/>
+                                </w:rPr>
+                                <w:t>Guide</w:t>
+                              </w:r>
+                              <w:proofErr w:type="spellEnd"/>
+                              <w:r>
+                                <w:rPr>
+                                  <w:rFonts w:asciiTheme="majorHAnsi" w:hAnsiTheme="majorHAnsi" w:cstheme="majorHAnsi"/>
+                                  <w:color w:val="FFFFFF" w:themeColor="background1"/>
+                                </w:rPr>
+                                <w:t xml:space="preserve"> &amp; </w:t>
+                              </w:r>
+                              <w:proofErr w:type="spellStart"/>
+                              <w:r>
+                                <w:rPr>
+                                  <w:rFonts w:asciiTheme="majorHAnsi" w:hAnsiTheme="majorHAnsi" w:cstheme="majorHAnsi"/>
+                                  <w:color w:val="FFFFFF" w:themeColor="background1"/>
+                                </w:rPr>
+                                <w:t>Tutorial</w:t>
+                              </w:r>
+                              <w:proofErr w:type="spellEnd"/>
                             </w:p>
                           </w:sdtContent>
                         </w:sdt>
@@ -6497,8 +7735,65 @@
                             <w:rFonts w:asciiTheme="majorHAnsi" w:hAnsiTheme="majorHAnsi" w:cstheme="majorHAnsi"/>
                             <w:color w:val="FFFFFF" w:themeColor="background1"/>
                           </w:rPr>
-                          <w:t>Gamma Statechart Composition Framework – User Guide &amp; Tutorial</w:t>
+                          <w:t xml:space="preserve">Gamma Statechart </w:t>
                         </w:r>
+                        <w:proofErr w:type="spellStart"/>
+                        <w:r>
+                          <w:rPr>
+                            <w:rFonts w:asciiTheme="majorHAnsi" w:hAnsiTheme="majorHAnsi" w:cstheme="majorHAnsi"/>
+                            <w:color w:val="FFFFFF" w:themeColor="background1"/>
+                          </w:rPr>
+                          <w:t>Composition</w:t>
+                        </w:r>
+                        <w:proofErr w:type="spellEnd"/>
+                        <w:r>
+                          <w:rPr>
+                            <w:rFonts w:asciiTheme="majorHAnsi" w:hAnsiTheme="majorHAnsi" w:cstheme="majorHAnsi"/>
+                            <w:color w:val="FFFFFF" w:themeColor="background1"/>
+                          </w:rPr>
+                          <w:t xml:space="preserve"> Framework – </w:t>
+                        </w:r>
+                        <w:proofErr w:type="spellStart"/>
+                        <w:r>
+                          <w:rPr>
+                            <w:rFonts w:asciiTheme="majorHAnsi" w:hAnsiTheme="majorHAnsi" w:cstheme="majorHAnsi"/>
+                            <w:color w:val="FFFFFF" w:themeColor="background1"/>
+                          </w:rPr>
+                          <w:t>User</w:t>
+                        </w:r>
+                        <w:proofErr w:type="spellEnd"/>
+                        <w:r>
+                          <w:rPr>
+                            <w:rFonts w:asciiTheme="majorHAnsi" w:hAnsiTheme="majorHAnsi" w:cstheme="majorHAnsi"/>
+                            <w:color w:val="FFFFFF" w:themeColor="background1"/>
+                          </w:rPr>
+                          <w:t xml:space="preserve"> </w:t>
+                        </w:r>
+                        <w:proofErr w:type="spellStart"/>
+                        <w:r>
+                          <w:rPr>
+                            <w:rFonts w:asciiTheme="majorHAnsi" w:hAnsiTheme="majorHAnsi" w:cstheme="majorHAnsi"/>
+                            <w:color w:val="FFFFFF" w:themeColor="background1"/>
+                          </w:rPr>
+                          <w:t>Guide</w:t>
+                        </w:r>
+                        <w:proofErr w:type="spellEnd"/>
+                        <w:r>
+                          <w:rPr>
+                            <w:rFonts w:asciiTheme="majorHAnsi" w:hAnsiTheme="majorHAnsi" w:cstheme="majorHAnsi"/>
+                            <w:color w:val="FFFFFF" w:themeColor="background1"/>
+                          </w:rPr>
+                          <w:t xml:space="preserve"> &amp; </w:t>
+                        </w:r>
+                        <w:proofErr w:type="spellStart"/>
+                        <w:r>
+                          <w:rPr>
+                            <w:rFonts w:asciiTheme="majorHAnsi" w:hAnsiTheme="majorHAnsi" w:cstheme="majorHAnsi"/>
+                            <w:color w:val="FFFFFF" w:themeColor="background1"/>
+                          </w:rPr>
+                          <w:t>Tutorial</w:t>
+                        </w:r>
+                        <w:proofErr w:type="spellEnd"/>
                       </w:p>
                     </w:sdtContent>
                   </w:sdt>

</xml_diff>

<commit_message>
Update Gamma core tutorial
</commit_message>
<xml_diff>
--- a/tutorial/docs/Gamma-core-tutorial.docx
+++ b/tutorial/docs/Gamma-core-tutorial.docx
@@ -7046,7 +7046,7 @@
               <w:sz w:val="18"/>
               <w:szCs w:val="18"/>
             </w:rPr>
-            <w:t>0</w:t>
+            <w:t>1</w:t>
           </w:r>
           <w:r>
             <w:rPr>
@@ -7301,7 +7301,17 @@
               <w:sz w:val="18"/>
               <w:szCs w:val="18"/>
             </w:rPr>
-            <w:t>10</w:t>
+            <w:t>1</w:t>
+          </w:r>
+          <w:r>
+            <w:rPr>
+              <w:rFonts w:cstheme="minorHAnsi"/>
+              <w:i/>
+              <w:color w:val="FFFFFF" w:themeColor="background1"/>
+              <w:sz w:val="18"/>
+              <w:szCs w:val="18"/>
+            </w:rPr>
+            <w:t>1</w:t>
           </w:r>
           <w:r>
             <w:rPr>

</xml_diff>